<commit_message>
truthy and falsy values
</commit_message>
<xml_diff>
--- a/javascriptchaiandcode/javascriptCAC.docx
+++ b/javascriptchaiandcode/javascriptCAC.docx
@@ -26762,7 +26762,25 @@
           <w:sz w:val="28"/>
           <w:szCs w:val="21"/>
         </w:rPr>
-        <w:t xml:space="preserve"> it is used to get all the keys from an object and return value inside a array</w:t>
+        <w:t xml:space="preserve"> it is used to get all the keys from an object and return value inside </w:t>
+      </w:r>
+      <w:proofErr w:type="gramStart"/>
+      <w:r>
+        <w:rPr>
+          <w:rFonts w:eastAsia="Times New Roman" w:cstheme="minorHAnsi"/>
+          <w:sz w:val="28"/>
+          <w:szCs w:val="21"/>
+        </w:rPr>
+        <w:t>a</w:t>
+      </w:r>
+      <w:proofErr w:type="gramEnd"/>
+      <w:r>
+        <w:rPr>
+          <w:rFonts w:eastAsia="Times New Roman" w:cstheme="minorHAnsi"/>
+          <w:sz w:val="28"/>
+          <w:szCs w:val="21"/>
+        </w:rPr>
+        <w:t xml:space="preserve"> array</w:t>
       </w:r>
     </w:p>
     <w:p>
@@ -35840,6 +35858,4269 @@
         <w:t>Execution phase</w:t>
       </w:r>
     </w:p>
+    <w:p>
+      <w:pPr>
+        <w:rPr>
+          <w:b/>
+          <w:bCs/>
+        </w:rPr>
+      </w:pPr>
+    </w:p>
+    <w:p>
+      <w:pPr>
+        <w:rPr>
+          <w:b/>
+          <w:bCs/>
+        </w:rPr>
+      </w:pPr>
+      <w:r>
+        <w:rPr>
+          <w:b/>
+          <w:bCs/>
+        </w:rPr>
+        <w:t>Step by step code execution</w:t>
+      </w:r>
+    </w:p>
+    <w:p>
+      <w:pPr>
+        <w:pStyle w:val="ListParagraph"/>
+        <w:numPr>
+          <w:ilvl w:val="0"/>
+          <w:numId w:val="7"/>
+        </w:numPr>
+        <w:rPr>
+          <w:b/>
+          <w:bCs/>
+        </w:rPr>
+      </w:pPr>
+      <w:r>
+        <w:t>Global execution = stored in this keyword</w:t>
+      </w:r>
+    </w:p>
+    <w:p>
+      <w:pPr>
+        <w:pStyle w:val="ListParagraph"/>
+        <w:numPr>
+          <w:ilvl w:val="0"/>
+          <w:numId w:val="7"/>
+        </w:numPr>
+        <w:rPr>
+          <w:b/>
+          <w:bCs/>
+        </w:rPr>
+      </w:pPr>
+      <w:r>
+        <w:t xml:space="preserve">Memory is allocated </w:t>
+      </w:r>
+    </w:p>
+    <w:p>
+      <w:pPr>
+        <w:pStyle w:val="ListParagraph"/>
+      </w:pPr>
+      <w:r>
+        <w:t>Example. Val1 = undefined</w:t>
+      </w:r>
+    </w:p>
+    <w:p>
+      <w:pPr>
+        <w:shd w:val="clear" w:color="auto" w:fill="191830"/>
+        <w:spacing w:after="0" w:line="285" w:lineRule="atLeast"/>
+        <w:rPr>
+          <w:rFonts w:ascii="Consolas" w:eastAsia="Times New Roman" w:hAnsi="Consolas" w:cs="Times New Roman"/>
+          <w:color w:val="FFFFFF"/>
+          <w:sz w:val="21"/>
+          <w:szCs w:val="21"/>
+        </w:rPr>
+      </w:pPr>
+      <w:r>
+        <w:rPr>
+          <w:rFonts w:ascii="Consolas" w:eastAsia="Times New Roman" w:hAnsi="Consolas" w:cs="Times New Roman"/>
+          <w:color w:val="9EFFFF"/>
+          <w:sz w:val="21"/>
+          <w:szCs w:val="21"/>
+        </w:rPr>
+        <w:t>val1</w:t>
+      </w:r>
+      <w:r>
+        <w:rPr>
+          <w:rFonts w:ascii="Consolas" w:eastAsia="Times New Roman" w:hAnsi="Consolas" w:cs="Times New Roman"/>
+          <w:color w:val="FFFFFF"/>
+          <w:sz w:val="21"/>
+          <w:szCs w:val="21"/>
+        </w:rPr>
+        <w:t xml:space="preserve"> </w:t>
+      </w:r>
+      <w:r>
+        <w:rPr>
+          <w:rFonts w:ascii="Consolas" w:eastAsia="Times New Roman" w:hAnsi="Consolas" w:cs="Times New Roman"/>
+          <w:color w:val="FF9D00"/>
+          <w:sz w:val="21"/>
+          <w:szCs w:val="21"/>
+        </w:rPr>
+        <w:t>=</w:t>
+      </w:r>
+      <w:r>
+        <w:rPr>
+          <w:rFonts w:ascii="Consolas" w:eastAsia="Times New Roman" w:hAnsi="Consolas" w:cs="Times New Roman"/>
+          <w:color w:val="FFFFFF"/>
+          <w:sz w:val="21"/>
+          <w:szCs w:val="21"/>
+        </w:rPr>
+        <w:t xml:space="preserve"> </w:t>
+      </w:r>
+      <w:proofErr w:type="gramStart"/>
+      <w:r>
+        <w:rPr>
+          <w:rFonts w:ascii="Consolas" w:eastAsia="Times New Roman" w:hAnsi="Consolas" w:cs="Times New Roman"/>
+          <w:color w:val="FF628C"/>
+          <w:sz w:val="21"/>
+          <w:szCs w:val="21"/>
+        </w:rPr>
+        <w:t>10</w:t>
+      </w:r>
+      <w:r>
+        <w:rPr>
+          <w:rFonts w:ascii="Consolas" w:eastAsia="Times New Roman" w:hAnsi="Consolas" w:cs="Times New Roman"/>
+          <w:color w:val="E1EFFF"/>
+          <w:sz w:val="21"/>
+          <w:szCs w:val="21"/>
+        </w:rPr>
+        <w:t>;</w:t>
+      </w:r>
+      <w:r>
+        <w:rPr>
+          <w:rFonts w:ascii="Consolas" w:eastAsia="Times New Roman" w:hAnsi="Consolas" w:cs="Times New Roman"/>
+          <w:color w:val="FFFFFF"/>
+          <w:sz w:val="21"/>
+          <w:szCs w:val="21"/>
+        </w:rPr>
+        <w:t xml:space="preserve">   </w:t>
+      </w:r>
+      <w:proofErr w:type="gramEnd"/>
+      <w:r>
+        <w:rPr>
+          <w:rFonts w:ascii="Consolas" w:eastAsia="Times New Roman" w:hAnsi="Consolas" w:cs="Times New Roman"/>
+          <w:color w:val="FFFFFF"/>
+          <w:sz w:val="21"/>
+          <w:szCs w:val="21"/>
+        </w:rPr>
+        <w:t>               </w:t>
+      </w:r>
+      <w:r>
+        <w:rPr>
+          <w:rFonts w:ascii="Consolas" w:eastAsia="Times New Roman" w:hAnsi="Consolas" w:cs="Times New Roman"/>
+          <w:i/>
+          <w:iCs/>
+          <w:color w:val="B362FF"/>
+          <w:sz w:val="21"/>
+          <w:szCs w:val="21"/>
+        </w:rPr>
+        <w:t>// memory created val1 - undefined</w:t>
+      </w:r>
+    </w:p>
+    <w:p>
+      <w:pPr>
+        <w:shd w:val="clear" w:color="auto" w:fill="191830"/>
+        <w:spacing w:after="0" w:line="285" w:lineRule="atLeast"/>
+        <w:rPr>
+          <w:rFonts w:ascii="Consolas" w:eastAsia="Times New Roman" w:hAnsi="Consolas" w:cs="Times New Roman"/>
+          <w:color w:val="FFFFFF"/>
+          <w:sz w:val="21"/>
+          <w:szCs w:val="21"/>
+        </w:rPr>
+      </w:pPr>
+      <w:r>
+        <w:rPr>
+          <w:rFonts w:ascii="Consolas" w:eastAsia="Times New Roman" w:hAnsi="Consolas" w:cs="Times New Roman"/>
+          <w:color w:val="9EFFFF"/>
+          <w:sz w:val="21"/>
+          <w:szCs w:val="21"/>
+        </w:rPr>
+        <w:t>val2</w:t>
+      </w:r>
+      <w:r>
+        <w:rPr>
+          <w:rFonts w:ascii="Consolas" w:eastAsia="Times New Roman" w:hAnsi="Consolas" w:cs="Times New Roman"/>
+          <w:color w:val="FFFFFF"/>
+          <w:sz w:val="21"/>
+          <w:szCs w:val="21"/>
+        </w:rPr>
+        <w:t xml:space="preserve"> </w:t>
+      </w:r>
+      <w:r>
+        <w:rPr>
+          <w:rFonts w:ascii="Consolas" w:eastAsia="Times New Roman" w:hAnsi="Consolas" w:cs="Times New Roman"/>
+          <w:color w:val="FF9D00"/>
+          <w:sz w:val="21"/>
+          <w:szCs w:val="21"/>
+        </w:rPr>
+        <w:t>=</w:t>
+      </w:r>
+      <w:r>
+        <w:rPr>
+          <w:rFonts w:ascii="Consolas" w:eastAsia="Times New Roman" w:hAnsi="Consolas" w:cs="Times New Roman"/>
+          <w:color w:val="FFFFFF"/>
+          <w:sz w:val="21"/>
+          <w:szCs w:val="21"/>
+        </w:rPr>
+        <w:t xml:space="preserve"> </w:t>
+      </w:r>
+      <w:proofErr w:type="gramStart"/>
+      <w:r>
+        <w:rPr>
+          <w:rFonts w:ascii="Consolas" w:eastAsia="Times New Roman" w:hAnsi="Consolas" w:cs="Times New Roman"/>
+          <w:color w:val="FF628C"/>
+          <w:sz w:val="21"/>
+          <w:szCs w:val="21"/>
+        </w:rPr>
+        <w:t>20</w:t>
+      </w:r>
+      <w:r>
+        <w:rPr>
+          <w:rFonts w:ascii="Consolas" w:eastAsia="Times New Roman" w:hAnsi="Consolas" w:cs="Times New Roman"/>
+          <w:color w:val="E1EFFF"/>
+          <w:sz w:val="21"/>
+          <w:szCs w:val="21"/>
+        </w:rPr>
+        <w:t>;</w:t>
+      </w:r>
+      <w:proofErr w:type="gramEnd"/>
+    </w:p>
+    <w:p>
+      <w:pPr>
+        <w:shd w:val="clear" w:color="auto" w:fill="191830"/>
+        <w:spacing w:after="0" w:line="285" w:lineRule="atLeast"/>
+        <w:rPr>
+          <w:rFonts w:ascii="Consolas" w:eastAsia="Times New Roman" w:hAnsi="Consolas" w:cs="Times New Roman"/>
+          <w:color w:val="FFFFFF"/>
+          <w:sz w:val="21"/>
+          <w:szCs w:val="21"/>
+        </w:rPr>
+      </w:pPr>
+    </w:p>
+    <w:p>
+      <w:pPr>
+        <w:shd w:val="clear" w:color="auto" w:fill="191830"/>
+        <w:spacing w:after="0" w:line="285" w:lineRule="atLeast"/>
+        <w:rPr>
+          <w:rFonts w:ascii="Consolas" w:eastAsia="Times New Roman" w:hAnsi="Consolas" w:cs="Times New Roman"/>
+          <w:color w:val="FFFFFF"/>
+          <w:sz w:val="21"/>
+          <w:szCs w:val="21"/>
+        </w:rPr>
+      </w:pPr>
+      <w:r>
+        <w:rPr>
+          <w:rFonts w:ascii="Consolas" w:eastAsia="Times New Roman" w:hAnsi="Consolas" w:cs="Times New Roman"/>
+          <w:color w:val="FB94FF"/>
+          <w:sz w:val="21"/>
+          <w:szCs w:val="21"/>
+        </w:rPr>
+        <w:t>function</w:t>
+      </w:r>
+      <w:r>
+        <w:rPr>
+          <w:rFonts w:ascii="Consolas" w:eastAsia="Times New Roman" w:hAnsi="Consolas" w:cs="Times New Roman"/>
+          <w:color w:val="9EFFFF"/>
+          <w:sz w:val="21"/>
+          <w:szCs w:val="21"/>
+        </w:rPr>
+        <w:t xml:space="preserve"> </w:t>
+      </w:r>
+      <w:proofErr w:type="spellStart"/>
+      <w:r>
+        <w:rPr>
+          <w:rFonts w:ascii="Consolas" w:eastAsia="Times New Roman" w:hAnsi="Consolas" w:cs="Times New Roman"/>
+          <w:color w:val="FAD000"/>
+          <w:sz w:val="21"/>
+          <w:szCs w:val="21"/>
+        </w:rPr>
+        <w:t>addNum</w:t>
+      </w:r>
+      <w:proofErr w:type="spellEnd"/>
+      <w:r>
+        <w:rPr>
+          <w:rFonts w:ascii="Consolas" w:eastAsia="Times New Roman" w:hAnsi="Consolas" w:cs="Times New Roman"/>
+          <w:color w:val="E1EFFF"/>
+          <w:sz w:val="21"/>
+          <w:szCs w:val="21"/>
+        </w:rPr>
+        <w:t>(</w:t>
+      </w:r>
+      <w:r>
+        <w:rPr>
+          <w:rFonts w:ascii="Consolas" w:eastAsia="Times New Roman" w:hAnsi="Consolas" w:cs="Times New Roman"/>
+          <w:color w:val="9EFFFF"/>
+          <w:sz w:val="21"/>
+          <w:szCs w:val="21"/>
+        </w:rPr>
+        <w:t>num</w:t>
+      </w:r>
+      <w:proofErr w:type="gramStart"/>
+      <w:r>
+        <w:rPr>
+          <w:rFonts w:ascii="Consolas" w:eastAsia="Times New Roman" w:hAnsi="Consolas" w:cs="Times New Roman"/>
+          <w:color w:val="9EFFFF"/>
+          <w:sz w:val="21"/>
+          <w:szCs w:val="21"/>
+        </w:rPr>
+        <w:t>1</w:t>
+      </w:r>
+      <w:r>
+        <w:rPr>
+          <w:rFonts w:ascii="Consolas" w:eastAsia="Times New Roman" w:hAnsi="Consolas" w:cs="Times New Roman"/>
+          <w:color w:val="E1EFFF"/>
+          <w:sz w:val="21"/>
+          <w:szCs w:val="21"/>
+        </w:rPr>
+        <w:t>,</w:t>
+      </w:r>
+      <w:r>
+        <w:rPr>
+          <w:rFonts w:ascii="Consolas" w:eastAsia="Times New Roman" w:hAnsi="Consolas" w:cs="Times New Roman"/>
+          <w:color w:val="9EFFFF"/>
+          <w:sz w:val="21"/>
+          <w:szCs w:val="21"/>
+        </w:rPr>
+        <w:t>num</w:t>
+      </w:r>
+      <w:proofErr w:type="gramEnd"/>
+      <w:r>
+        <w:rPr>
+          <w:rFonts w:ascii="Consolas" w:eastAsia="Times New Roman" w:hAnsi="Consolas" w:cs="Times New Roman"/>
+          <w:color w:val="9EFFFF"/>
+          <w:sz w:val="21"/>
+          <w:szCs w:val="21"/>
+        </w:rPr>
+        <w:t>2</w:t>
+      </w:r>
+      <w:r>
+        <w:rPr>
+          <w:rFonts w:ascii="Consolas" w:eastAsia="Times New Roman" w:hAnsi="Consolas" w:cs="Times New Roman"/>
+          <w:color w:val="E1EFFF"/>
+          <w:sz w:val="21"/>
+          <w:szCs w:val="21"/>
+        </w:rPr>
+        <w:t>)</w:t>
+      </w:r>
+      <w:r>
+        <w:rPr>
+          <w:rFonts w:ascii="Consolas" w:eastAsia="Times New Roman" w:hAnsi="Consolas" w:cs="Times New Roman"/>
+          <w:color w:val="9EFFFF"/>
+          <w:sz w:val="21"/>
+          <w:szCs w:val="21"/>
+        </w:rPr>
+        <w:t xml:space="preserve"> </w:t>
+      </w:r>
+      <w:proofErr w:type="gramStart"/>
+      <w:r>
+        <w:rPr>
+          <w:rFonts w:ascii="Consolas" w:eastAsia="Times New Roman" w:hAnsi="Consolas" w:cs="Times New Roman"/>
+          <w:color w:val="E1EFFF"/>
+          <w:sz w:val="21"/>
+          <w:szCs w:val="21"/>
+        </w:rPr>
+        <w:t>{</w:t>
+      </w:r>
+      <w:r>
+        <w:rPr>
+          <w:rFonts w:ascii="Consolas" w:eastAsia="Times New Roman" w:hAnsi="Consolas" w:cs="Times New Roman"/>
+          <w:color w:val="9EFFFF"/>
+          <w:sz w:val="21"/>
+          <w:szCs w:val="21"/>
+        </w:rPr>
+        <w:t xml:space="preserve">  </w:t>
+      </w:r>
+      <w:proofErr w:type="gramEnd"/>
+      <w:r>
+        <w:rPr>
+          <w:rFonts w:ascii="Consolas" w:eastAsia="Times New Roman" w:hAnsi="Consolas" w:cs="Times New Roman"/>
+          <w:color w:val="9EFFFF"/>
+          <w:sz w:val="21"/>
+          <w:szCs w:val="21"/>
+        </w:rPr>
+        <w:t xml:space="preserve">      </w:t>
+      </w:r>
+      <w:r>
+        <w:rPr>
+          <w:rFonts w:ascii="Consolas" w:eastAsia="Times New Roman" w:hAnsi="Consolas" w:cs="Times New Roman"/>
+          <w:i/>
+          <w:iCs/>
+          <w:color w:val="B362FF"/>
+          <w:sz w:val="21"/>
+          <w:szCs w:val="21"/>
+        </w:rPr>
+        <w:t xml:space="preserve">// </w:t>
+      </w:r>
+      <w:proofErr w:type="spellStart"/>
+      <w:r>
+        <w:rPr>
+          <w:rFonts w:ascii="Consolas" w:eastAsia="Times New Roman" w:hAnsi="Consolas" w:cs="Times New Roman"/>
+          <w:i/>
+          <w:iCs/>
+          <w:color w:val="B362FF"/>
+          <w:sz w:val="21"/>
+          <w:szCs w:val="21"/>
+        </w:rPr>
+        <w:t>addnum</w:t>
+      </w:r>
+      <w:proofErr w:type="spellEnd"/>
+      <w:r>
+        <w:rPr>
+          <w:rFonts w:ascii="Consolas" w:eastAsia="Times New Roman" w:hAnsi="Consolas" w:cs="Times New Roman"/>
+          <w:i/>
+          <w:iCs/>
+          <w:color w:val="B362FF"/>
+          <w:sz w:val="21"/>
+          <w:szCs w:val="21"/>
+        </w:rPr>
+        <w:t xml:space="preserve"> = </w:t>
+      </w:r>
+      <w:proofErr w:type="spellStart"/>
+      <w:r>
+        <w:rPr>
+          <w:rFonts w:ascii="Consolas" w:eastAsia="Times New Roman" w:hAnsi="Consolas" w:cs="Times New Roman"/>
+          <w:i/>
+          <w:iCs/>
+          <w:color w:val="B362FF"/>
+          <w:sz w:val="21"/>
+          <w:szCs w:val="21"/>
+        </w:rPr>
+        <w:t>defination</w:t>
+      </w:r>
+      <w:proofErr w:type="spellEnd"/>
+      <w:r>
+        <w:rPr>
+          <w:rFonts w:ascii="Consolas" w:eastAsia="Times New Roman" w:hAnsi="Consolas" w:cs="Times New Roman"/>
+          <w:i/>
+          <w:iCs/>
+          <w:color w:val="B362FF"/>
+          <w:sz w:val="21"/>
+          <w:szCs w:val="21"/>
+        </w:rPr>
+        <w:t xml:space="preserve"> (</w:t>
+      </w:r>
+      <w:proofErr w:type="spellStart"/>
+      <w:r>
+        <w:rPr>
+          <w:rFonts w:ascii="Consolas" w:eastAsia="Times New Roman" w:hAnsi="Consolas" w:cs="Times New Roman"/>
+          <w:i/>
+          <w:iCs/>
+          <w:color w:val="B362FF"/>
+          <w:sz w:val="21"/>
+          <w:szCs w:val="21"/>
+        </w:rPr>
+        <w:t>wholefunction</w:t>
+      </w:r>
+      <w:proofErr w:type="spellEnd"/>
+      <w:r>
+        <w:rPr>
+          <w:rFonts w:ascii="Consolas" w:eastAsia="Times New Roman" w:hAnsi="Consolas" w:cs="Times New Roman"/>
+          <w:i/>
+          <w:iCs/>
+          <w:color w:val="B362FF"/>
+          <w:sz w:val="21"/>
+          <w:szCs w:val="21"/>
+        </w:rPr>
+        <w:t>)</w:t>
+      </w:r>
+    </w:p>
+    <w:p>
+      <w:pPr>
+        <w:shd w:val="clear" w:color="auto" w:fill="191830"/>
+        <w:spacing w:after="0" w:line="285" w:lineRule="atLeast"/>
+        <w:rPr>
+          <w:rFonts w:ascii="Consolas" w:eastAsia="Times New Roman" w:hAnsi="Consolas" w:cs="Times New Roman"/>
+          <w:color w:val="FFFFFF"/>
+          <w:sz w:val="21"/>
+          <w:szCs w:val="21"/>
+        </w:rPr>
+      </w:pPr>
+      <w:r>
+        <w:rPr>
+          <w:rFonts w:ascii="Consolas" w:eastAsia="Times New Roman" w:hAnsi="Consolas" w:cs="Times New Roman"/>
+          <w:color w:val="9EFFFF"/>
+          <w:sz w:val="21"/>
+          <w:szCs w:val="21"/>
+        </w:rPr>
+        <w:t xml:space="preserve">    </w:t>
+      </w:r>
+      <w:r>
+        <w:rPr>
+          <w:rFonts w:ascii="Consolas" w:eastAsia="Times New Roman" w:hAnsi="Consolas" w:cs="Times New Roman"/>
+          <w:color w:val="FF9D00"/>
+          <w:sz w:val="21"/>
+          <w:szCs w:val="21"/>
+        </w:rPr>
+        <w:t>return</w:t>
+      </w:r>
+      <w:r>
+        <w:rPr>
+          <w:rFonts w:ascii="Consolas" w:eastAsia="Times New Roman" w:hAnsi="Consolas" w:cs="Times New Roman"/>
+          <w:color w:val="9EFFFF"/>
+          <w:sz w:val="21"/>
+          <w:szCs w:val="21"/>
+        </w:rPr>
+        <w:t xml:space="preserve"> num1</w:t>
+      </w:r>
+      <w:r>
+        <w:rPr>
+          <w:rFonts w:ascii="Consolas" w:eastAsia="Times New Roman" w:hAnsi="Consolas" w:cs="Times New Roman"/>
+          <w:color w:val="FF9D00"/>
+          <w:sz w:val="21"/>
+          <w:szCs w:val="21"/>
+        </w:rPr>
+        <w:t>+</w:t>
+      </w:r>
+      <w:proofErr w:type="gramStart"/>
+      <w:r>
+        <w:rPr>
+          <w:rFonts w:ascii="Consolas" w:eastAsia="Times New Roman" w:hAnsi="Consolas" w:cs="Times New Roman"/>
+          <w:color w:val="9EFFFF"/>
+          <w:sz w:val="21"/>
+          <w:szCs w:val="21"/>
+        </w:rPr>
+        <w:t>num2</w:t>
+      </w:r>
+      <w:r>
+        <w:rPr>
+          <w:rFonts w:ascii="Consolas" w:eastAsia="Times New Roman" w:hAnsi="Consolas" w:cs="Times New Roman"/>
+          <w:color w:val="E1EFFF"/>
+          <w:sz w:val="21"/>
+          <w:szCs w:val="21"/>
+        </w:rPr>
+        <w:t>;</w:t>
+      </w:r>
+      <w:proofErr w:type="gramEnd"/>
+    </w:p>
+    <w:p>
+      <w:pPr>
+        <w:shd w:val="clear" w:color="auto" w:fill="191830"/>
+        <w:spacing w:after="0" w:line="285" w:lineRule="atLeast"/>
+        <w:rPr>
+          <w:rFonts w:ascii="Consolas" w:eastAsia="Times New Roman" w:hAnsi="Consolas" w:cs="Times New Roman"/>
+          <w:color w:val="FFFFFF"/>
+          <w:sz w:val="21"/>
+          <w:szCs w:val="21"/>
+        </w:rPr>
+      </w:pPr>
+    </w:p>
+    <w:p>
+      <w:pPr>
+        <w:shd w:val="clear" w:color="auto" w:fill="191830"/>
+        <w:spacing w:after="0" w:line="285" w:lineRule="atLeast"/>
+        <w:rPr>
+          <w:rFonts w:ascii="Consolas" w:eastAsia="Times New Roman" w:hAnsi="Consolas" w:cs="Times New Roman"/>
+          <w:color w:val="FFFFFF"/>
+          <w:sz w:val="21"/>
+          <w:szCs w:val="21"/>
+        </w:rPr>
+      </w:pPr>
+      <w:r>
+        <w:rPr>
+          <w:rFonts w:ascii="Consolas" w:eastAsia="Times New Roman" w:hAnsi="Consolas" w:cs="Times New Roman"/>
+          <w:color w:val="E1EFFF"/>
+          <w:sz w:val="21"/>
+          <w:szCs w:val="21"/>
+        </w:rPr>
+        <w:t>}</w:t>
+      </w:r>
+    </w:p>
+    <w:p>
+      <w:pPr>
+        <w:shd w:val="clear" w:color="auto" w:fill="191830"/>
+        <w:spacing w:after="0" w:line="285" w:lineRule="atLeast"/>
+        <w:rPr>
+          <w:rFonts w:ascii="Consolas" w:eastAsia="Times New Roman" w:hAnsi="Consolas" w:cs="Times New Roman"/>
+          <w:color w:val="FFFFFF"/>
+          <w:sz w:val="21"/>
+          <w:szCs w:val="21"/>
+        </w:rPr>
+      </w:pPr>
+    </w:p>
+    <w:p>
+      <w:pPr>
+        <w:shd w:val="clear" w:color="auto" w:fill="191830"/>
+        <w:spacing w:after="0" w:line="285" w:lineRule="atLeast"/>
+        <w:rPr>
+          <w:rFonts w:ascii="Consolas" w:eastAsia="Times New Roman" w:hAnsi="Consolas" w:cs="Times New Roman"/>
+          <w:color w:val="FFFFFF"/>
+          <w:sz w:val="21"/>
+          <w:szCs w:val="21"/>
+        </w:rPr>
+      </w:pPr>
+      <w:r>
+        <w:rPr>
+          <w:rFonts w:ascii="Consolas" w:eastAsia="Times New Roman" w:hAnsi="Consolas" w:cs="Times New Roman"/>
+          <w:color w:val="9EFFFF"/>
+          <w:sz w:val="21"/>
+          <w:szCs w:val="21"/>
+        </w:rPr>
+        <w:t>console</w:t>
+      </w:r>
+      <w:r>
+        <w:rPr>
+          <w:rFonts w:ascii="Consolas" w:eastAsia="Times New Roman" w:hAnsi="Consolas" w:cs="Times New Roman"/>
+          <w:color w:val="E1EFFF"/>
+          <w:sz w:val="21"/>
+          <w:szCs w:val="21"/>
+        </w:rPr>
+        <w:t>.</w:t>
+      </w:r>
+      <w:r>
+        <w:rPr>
+          <w:rFonts w:ascii="Consolas" w:eastAsia="Times New Roman" w:hAnsi="Consolas" w:cs="Times New Roman"/>
+          <w:color w:val="FAD000"/>
+          <w:sz w:val="21"/>
+          <w:szCs w:val="21"/>
+        </w:rPr>
+        <w:t>log</w:t>
+      </w:r>
+      <w:r>
+        <w:rPr>
+          <w:rFonts w:ascii="Consolas" w:eastAsia="Times New Roman" w:hAnsi="Consolas" w:cs="Times New Roman"/>
+          <w:color w:val="E1EFFF"/>
+          <w:sz w:val="21"/>
+          <w:szCs w:val="21"/>
+        </w:rPr>
+        <w:t>(</w:t>
+      </w:r>
+      <w:proofErr w:type="spellStart"/>
+      <w:r>
+        <w:rPr>
+          <w:rFonts w:ascii="Consolas" w:eastAsia="Times New Roman" w:hAnsi="Consolas" w:cs="Times New Roman"/>
+          <w:color w:val="FAD000"/>
+          <w:sz w:val="21"/>
+          <w:szCs w:val="21"/>
+        </w:rPr>
+        <w:t>addNum</w:t>
+      </w:r>
+      <w:proofErr w:type="spellEnd"/>
+      <w:r>
+        <w:rPr>
+          <w:rFonts w:ascii="Consolas" w:eastAsia="Times New Roman" w:hAnsi="Consolas" w:cs="Times New Roman"/>
+          <w:color w:val="E1EFFF"/>
+          <w:sz w:val="21"/>
+          <w:szCs w:val="21"/>
+        </w:rPr>
+        <w:t>(</w:t>
+      </w:r>
+      <w:r>
+        <w:rPr>
+          <w:rFonts w:ascii="Consolas" w:eastAsia="Times New Roman" w:hAnsi="Consolas" w:cs="Times New Roman"/>
+          <w:color w:val="9EFFFF"/>
+          <w:sz w:val="21"/>
+          <w:szCs w:val="21"/>
+        </w:rPr>
+        <w:t>val</w:t>
+      </w:r>
+      <w:proofErr w:type="gramStart"/>
+      <w:r>
+        <w:rPr>
+          <w:rFonts w:ascii="Consolas" w:eastAsia="Times New Roman" w:hAnsi="Consolas" w:cs="Times New Roman"/>
+          <w:color w:val="9EFFFF"/>
+          <w:sz w:val="21"/>
+          <w:szCs w:val="21"/>
+        </w:rPr>
+        <w:t>1</w:t>
+      </w:r>
+      <w:r>
+        <w:rPr>
+          <w:rFonts w:ascii="Consolas" w:eastAsia="Times New Roman" w:hAnsi="Consolas" w:cs="Times New Roman"/>
+          <w:color w:val="E1EFFF"/>
+          <w:sz w:val="21"/>
+          <w:szCs w:val="21"/>
+        </w:rPr>
+        <w:t>,</w:t>
+      </w:r>
+      <w:r>
+        <w:rPr>
+          <w:rFonts w:ascii="Consolas" w:eastAsia="Times New Roman" w:hAnsi="Consolas" w:cs="Times New Roman"/>
+          <w:color w:val="9EFFFF"/>
+          <w:sz w:val="21"/>
+          <w:szCs w:val="21"/>
+        </w:rPr>
+        <w:t>val</w:t>
+      </w:r>
+      <w:proofErr w:type="gramEnd"/>
+      <w:r>
+        <w:rPr>
+          <w:rFonts w:ascii="Consolas" w:eastAsia="Times New Roman" w:hAnsi="Consolas" w:cs="Times New Roman"/>
+          <w:color w:val="9EFFFF"/>
+          <w:sz w:val="21"/>
+          <w:szCs w:val="21"/>
+        </w:rPr>
+        <w:t>2</w:t>
+      </w:r>
+      <w:r>
+        <w:rPr>
+          <w:rFonts w:ascii="Consolas" w:eastAsia="Times New Roman" w:hAnsi="Consolas" w:cs="Times New Roman"/>
+          <w:color w:val="E1EFFF"/>
+          <w:sz w:val="21"/>
+          <w:szCs w:val="21"/>
+        </w:rPr>
+        <w:t>)</w:t>
+      </w:r>
+      <w:proofErr w:type="gramStart"/>
+      <w:r>
+        <w:rPr>
+          <w:rFonts w:ascii="Consolas" w:eastAsia="Times New Roman" w:hAnsi="Consolas" w:cs="Times New Roman"/>
+          <w:color w:val="E1EFFF"/>
+          <w:sz w:val="21"/>
+          <w:szCs w:val="21"/>
+        </w:rPr>
+        <w:t>);</w:t>
+      </w:r>
+      <w:r>
+        <w:rPr>
+          <w:rFonts w:ascii="Consolas" w:eastAsia="Times New Roman" w:hAnsi="Consolas" w:cs="Times New Roman"/>
+          <w:color w:val="FFFFFF"/>
+          <w:sz w:val="21"/>
+          <w:szCs w:val="21"/>
+        </w:rPr>
+        <w:t xml:space="preserve">   </w:t>
+      </w:r>
+      <w:proofErr w:type="gramEnd"/>
+      <w:r>
+        <w:rPr>
+          <w:rFonts w:ascii="Consolas" w:eastAsia="Times New Roman" w:hAnsi="Consolas" w:cs="Times New Roman"/>
+          <w:color w:val="FFFFFF"/>
+          <w:sz w:val="21"/>
+          <w:szCs w:val="21"/>
+        </w:rPr>
+        <w:t xml:space="preserve">      </w:t>
+      </w:r>
+      <w:r>
+        <w:rPr>
+          <w:rFonts w:ascii="Consolas" w:eastAsia="Times New Roman" w:hAnsi="Consolas" w:cs="Times New Roman"/>
+          <w:i/>
+          <w:iCs/>
+          <w:color w:val="B362FF"/>
+          <w:sz w:val="21"/>
+          <w:szCs w:val="21"/>
+        </w:rPr>
+        <w:t>//undefined """"""""""""""""""""""""""</w:t>
+      </w:r>
+    </w:p>
+    <w:p>
+      <w:pPr>
+        <w:shd w:val="clear" w:color="auto" w:fill="191830"/>
+        <w:spacing w:after="0" w:line="285" w:lineRule="atLeast"/>
+        <w:rPr>
+          <w:rFonts w:ascii="Consolas" w:eastAsia="Times New Roman" w:hAnsi="Consolas" w:cs="Times New Roman"/>
+          <w:color w:val="FFFFFF"/>
+          <w:sz w:val="21"/>
+          <w:szCs w:val="21"/>
+        </w:rPr>
+      </w:pPr>
+      <w:r>
+        <w:rPr>
+          <w:rFonts w:ascii="Consolas" w:eastAsia="Times New Roman" w:hAnsi="Consolas" w:cs="Times New Roman"/>
+          <w:color w:val="9EFFFF"/>
+          <w:sz w:val="21"/>
+          <w:szCs w:val="21"/>
+        </w:rPr>
+        <w:t>console</w:t>
+      </w:r>
+      <w:r>
+        <w:rPr>
+          <w:rFonts w:ascii="Consolas" w:eastAsia="Times New Roman" w:hAnsi="Consolas" w:cs="Times New Roman"/>
+          <w:color w:val="E1EFFF"/>
+          <w:sz w:val="21"/>
+          <w:szCs w:val="21"/>
+        </w:rPr>
+        <w:t>.</w:t>
+      </w:r>
+      <w:r>
+        <w:rPr>
+          <w:rFonts w:ascii="Consolas" w:eastAsia="Times New Roman" w:hAnsi="Consolas" w:cs="Times New Roman"/>
+          <w:color w:val="FAD000"/>
+          <w:sz w:val="21"/>
+          <w:szCs w:val="21"/>
+        </w:rPr>
+        <w:t>log</w:t>
+      </w:r>
+      <w:r>
+        <w:rPr>
+          <w:rFonts w:ascii="Consolas" w:eastAsia="Times New Roman" w:hAnsi="Consolas" w:cs="Times New Roman"/>
+          <w:color w:val="E1EFFF"/>
+          <w:sz w:val="21"/>
+          <w:szCs w:val="21"/>
+        </w:rPr>
+        <w:t>(</w:t>
+      </w:r>
+      <w:proofErr w:type="spellStart"/>
+      <w:proofErr w:type="gramStart"/>
+      <w:r>
+        <w:rPr>
+          <w:rFonts w:ascii="Consolas" w:eastAsia="Times New Roman" w:hAnsi="Consolas" w:cs="Times New Roman"/>
+          <w:color w:val="FAD000"/>
+          <w:sz w:val="21"/>
+          <w:szCs w:val="21"/>
+        </w:rPr>
+        <w:t>addNum</w:t>
+      </w:r>
+      <w:proofErr w:type="spellEnd"/>
+      <w:r>
+        <w:rPr>
+          <w:rFonts w:ascii="Consolas" w:eastAsia="Times New Roman" w:hAnsi="Consolas" w:cs="Times New Roman"/>
+          <w:color w:val="E1EFFF"/>
+          <w:sz w:val="21"/>
+          <w:szCs w:val="21"/>
+        </w:rPr>
+        <w:t>(</w:t>
+      </w:r>
+      <w:proofErr w:type="gramEnd"/>
+      <w:r>
+        <w:rPr>
+          <w:rFonts w:ascii="Consolas" w:eastAsia="Times New Roman" w:hAnsi="Consolas" w:cs="Times New Roman"/>
+          <w:color w:val="FF628C"/>
+          <w:sz w:val="21"/>
+          <w:szCs w:val="21"/>
+        </w:rPr>
+        <w:t>10</w:t>
+      </w:r>
+      <w:r>
+        <w:rPr>
+          <w:rFonts w:ascii="Consolas" w:eastAsia="Times New Roman" w:hAnsi="Consolas" w:cs="Times New Roman"/>
+          <w:color w:val="E1EFFF"/>
+          <w:sz w:val="21"/>
+          <w:szCs w:val="21"/>
+        </w:rPr>
+        <w:t>,</w:t>
+      </w:r>
+      <w:r>
+        <w:rPr>
+          <w:rFonts w:ascii="Consolas" w:eastAsia="Times New Roman" w:hAnsi="Consolas" w:cs="Times New Roman"/>
+          <w:color w:val="FF628C"/>
+          <w:sz w:val="21"/>
+          <w:szCs w:val="21"/>
+        </w:rPr>
+        <w:t>2</w:t>
+      </w:r>
+      <w:r>
+        <w:rPr>
+          <w:rFonts w:ascii="Consolas" w:eastAsia="Times New Roman" w:hAnsi="Consolas" w:cs="Times New Roman"/>
+          <w:color w:val="E1EFFF"/>
+          <w:sz w:val="21"/>
+          <w:szCs w:val="21"/>
+        </w:rPr>
+        <w:t>)</w:t>
+      </w:r>
+      <w:proofErr w:type="gramStart"/>
+      <w:r>
+        <w:rPr>
+          <w:rFonts w:ascii="Consolas" w:eastAsia="Times New Roman" w:hAnsi="Consolas" w:cs="Times New Roman"/>
+          <w:color w:val="E1EFFF"/>
+          <w:sz w:val="21"/>
+          <w:szCs w:val="21"/>
+        </w:rPr>
+        <w:t>);</w:t>
+      </w:r>
+      <w:r>
+        <w:rPr>
+          <w:rFonts w:ascii="Consolas" w:eastAsia="Times New Roman" w:hAnsi="Consolas" w:cs="Times New Roman"/>
+          <w:color w:val="FFFFFF"/>
+          <w:sz w:val="21"/>
+          <w:szCs w:val="21"/>
+        </w:rPr>
+        <w:t xml:space="preserve">   </w:t>
+      </w:r>
+      <w:proofErr w:type="gramEnd"/>
+      <w:r>
+        <w:rPr>
+          <w:rFonts w:ascii="Consolas" w:eastAsia="Times New Roman" w:hAnsi="Consolas" w:cs="Times New Roman"/>
+          <w:color w:val="FFFFFF"/>
+          <w:sz w:val="21"/>
+          <w:szCs w:val="21"/>
+        </w:rPr>
+        <w:t>           </w:t>
+      </w:r>
+      <w:r>
+        <w:rPr>
+          <w:rFonts w:ascii="Consolas" w:eastAsia="Times New Roman" w:hAnsi="Consolas" w:cs="Times New Roman"/>
+          <w:i/>
+          <w:iCs/>
+          <w:color w:val="B362FF"/>
+          <w:sz w:val="21"/>
+          <w:szCs w:val="21"/>
+        </w:rPr>
+        <w:t>//undefined in memory creation cycles</w:t>
+      </w:r>
+    </w:p>
+    <w:p>
+      <w:pPr>
+        <w:pStyle w:val="ListParagraph"/>
+      </w:pPr>
+    </w:p>
+    <w:p>
+      <w:pPr>
+        <w:pStyle w:val="ListParagraph"/>
+        <w:numPr>
+          <w:ilvl w:val="0"/>
+          <w:numId w:val="7"/>
+        </w:numPr>
+      </w:pPr>
+      <w:r>
+        <w:lastRenderedPageBreak/>
+        <w:t>Execution Phase</w:t>
+      </w:r>
+    </w:p>
+    <w:p>
+      <w:pPr>
+        <w:pStyle w:val="ListParagraph"/>
+      </w:pPr>
+      <w:r>
+        <w:t>Val</w:t>
+      </w:r>
+      <w:proofErr w:type="gramStart"/>
+      <w:r>
+        <w:t>1  =</w:t>
+      </w:r>
+      <w:proofErr w:type="gramEnd"/>
+      <w:r>
+        <w:t xml:space="preserve"> 10</w:t>
+      </w:r>
+    </w:p>
+    <w:p>
+      <w:pPr>
+        <w:pStyle w:val="ListParagraph"/>
+      </w:pPr>
+      <w:r>
+        <w:t>Val2 – 20</w:t>
+      </w:r>
+    </w:p>
+    <w:p>
+      <w:pPr>
+        <w:pStyle w:val="ListParagraph"/>
+      </w:pPr>
+    </w:p>
+    <w:p>
+      <w:pPr>
+        <w:pStyle w:val="ListParagraph"/>
+      </w:pPr>
+      <w:proofErr w:type="spellStart"/>
+      <w:r>
+        <w:t>AddNUm</w:t>
+      </w:r>
+      <w:proofErr w:type="spellEnd"/>
+      <w:r>
+        <w:t xml:space="preserve"> = creates new variable environment + execution thread </w:t>
+      </w:r>
+    </w:p>
+    <w:p>
+      <w:pPr>
+        <w:pStyle w:val="ListParagraph"/>
+      </w:pPr>
+      <w:r>
+        <w:tab/>
+      </w:r>
+      <w:r>
+        <w:tab/>
+        <w:t xml:space="preserve">Then a new memory phase for that function </w:t>
+      </w:r>
+      <w:r>
+        <w:tab/>
+      </w:r>
+    </w:p>
+    <w:p>
+      <w:pPr>
+        <w:pStyle w:val="ListParagraph"/>
+      </w:pPr>
+      <w:r>
+        <w:tab/>
+      </w:r>
+      <w:r>
+        <w:tab/>
+        <w:t xml:space="preserve">Num1 = undefined </w:t>
+      </w:r>
+    </w:p>
+    <w:p>
+      <w:pPr>
+        <w:pStyle w:val="ListParagraph"/>
+      </w:pPr>
+      <w:r>
+        <w:tab/>
+      </w:r>
+      <w:r>
+        <w:tab/>
+        <w:t>Num2 = undefined</w:t>
+      </w:r>
+    </w:p>
+    <w:p>
+      <w:pPr>
+        <w:pStyle w:val="ListParagraph"/>
+      </w:pPr>
+      <w:r>
+        <w:tab/>
+      </w:r>
+      <w:r>
+        <w:tab/>
+      </w:r>
+    </w:p>
+    <w:p>
+      <w:pPr>
+        <w:pStyle w:val="ListParagraph"/>
+      </w:pPr>
+      <w:r>
+        <w:tab/>
+      </w:r>
+      <w:r>
+        <w:tab/>
+        <w:t xml:space="preserve">Then new execution phase for that function </w:t>
+      </w:r>
+      <w:r>
+        <w:t>(also get deleted after work is done)</w:t>
+      </w:r>
+    </w:p>
+    <w:p>
+      <w:pPr>
+        <w:pStyle w:val="ListParagraph"/>
+      </w:pPr>
+      <w:r>
+        <w:tab/>
+      </w:r>
+      <w:r>
+        <w:tab/>
+        <w:t>Num1 = 10</w:t>
+      </w:r>
+    </w:p>
+    <w:p>
+      <w:pPr>
+        <w:pStyle w:val="ListParagraph"/>
+      </w:pPr>
+      <w:r>
+        <w:tab/>
+      </w:r>
+      <w:r>
+        <w:tab/>
+        <w:t>Num2 – 20</w:t>
+      </w:r>
+    </w:p>
+    <w:p>
+      <w:pPr>
+        <w:pStyle w:val="ListParagraph"/>
+      </w:pPr>
+      <w:r>
+        <w:tab/>
+      </w:r>
+      <w:r>
+        <w:tab/>
+      </w:r>
+      <w:r>
+        <w:t>Return value gets to the global variable context (first mention)</w:t>
+      </w:r>
+    </w:p>
+    <w:p>
+      <w:r>
+        <w:br w:type="page"/>
+      </w:r>
+    </w:p>
+    <w:p>
+      <w:pPr>
+        <w:pStyle w:val="Heading1"/>
+      </w:pPr>
+      <w:r>
+        <w:lastRenderedPageBreak/>
+        <w:tab/>
+      </w:r>
+      <w:r>
+        <w:tab/>
+      </w:r>
+      <w:r>
+        <w:tab/>
+      </w:r>
+      <w:r>
+        <w:tab/>
+        <w:t>Control flow</w:t>
+      </w:r>
+    </w:p>
+    <w:p>
+      <w:r>
+        <w:t>Flow of the code like which code should run when you are logged out and which should run when you are not logged out.</w:t>
+      </w:r>
+    </w:p>
+    <w:p/>
+    <w:p>
+      <w:pPr>
+        <w:pStyle w:val="Heading2"/>
+      </w:pPr>
+      <w:r>
+        <w:t>If statement</w:t>
+      </w:r>
+    </w:p>
+    <w:p>
+      <w:pPr>
+        <w:shd w:val="clear" w:color="auto" w:fill="191830"/>
+        <w:spacing w:after="0" w:line="285" w:lineRule="atLeast"/>
+        <w:rPr>
+          <w:rFonts w:ascii="Consolas" w:eastAsia="Times New Roman" w:hAnsi="Consolas" w:cs="Times New Roman"/>
+          <w:color w:val="FFFFFF"/>
+          <w:sz w:val="21"/>
+          <w:szCs w:val="21"/>
+        </w:rPr>
+      </w:pPr>
+      <w:r>
+        <w:rPr>
+          <w:rFonts w:ascii="Consolas" w:eastAsia="Times New Roman" w:hAnsi="Consolas" w:cs="Times New Roman"/>
+          <w:color w:val="FF9D00"/>
+          <w:sz w:val="21"/>
+          <w:szCs w:val="21"/>
+        </w:rPr>
+        <w:t>if</w:t>
+      </w:r>
+      <w:r>
+        <w:rPr>
+          <w:rFonts w:ascii="Consolas" w:eastAsia="Times New Roman" w:hAnsi="Consolas" w:cs="Times New Roman"/>
+          <w:color w:val="FFFFFF"/>
+          <w:sz w:val="21"/>
+          <w:szCs w:val="21"/>
+        </w:rPr>
+        <w:t xml:space="preserve"> </w:t>
+      </w:r>
+      <w:r>
+        <w:rPr>
+          <w:rFonts w:ascii="Consolas" w:eastAsia="Times New Roman" w:hAnsi="Consolas" w:cs="Times New Roman"/>
+          <w:color w:val="E1EFFF"/>
+          <w:sz w:val="21"/>
+          <w:szCs w:val="21"/>
+        </w:rPr>
+        <w:t>(</w:t>
+      </w:r>
+      <w:r>
+        <w:rPr>
+          <w:rFonts w:ascii="Consolas" w:eastAsia="Times New Roman" w:hAnsi="Consolas" w:cs="Times New Roman"/>
+          <w:color w:val="FF628C"/>
+          <w:sz w:val="21"/>
+          <w:szCs w:val="21"/>
+        </w:rPr>
+        <w:t>true</w:t>
+      </w:r>
+      <w:r>
+        <w:rPr>
+          <w:rFonts w:ascii="Consolas" w:eastAsia="Times New Roman" w:hAnsi="Consolas" w:cs="Times New Roman"/>
+          <w:color w:val="E1EFFF"/>
+          <w:sz w:val="21"/>
+          <w:szCs w:val="21"/>
+        </w:rPr>
+        <w:t>)</w:t>
+      </w:r>
+      <w:r>
+        <w:rPr>
+          <w:rFonts w:ascii="Consolas" w:eastAsia="Times New Roman" w:hAnsi="Consolas" w:cs="Times New Roman"/>
+          <w:color w:val="FFFFFF"/>
+          <w:sz w:val="21"/>
+          <w:szCs w:val="21"/>
+        </w:rPr>
+        <w:t xml:space="preserve"> </w:t>
+      </w:r>
+      <w:r>
+        <w:rPr>
+          <w:rFonts w:ascii="Consolas" w:eastAsia="Times New Roman" w:hAnsi="Consolas" w:cs="Times New Roman"/>
+          <w:color w:val="E1EFFF"/>
+          <w:sz w:val="21"/>
+          <w:szCs w:val="21"/>
+        </w:rPr>
+        <w:t>{</w:t>
+      </w:r>
+    </w:p>
+    <w:p>
+      <w:pPr>
+        <w:shd w:val="clear" w:color="auto" w:fill="191830"/>
+        <w:spacing w:after="0" w:line="285" w:lineRule="atLeast"/>
+        <w:rPr>
+          <w:rFonts w:ascii="Consolas" w:eastAsia="Times New Roman" w:hAnsi="Consolas" w:cs="Times New Roman"/>
+          <w:color w:val="FFFFFF"/>
+          <w:sz w:val="21"/>
+          <w:szCs w:val="21"/>
+        </w:rPr>
+      </w:pPr>
+      <w:r>
+        <w:rPr>
+          <w:rFonts w:ascii="Consolas" w:eastAsia="Times New Roman" w:hAnsi="Consolas" w:cs="Times New Roman"/>
+          <w:color w:val="9EFFFF"/>
+          <w:sz w:val="21"/>
+          <w:szCs w:val="21"/>
+        </w:rPr>
+        <w:t xml:space="preserve">    </w:t>
+      </w:r>
+      <w:proofErr w:type="gramStart"/>
+      <w:r>
+        <w:rPr>
+          <w:rFonts w:ascii="Consolas" w:eastAsia="Times New Roman" w:hAnsi="Consolas" w:cs="Times New Roman"/>
+          <w:color w:val="9EFFFF"/>
+          <w:sz w:val="21"/>
+          <w:szCs w:val="21"/>
+        </w:rPr>
+        <w:t>console</w:t>
+      </w:r>
+      <w:r>
+        <w:rPr>
+          <w:rFonts w:ascii="Consolas" w:eastAsia="Times New Roman" w:hAnsi="Consolas" w:cs="Times New Roman"/>
+          <w:color w:val="E1EFFF"/>
+          <w:sz w:val="21"/>
+          <w:szCs w:val="21"/>
+        </w:rPr>
+        <w:t>.</w:t>
+      </w:r>
+      <w:r>
+        <w:rPr>
+          <w:rFonts w:ascii="Consolas" w:eastAsia="Times New Roman" w:hAnsi="Consolas" w:cs="Times New Roman"/>
+          <w:color w:val="FAD000"/>
+          <w:sz w:val="21"/>
+          <w:szCs w:val="21"/>
+        </w:rPr>
+        <w:t>log</w:t>
+      </w:r>
+      <w:r>
+        <w:rPr>
+          <w:rFonts w:ascii="Consolas" w:eastAsia="Times New Roman" w:hAnsi="Consolas" w:cs="Times New Roman"/>
+          <w:color w:val="E1EFFF"/>
+          <w:sz w:val="21"/>
+          <w:szCs w:val="21"/>
+        </w:rPr>
+        <w:t>(</w:t>
+      </w:r>
+      <w:proofErr w:type="gramEnd"/>
+      <w:r>
+        <w:rPr>
+          <w:rFonts w:ascii="Consolas" w:eastAsia="Times New Roman" w:hAnsi="Consolas" w:cs="Times New Roman"/>
+          <w:color w:val="92FC79"/>
+          <w:sz w:val="21"/>
+          <w:szCs w:val="21"/>
+        </w:rPr>
+        <w:t>"</w:t>
+      </w:r>
+      <w:r>
+        <w:rPr>
+          <w:rFonts w:ascii="Consolas" w:eastAsia="Times New Roman" w:hAnsi="Consolas" w:cs="Times New Roman"/>
+          <w:color w:val="A5FF90"/>
+          <w:sz w:val="21"/>
+          <w:szCs w:val="21"/>
+        </w:rPr>
+        <w:t>statement is running</w:t>
+      </w:r>
+      <w:r>
+        <w:rPr>
+          <w:rFonts w:ascii="Consolas" w:eastAsia="Times New Roman" w:hAnsi="Consolas" w:cs="Times New Roman"/>
+          <w:color w:val="92FC79"/>
+          <w:sz w:val="21"/>
+          <w:szCs w:val="21"/>
+        </w:rPr>
+        <w:t>"</w:t>
+      </w:r>
+      <w:r>
+        <w:rPr>
+          <w:rFonts w:ascii="Consolas" w:eastAsia="Times New Roman" w:hAnsi="Consolas" w:cs="Times New Roman"/>
+          <w:color w:val="E1EFFF"/>
+          <w:sz w:val="21"/>
+          <w:szCs w:val="21"/>
+        </w:rPr>
+        <w:t>)</w:t>
+      </w:r>
+    </w:p>
+    <w:p>
+      <w:pPr>
+        <w:shd w:val="clear" w:color="auto" w:fill="191830"/>
+        <w:spacing w:after="0" w:line="285" w:lineRule="atLeast"/>
+        <w:rPr>
+          <w:rFonts w:ascii="Consolas" w:eastAsia="Times New Roman" w:hAnsi="Consolas" w:cs="Times New Roman"/>
+          <w:color w:val="FFFFFF"/>
+          <w:sz w:val="21"/>
+          <w:szCs w:val="21"/>
+        </w:rPr>
+      </w:pPr>
+      <w:r>
+        <w:rPr>
+          <w:rFonts w:ascii="Consolas" w:eastAsia="Times New Roman" w:hAnsi="Consolas" w:cs="Times New Roman"/>
+          <w:color w:val="E1EFFF"/>
+          <w:sz w:val="21"/>
+          <w:szCs w:val="21"/>
+        </w:rPr>
+        <w:t>}</w:t>
+      </w:r>
+    </w:p>
+    <w:p/>
+    <w:p>
+      <w:r>
+        <w:t>Until the value is true it will run</w:t>
+      </w:r>
+    </w:p>
+    <w:p>
+      <w:pPr>
+        <w:pStyle w:val="Heading2"/>
+      </w:pPr>
+      <w:r>
+        <w:t>Else</w:t>
+      </w:r>
+    </w:p>
+    <w:p>
+      <w:pPr>
+        <w:pStyle w:val="Heading2"/>
+      </w:pPr>
+      <w:r>
+        <w:t>Else if</w:t>
+      </w:r>
+    </w:p>
+    <w:p>
+      <w:pPr>
+        <w:pStyle w:val="Heading2"/>
+      </w:pPr>
+      <w:r>
+        <w:t>Switch case</w:t>
+      </w:r>
+    </w:p>
+    <w:p>
+      <w:r>
+        <w:t xml:space="preserve">Think switch case as a lock and key operation when we have different </w:t>
+      </w:r>
+      <w:proofErr w:type="gramStart"/>
+      <w:r>
+        <w:t>values</w:t>
+      </w:r>
+      <w:proofErr w:type="gramEnd"/>
+      <w:r>
+        <w:t xml:space="preserve"> we use switch case</w:t>
+      </w:r>
+    </w:p>
+    <w:p>
+      <w:r>
+        <w:t xml:space="preserve">Used in redux or something </w:t>
+      </w:r>
+    </w:p>
+    <w:p>
+      <w:pPr>
+        <w:shd w:val="clear" w:color="auto" w:fill="191830"/>
+        <w:spacing w:after="0" w:line="285" w:lineRule="atLeast"/>
+        <w:rPr>
+          <w:rFonts w:ascii="Consolas" w:eastAsia="Times New Roman" w:hAnsi="Consolas" w:cs="Times New Roman"/>
+          <w:color w:val="FFFFFF"/>
+          <w:sz w:val="21"/>
+          <w:szCs w:val="21"/>
+        </w:rPr>
+      </w:pPr>
+    </w:p>
+    <w:p>
+      <w:pPr>
+        <w:shd w:val="clear" w:color="auto" w:fill="191830"/>
+        <w:spacing w:after="0" w:line="285" w:lineRule="atLeast"/>
+        <w:rPr>
+          <w:rFonts w:ascii="Consolas" w:eastAsia="Times New Roman" w:hAnsi="Consolas" w:cs="Times New Roman"/>
+          <w:color w:val="FFFFFF"/>
+          <w:sz w:val="21"/>
+          <w:szCs w:val="21"/>
+        </w:rPr>
+      </w:pPr>
+      <w:r>
+        <w:rPr>
+          <w:rFonts w:ascii="Consolas" w:eastAsia="Times New Roman" w:hAnsi="Consolas" w:cs="Times New Roman"/>
+          <w:color w:val="FF9D00"/>
+          <w:sz w:val="21"/>
+          <w:szCs w:val="21"/>
+        </w:rPr>
+        <w:t>switch</w:t>
+      </w:r>
+      <w:r>
+        <w:rPr>
+          <w:rFonts w:ascii="Consolas" w:eastAsia="Times New Roman" w:hAnsi="Consolas" w:cs="Times New Roman"/>
+          <w:color w:val="FFFFFF"/>
+          <w:sz w:val="21"/>
+          <w:szCs w:val="21"/>
+        </w:rPr>
+        <w:t xml:space="preserve"> </w:t>
+      </w:r>
+      <w:r>
+        <w:rPr>
+          <w:rFonts w:ascii="Consolas" w:eastAsia="Times New Roman" w:hAnsi="Consolas" w:cs="Times New Roman"/>
+          <w:color w:val="E1EFFF"/>
+          <w:sz w:val="21"/>
+          <w:szCs w:val="21"/>
+        </w:rPr>
+        <w:t>(</w:t>
+      </w:r>
+      <w:r>
+        <w:rPr>
+          <w:rFonts w:ascii="Consolas" w:eastAsia="Times New Roman" w:hAnsi="Consolas" w:cs="Times New Roman"/>
+          <w:color w:val="9EFFFF"/>
+          <w:sz w:val="21"/>
+          <w:szCs w:val="21"/>
+        </w:rPr>
+        <w:t>key</w:t>
+      </w:r>
+      <w:r>
+        <w:rPr>
+          <w:rFonts w:ascii="Consolas" w:eastAsia="Times New Roman" w:hAnsi="Consolas" w:cs="Times New Roman"/>
+          <w:color w:val="E1EFFF"/>
+          <w:sz w:val="21"/>
+          <w:szCs w:val="21"/>
+        </w:rPr>
+        <w:t>)</w:t>
+      </w:r>
+      <w:r>
+        <w:rPr>
+          <w:rFonts w:ascii="Consolas" w:eastAsia="Times New Roman" w:hAnsi="Consolas" w:cs="Times New Roman"/>
+          <w:color w:val="FFFFFF"/>
+          <w:sz w:val="21"/>
+          <w:szCs w:val="21"/>
+        </w:rPr>
+        <w:t xml:space="preserve"> </w:t>
+      </w:r>
+      <w:r>
+        <w:rPr>
+          <w:rFonts w:ascii="Consolas" w:eastAsia="Times New Roman" w:hAnsi="Consolas" w:cs="Times New Roman"/>
+          <w:color w:val="E1EFFF"/>
+          <w:sz w:val="21"/>
+          <w:szCs w:val="21"/>
+        </w:rPr>
+        <w:t>{</w:t>
+      </w:r>
+    </w:p>
+    <w:p>
+      <w:pPr>
+        <w:shd w:val="clear" w:color="auto" w:fill="191830"/>
+        <w:spacing w:after="0" w:line="285" w:lineRule="atLeast"/>
+        <w:rPr>
+          <w:rFonts w:ascii="Consolas" w:eastAsia="Times New Roman" w:hAnsi="Consolas" w:cs="Times New Roman"/>
+          <w:color w:val="FFFFFF"/>
+          <w:sz w:val="21"/>
+          <w:szCs w:val="21"/>
+        </w:rPr>
+      </w:pPr>
+      <w:r>
+        <w:rPr>
+          <w:rFonts w:ascii="Consolas" w:eastAsia="Times New Roman" w:hAnsi="Consolas" w:cs="Times New Roman"/>
+          <w:color w:val="FFFFFF"/>
+          <w:sz w:val="21"/>
+          <w:szCs w:val="21"/>
+        </w:rPr>
+        <w:t xml:space="preserve">    </w:t>
+      </w:r>
+      <w:r>
+        <w:rPr>
+          <w:rFonts w:ascii="Consolas" w:eastAsia="Times New Roman" w:hAnsi="Consolas" w:cs="Times New Roman"/>
+          <w:color w:val="FF9D00"/>
+          <w:sz w:val="21"/>
+          <w:szCs w:val="21"/>
+        </w:rPr>
+        <w:t>case</w:t>
+      </w:r>
+      <w:r>
+        <w:rPr>
+          <w:rFonts w:ascii="Consolas" w:eastAsia="Times New Roman" w:hAnsi="Consolas" w:cs="Times New Roman"/>
+          <w:color w:val="FFFFFF"/>
+          <w:sz w:val="21"/>
+          <w:szCs w:val="21"/>
+        </w:rPr>
+        <w:t xml:space="preserve"> </w:t>
+      </w:r>
+      <w:r>
+        <w:rPr>
+          <w:rFonts w:ascii="Consolas" w:eastAsia="Times New Roman" w:hAnsi="Consolas" w:cs="Times New Roman"/>
+          <w:color w:val="9EFFFF"/>
+          <w:sz w:val="21"/>
+          <w:szCs w:val="21"/>
+        </w:rPr>
+        <w:t>value</w:t>
+      </w:r>
+      <w:r>
+        <w:rPr>
+          <w:rFonts w:ascii="Consolas" w:eastAsia="Times New Roman" w:hAnsi="Consolas" w:cs="Times New Roman"/>
+          <w:color w:val="E1EFFF"/>
+          <w:sz w:val="21"/>
+          <w:szCs w:val="21"/>
+        </w:rPr>
+        <w:t>:</w:t>
+      </w:r>
+    </w:p>
+    <w:p>
+      <w:pPr>
+        <w:shd w:val="clear" w:color="auto" w:fill="191830"/>
+        <w:spacing w:after="0" w:line="285" w:lineRule="atLeast"/>
+        <w:rPr>
+          <w:rFonts w:ascii="Consolas" w:eastAsia="Times New Roman" w:hAnsi="Consolas" w:cs="Times New Roman"/>
+          <w:color w:val="FFFFFF"/>
+          <w:sz w:val="21"/>
+          <w:szCs w:val="21"/>
+        </w:rPr>
+      </w:pPr>
+      <w:r>
+        <w:rPr>
+          <w:rFonts w:ascii="Consolas" w:eastAsia="Times New Roman" w:hAnsi="Consolas" w:cs="Times New Roman"/>
+          <w:color w:val="FFFFFF"/>
+          <w:sz w:val="21"/>
+          <w:szCs w:val="21"/>
+        </w:rPr>
+        <w:t xml:space="preserve">        </w:t>
+      </w:r>
+    </w:p>
+    <w:p>
+      <w:pPr>
+        <w:shd w:val="clear" w:color="auto" w:fill="191830"/>
+        <w:spacing w:after="0" w:line="285" w:lineRule="atLeast"/>
+        <w:rPr>
+          <w:rFonts w:ascii="Consolas" w:eastAsia="Times New Roman" w:hAnsi="Consolas" w:cs="Times New Roman"/>
+          <w:color w:val="FFFFFF"/>
+          <w:sz w:val="21"/>
+          <w:szCs w:val="21"/>
+        </w:rPr>
+      </w:pPr>
+      <w:r>
+        <w:rPr>
+          <w:rFonts w:ascii="Consolas" w:eastAsia="Times New Roman" w:hAnsi="Consolas" w:cs="Times New Roman"/>
+          <w:color w:val="FFFFFF"/>
+          <w:sz w:val="21"/>
+          <w:szCs w:val="21"/>
+        </w:rPr>
+        <w:t xml:space="preserve">        </w:t>
+      </w:r>
+      <w:proofErr w:type="gramStart"/>
+      <w:r>
+        <w:rPr>
+          <w:rFonts w:ascii="Consolas" w:eastAsia="Times New Roman" w:hAnsi="Consolas" w:cs="Times New Roman"/>
+          <w:color w:val="FF9D00"/>
+          <w:sz w:val="21"/>
+          <w:szCs w:val="21"/>
+        </w:rPr>
+        <w:t>break</w:t>
+      </w:r>
+      <w:r>
+        <w:rPr>
+          <w:rFonts w:ascii="Consolas" w:eastAsia="Times New Roman" w:hAnsi="Consolas" w:cs="Times New Roman"/>
+          <w:color w:val="E1EFFF"/>
+          <w:sz w:val="21"/>
+          <w:szCs w:val="21"/>
+        </w:rPr>
+        <w:t>;</w:t>
+      </w:r>
+      <w:proofErr w:type="gramEnd"/>
+    </w:p>
+    <w:p>
+      <w:pPr>
+        <w:shd w:val="clear" w:color="auto" w:fill="191830"/>
+        <w:spacing w:after="0" w:line="285" w:lineRule="atLeast"/>
+        <w:rPr>
+          <w:rFonts w:ascii="Consolas" w:eastAsia="Times New Roman" w:hAnsi="Consolas" w:cs="Times New Roman"/>
+          <w:color w:val="FFFFFF"/>
+          <w:sz w:val="21"/>
+          <w:szCs w:val="21"/>
+        </w:rPr>
+      </w:pPr>
+    </w:p>
+    <w:p>
+      <w:pPr>
+        <w:shd w:val="clear" w:color="auto" w:fill="191830"/>
+        <w:spacing w:after="0" w:line="285" w:lineRule="atLeast"/>
+        <w:rPr>
+          <w:rFonts w:ascii="Consolas" w:eastAsia="Times New Roman" w:hAnsi="Consolas" w:cs="Times New Roman"/>
+          <w:color w:val="FFFFFF"/>
+          <w:sz w:val="21"/>
+          <w:szCs w:val="21"/>
+        </w:rPr>
+      </w:pPr>
+      <w:r>
+        <w:rPr>
+          <w:rFonts w:ascii="Consolas" w:eastAsia="Times New Roman" w:hAnsi="Consolas" w:cs="Times New Roman"/>
+          <w:color w:val="FFFFFF"/>
+          <w:sz w:val="21"/>
+          <w:szCs w:val="21"/>
+        </w:rPr>
+        <w:t xml:space="preserve">    </w:t>
+      </w:r>
+      <w:r>
+        <w:rPr>
+          <w:rFonts w:ascii="Consolas" w:eastAsia="Times New Roman" w:hAnsi="Consolas" w:cs="Times New Roman"/>
+          <w:color w:val="FF9D00"/>
+          <w:sz w:val="21"/>
+          <w:szCs w:val="21"/>
+        </w:rPr>
+        <w:t>default</w:t>
+      </w:r>
+      <w:r>
+        <w:rPr>
+          <w:rFonts w:ascii="Consolas" w:eastAsia="Times New Roman" w:hAnsi="Consolas" w:cs="Times New Roman"/>
+          <w:color w:val="E1EFFF"/>
+          <w:sz w:val="21"/>
+          <w:szCs w:val="21"/>
+        </w:rPr>
+        <w:t>:</w:t>
+      </w:r>
+    </w:p>
+    <w:p>
+      <w:pPr>
+        <w:shd w:val="clear" w:color="auto" w:fill="191830"/>
+        <w:spacing w:after="0" w:line="285" w:lineRule="atLeast"/>
+        <w:rPr>
+          <w:rFonts w:ascii="Consolas" w:eastAsia="Times New Roman" w:hAnsi="Consolas" w:cs="Times New Roman"/>
+          <w:color w:val="FFFFFF"/>
+          <w:sz w:val="21"/>
+          <w:szCs w:val="21"/>
+        </w:rPr>
+      </w:pPr>
+      <w:r>
+        <w:rPr>
+          <w:rFonts w:ascii="Consolas" w:eastAsia="Times New Roman" w:hAnsi="Consolas" w:cs="Times New Roman"/>
+          <w:color w:val="FFFFFF"/>
+          <w:sz w:val="21"/>
+          <w:szCs w:val="21"/>
+        </w:rPr>
+        <w:t xml:space="preserve">        </w:t>
+      </w:r>
+      <w:proofErr w:type="gramStart"/>
+      <w:r>
+        <w:rPr>
+          <w:rFonts w:ascii="Consolas" w:eastAsia="Times New Roman" w:hAnsi="Consolas" w:cs="Times New Roman"/>
+          <w:color w:val="FF9D00"/>
+          <w:sz w:val="21"/>
+          <w:szCs w:val="21"/>
+        </w:rPr>
+        <w:t>break</w:t>
+      </w:r>
+      <w:r>
+        <w:rPr>
+          <w:rFonts w:ascii="Consolas" w:eastAsia="Times New Roman" w:hAnsi="Consolas" w:cs="Times New Roman"/>
+          <w:color w:val="E1EFFF"/>
+          <w:sz w:val="21"/>
+          <w:szCs w:val="21"/>
+        </w:rPr>
+        <w:t>;</w:t>
+      </w:r>
+      <w:proofErr w:type="gramEnd"/>
+    </w:p>
+    <w:p>
+      <w:pPr>
+        <w:shd w:val="clear" w:color="auto" w:fill="191830"/>
+        <w:spacing w:after="0" w:line="285" w:lineRule="atLeast"/>
+        <w:rPr>
+          <w:rFonts w:ascii="Consolas" w:eastAsia="Times New Roman" w:hAnsi="Consolas" w:cs="Times New Roman"/>
+          <w:color w:val="FFFFFF"/>
+          <w:sz w:val="21"/>
+          <w:szCs w:val="21"/>
+        </w:rPr>
+      </w:pPr>
+      <w:r>
+        <w:rPr>
+          <w:rFonts w:ascii="Consolas" w:eastAsia="Times New Roman" w:hAnsi="Consolas" w:cs="Times New Roman"/>
+          <w:color w:val="E1EFFF"/>
+          <w:sz w:val="21"/>
+          <w:szCs w:val="21"/>
+        </w:rPr>
+        <w:t>}</w:t>
+      </w:r>
+    </w:p>
+    <w:p/>
+    <w:p>
+      <w:proofErr w:type="gramStart"/>
+      <w:r>
+        <w:t>Think</w:t>
+      </w:r>
+      <w:proofErr w:type="gramEnd"/>
+      <w:r>
+        <w:t xml:space="preserve"> key as </w:t>
+      </w:r>
+      <w:proofErr w:type="gramStart"/>
+      <w:r>
+        <w:t>In</w:t>
+      </w:r>
+      <w:proofErr w:type="gramEnd"/>
+      <w:r>
+        <w:t xml:space="preserve"> lock’s key and to check with we have value</w:t>
+      </w:r>
+    </w:p>
+    <w:p>
+      <w:pPr>
+        <w:shd w:val="clear" w:color="auto" w:fill="191830"/>
+        <w:spacing w:after="0" w:line="285" w:lineRule="atLeast"/>
+        <w:rPr>
+          <w:rFonts w:ascii="Consolas" w:eastAsia="Times New Roman" w:hAnsi="Consolas" w:cs="Times New Roman"/>
+          <w:color w:val="FFFFFF"/>
+          <w:sz w:val="21"/>
+          <w:szCs w:val="21"/>
+        </w:rPr>
+      </w:pPr>
+    </w:p>
+    <w:p>
+      <w:pPr>
+        <w:shd w:val="clear" w:color="auto" w:fill="191830"/>
+        <w:spacing w:after="0" w:line="285" w:lineRule="atLeast"/>
+        <w:rPr>
+          <w:rFonts w:ascii="Consolas" w:eastAsia="Times New Roman" w:hAnsi="Consolas" w:cs="Times New Roman"/>
+          <w:color w:val="FFFFFF"/>
+          <w:sz w:val="21"/>
+          <w:szCs w:val="21"/>
+        </w:rPr>
+      </w:pPr>
+      <w:r>
+        <w:rPr>
+          <w:rFonts w:ascii="Consolas" w:eastAsia="Times New Roman" w:hAnsi="Consolas" w:cs="Times New Roman"/>
+          <w:color w:val="FF9D00"/>
+          <w:sz w:val="21"/>
+          <w:szCs w:val="21"/>
+        </w:rPr>
+        <w:t>let</w:t>
+      </w:r>
+      <w:r>
+        <w:rPr>
+          <w:rFonts w:ascii="Consolas" w:eastAsia="Times New Roman" w:hAnsi="Consolas" w:cs="Times New Roman"/>
+          <w:color w:val="9EFFFF"/>
+          <w:sz w:val="21"/>
+          <w:szCs w:val="21"/>
+        </w:rPr>
+        <w:t xml:space="preserve"> </w:t>
+      </w:r>
+      <w:proofErr w:type="spellStart"/>
+      <w:r>
+        <w:rPr>
+          <w:rFonts w:ascii="Consolas" w:eastAsia="Times New Roman" w:hAnsi="Consolas" w:cs="Times New Roman"/>
+          <w:color w:val="9EFFFF"/>
+          <w:sz w:val="21"/>
+          <w:szCs w:val="21"/>
+        </w:rPr>
+        <w:t>realWeek</w:t>
+      </w:r>
+      <w:proofErr w:type="spellEnd"/>
+      <w:r>
+        <w:rPr>
+          <w:rFonts w:ascii="Consolas" w:eastAsia="Times New Roman" w:hAnsi="Consolas" w:cs="Times New Roman"/>
+          <w:color w:val="9EFFFF"/>
+          <w:sz w:val="21"/>
+          <w:szCs w:val="21"/>
+        </w:rPr>
+        <w:t xml:space="preserve"> </w:t>
+      </w:r>
+      <w:r>
+        <w:rPr>
+          <w:rFonts w:ascii="Consolas" w:eastAsia="Times New Roman" w:hAnsi="Consolas" w:cs="Times New Roman"/>
+          <w:color w:val="FF9D00"/>
+          <w:sz w:val="21"/>
+          <w:szCs w:val="21"/>
+        </w:rPr>
+        <w:t>=</w:t>
+      </w:r>
+      <w:r>
+        <w:rPr>
+          <w:rFonts w:ascii="Consolas" w:eastAsia="Times New Roman" w:hAnsi="Consolas" w:cs="Times New Roman"/>
+          <w:color w:val="9EFFFF"/>
+          <w:sz w:val="21"/>
+          <w:szCs w:val="21"/>
+        </w:rPr>
+        <w:t xml:space="preserve"> </w:t>
+      </w:r>
+      <w:proofErr w:type="gramStart"/>
+      <w:r>
+        <w:rPr>
+          <w:rFonts w:ascii="Consolas" w:eastAsia="Times New Roman" w:hAnsi="Consolas" w:cs="Times New Roman"/>
+          <w:color w:val="FF628C"/>
+          <w:sz w:val="21"/>
+          <w:szCs w:val="21"/>
+        </w:rPr>
+        <w:t>3</w:t>
+      </w:r>
+      <w:r>
+        <w:rPr>
+          <w:rFonts w:ascii="Consolas" w:eastAsia="Times New Roman" w:hAnsi="Consolas" w:cs="Times New Roman"/>
+          <w:color w:val="E1EFFF"/>
+          <w:sz w:val="21"/>
+          <w:szCs w:val="21"/>
+        </w:rPr>
+        <w:t>;</w:t>
+      </w:r>
+      <w:proofErr w:type="gramEnd"/>
+    </w:p>
+    <w:p>
+      <w:pPr>
+        <w:shd w:val="clear" w:color="auto" w:fill="191830"/>
+        <w:spacing w:after="0" w:line="285" w:lineRule="atLeast"/>
+        <w:rPr>
+          <w:rFonts w:ascii="Consolas" w:eastAsia="Times New Roman" w:hAnsi="Consolas" w:cs="Times New Roman"/>
+          <w:color w:val="FFFFFF"/>
+          <w:sz w:val="21"/>
+          <w:szCs w:val="21"/>
+        </w:rPr>
+      </w:pPr>
+    </w:p>
+    <w:p>
+      <w:pPr>
+        <w:shd w:val="clear" w:color="auto" w:fill="191830"/>
+        <w:spacing w:after="0" w:line="285" w:lineRule="atLeast"/>
+        <w:rPr>
+          <w:rFonts w:ascii="Consolas" w:eastAsia="Times New Roman" w:hAnsi="Consolas" w:cs="Times New Roman"/>
+          <w:color w:val="FFFFFF"/>
+          <w:sz w:val="21"/>
+          <w:szCs w:val="21"/>
+        </w:rPr>
+      </w:pPr>
+      <w:r>
+        <w:rPr>
+          <w:rFonts w:ascii="Consolas" w:eastAsia="Times New Roman" w:hAnsi="Consolas" w:cs="Times New Roman"/>
+          <w:color w:val="FF9D00"/>
+          <w:sz w:val="21"/>
+          <w:szCs w:val="21"/>
+        </w:rPr>
+        <w:t>switch</w:t>
+      </w:r>
+      <w:r>
+        <w:rPr>
+          <w:rFonts w:ascii="Consolas" w:eastAsia="Times New Roman" w:hAnsi="Consolas" w:cs="Times New Roman"/>
+          <w:color w:val="FFFFFF"/>
+          <w:sz w:val="21"/>
+          <w:szCs w:val="21"/>
+        </w:rPr>
+        <w:t xml:space="preserve"> </w:t>
+      </w:r>
+      <w:r>
+        <w:rPr>
+          <w:rFonts w:ascii="Consolas" w:eastAsia="Times New Roman" w:hAnsi="Consolas" w:cs="Times New Roman"/>
+          <w:color w:val="E1EFFF"/>
+          <w:sz w:val="21"/>
+          <w:szCs w:val="21"/>
+        </w:rPr>
+        <w:t>(</w:t>
+      </w:r>
+      <w:proofErr w:type="spellStart"/>
+      <w:r>
+        <w:rPr>
+          <w:rFonts w:ascii="Consolas" w:eastAsia="Times New Roman" w:hAnsi="Consolas" w:cs="Times New Roman"/>
+          <w:color w:val="9EFFFF"/>
+          <w:sz w:val="21"/>
+          <w:szCs w:val="21"/>
+        </w:rPr>
+        <w:t>realWeek</w:t>
+      </w:r>
+      <w:proofErr w:type="spellEnd"/>
+      <w:r>
+        <w:rPr>
+          <w:rFonts w:ascii="Consolas" w:eastAsia="Times New Roman" w:hAnsi="Consolas" w:cs="Times New Roman"/>
+          <w:color w:val="E1EFFF"/>
+          <w:sz w:val="21"/>
+          <w:szCs w:val="21"/>
+        </w:rPr>
+        <w:t>)</w:t>
+      </w:r>
+      <w:r>
+        <w:rPr>
+          <w:rFonts w:ascii="Consolas" w:eastAsia="Times New Roman" w:hAnsi="Consolas" w:cs="Times New Roman"/>
+          <w:color w:val="FFFFFF"/>
+          <w:sz w:val="21"/>
+          <w:szCs w:val="21"/>
+        </w:rPr>
+        <w:t xml:space="preserve"> </w:t>
+      </w:r>
+      <w:r>
+        <w:rPr>
+          <w:rFonts w:ascii="Consolas" w:eastAsia="Times New Roman" w:hAnsi="Consolas" w:cs="Times New Roman"/>
+          <w:color w:val="E1EFFF"/>
+          <w:sz w:val="21"/>
+          <w:szCs w:val="21"/>
+        </w:rPr>
+        <w:t>{</w:t>
+      </w:r>
+    </w:p>
+    <w:p>
+      <w:pPr>
+        <w:shd w:val="clear" w:color="auto" w:fill="191830"/>
+        <w:spacing w:after="0" w:line="285" w:lineRule="atLeast"/>
+        <w:rPr>
+          <w:rFonts w:ascii="Consolas" w:eastAsia="Times New Roman" w:hAnsi="Consolas" w:cs="Times New Roman"/>
+          <w:color w:val="FFFFFF"/>
+          <w:sz w:val="21"/>
+          <w:szCs w:val="21"/>
+        </w:rPr>
+      </w:pPr>
+      <w:r>
+        <w:rPr>
+          <w:rFonts w:ascii="Consolas" w:eastAsia="Times New Roman" w:hAnsi="Consolas" w:cs="Times New Roman"/>
+          <w:color w:val="FFFFFF"/>
+          <w:sz w:val="21"/>
+          <w:szCs w:val="21"/>
+        </w:rPr>
+        <w:t xml:space="preserve">    </w:t>
+      </w:r>
+      <w:r>
+        <w:rPr>
+          <w:rFonts w:ascii="Consolas" w:eastAsia="Times New Roman" w:hAnsi="Consolas" w:cs="Times New Roman"/>
+          <w:color w:val="FF9D00"/>
+          <w:sz w:val="21"/>
+          <w:szCs w:val="21"/>
+        </w:rPr>
+        <w:t>case</w:t>
+      </w:r>
+      <w:r>
+        <w:rPr>
+          <w:rFonts w:ascii="Consolas" w:eastAsia="Times New Roman" w:hAnsi="Consolas" w:cs="Times New Roman"/>
+          <w:color w:val="FFFFFF"/>
+          <w:sz w:val="21"/>
+          <w:szCs w:val="21"/>
+        </w:rPr>
+        <w:t xml:space="preserve"> </w:t>
+      </w:r>
+      <w:r>
+        <w:rPr>
+          <w:rFonts w:ascii="Consolas" w:eastAsia="Times New Roman" w:hAnsi="Consolas" w:cs="Times New Roman"/>
+          <w:color w:val="FF628C"/>
+          <w:sz w:val="21"/>
+          <w:szCs w:val="21"/>
+        </w:rPr>
+        <w:t>1</w:t>
+      </w:r>
+      <w:r>
+        <w:rPr>
+          <w:rFonts w:ascii="Consolas" w:eastAsia="Times New Roman" w:hAnsi="Consolas" w:cs="Times New Roman"/>
+          <w:color w:val="E1EFFF"/>
+          <w:sz w:val="21"/>
+          <w:szCs w:val="21"/>
+        </w:rPr>
+        <w:t>:</w:t>
+      </w:r>
+      <w:r>
+        <w:rPr>
+          <w:rFonts w:ascii="Consolas" w:eastAsia="Times New Roman" w:hAnsi="Consolas" w:cs="Times New Roman"/>
+          <w:color w:val="FFFFFF"/>
+          <w:sz w:val="21"/>
+          <w:szCs w:val="21"/>
+        </w:rPr>
+        <w:t xml:space="preserve"> </w:t>
+      </w:r>
+    </w:p>
+    <w:p>
+      <w:pPr>
+        <w:shd w:val="clear" w:color="auto" w:fill="191830"/>
+        <w:spacing w:after="0" w:line="285" w:lineRule="atLeast"/>
+        <w:rPr>
+          <w:rFonts w:ascii="Consolas" w:eastAsia="Times New Roman" w:hAnsi="Consolas" w:cs="Times New Roman"/>
+          <w:color w:val="FFFFFF"/>
+          <w:sz w:val="21"/>
+          <w:szCs w:val="21"/>
+        </w:rPr>
+      </w:pPr>
+      <w:r>
+        <w:rPr>
+          <w:rFonts w:ascii="Consolas" w:eastAsia="Times New Roman" w:hAnsi="Consolas" w:cs="Times New Roman"/>
+          <w:color w:val="FFFFFF"/>
+          <w:sz w:val="21"/>
+          <w:szCs w:val="21"/>
+        </w:rPr>
+        <w:t xml:space="preserve">    </w:t>
+      </w:r>
+      <w:r>
+        <w:rPr>
+          <w:rFonts w:ascii="Consolas" w:eastAsia="Times New Roman" w:hAnsi="Consolas" w:cs="Times New Roman"/>
+          <w:color w:val="9EFFFF"/>
+          <w:sz w:val="21"/>
+          <w:szCs w:val="21"/>
+        </w:rPr>
+        <w:t>console</w:t>
+      </w:r>
+      <w:r>
+        <w:rPr>
+          <w:rFonts w:ascii="Consolas" w:eastAsia="Times New Roman" w:hAnsi="Consolas" w:cs="Times New Roman"/>
+          <w:color w:val="E1EFFF"/>
+          <w:sz w:val="21"/>
+          <w:szCs w:val="21"/>
+        </w:rPr>
+        <w:t>.</w:t>
+      </w:r>
+      <w:r>
+        <w:rPr>
+          <w:rFonts w:ascii="Consolas" w:eastAsia="Times New Roman" w:hAnsi="Consolas" w:cs="Times New Roman"/>
+          <w:color w:val="FAD000"/>
+          <w:sz w:val="21"/>
+          <w:szCs w:val="21"/>
+        </w:rPr>
+        <w:t>log</w:t>
+      </w:r>
+      <w:r>
+        <w:rPr>
+          <w:rFonts w:ascii="Consolas" w:eastAsia="Times New Roman" w:hAnsi="Consolas" w:cs="Times New Roman"/>
+          <w:color w:val="E1EFFF"/>
+          <w:sz w:val="21"/>
+          <w:szCs w:val="21"/>
+        </w:rPr>
+        <w:t>(</w:t>
+      </w:r>
+      <w:r>
+        <w:rPr>
+          <w:rFonts w:ascii="Consolas" w:eastAsia="Times New Roman" w:hAnsi="Consolas" w:cs="Times New Roman"/>
+          <w:color w:val="92FC79"/>
+          <w:sz w:val="21"/>
+          <w:szCs w:val="21"/>
+        </w:rPr>
+        <w:t>"</w:t>
+      </w:r>
+      <w:r>
+        <w:rPr>
+          <w:rFonts w:ascii="Consolas" w:eastAsia="Times New Roman" w:hAnsi="Consolas" w:cs="Times New Roman"/>
+          <w:color w:val="A5FF90"/>
+          <w:sz w:val="21"/>
+          <w:szCs w:val="21"/>
+        </w:rPr>
+        <w:t>Monday</w:t>
+      </w:r>
+      <w:r>
+        <w:rPr>
+          <w:rFonts w:ascii="Consolas" w:eastAsia="Times New Roman" w:hAnsi="Consolas" w:cs="Times New Roman"/>
+          <w:color w:val="92FC79"/>
+          <w:sz w:val="21"/>
+          <w:szCs w:val="21"/>
+        </w:rPr>
+        <w:t>"</w:t>
+      </w:r>
+      <w:proofErr w:type="gramStart"/>
+      <w:r>
+        <w:rPr>
+          <w:rFonts w:ascii="Consolas" w:eastAsia="Times New Roman" w:hAnsi="Consolas" w:cs="Times New Roman"/>
+          <w:color w:val="E1EFFF"/>
+          <w:sz w:val="21"/>
+          <w:szCs w:val="21"/>
+        </w:rPr>
+        <w:t>);</w:t>
+      </w:r>
+      <w:proofErr w:type="gramEnd"/>
+      <w:r>
+        <w:rPr>
+          <w:rFonts w:ascii="Consolas" w:eastAsia="Times New Roman" w:hAnsi="Consolas" w:cs="Times New Roman"/>
+          <w:color w:val="FFFFFF"/>
+          <w:sz w:val="21"/>
+          <w:szCs w:val="21"/>
+        </w:rPr>
+        <w:t xml:space="preserve">  </w:t>
+      </w:r>
+    </w:p>
+    <w:p>
+      <w:pPr>
+        <w:shd w:val="clear" w:color="auto" w:fill="191830"/>
+        <w:spacing w:after="0" w:line="285" w:lineRule="atLeast"/>
+        <w:rPr>
+          <w:rFonts w:ascii="Consolas" w:eastAsia="Times New Roman" w:hAnsi="Consolas" w:cs="Times New Roman"/>
+          <w:color w:val="FFFFFF"/>
+          <w:sz w:val="21"/>
+          <w:szCs w:val="21"/>
+        </w:rPr>
+      </w:pPr>
+      <w:r>
+        <w:rPr>
+          <w:rFonts w:ascii="Consolas" w:eastAsia="Times New Roman" w:hAnsi="Consolas" w:cs="Times New Roman"/>
+          <w:color w:val="FFFFFF"/>
+          <w:sz w:val="21"/>
+          <w:szCs w:val="21"/>
+        </w:rPr>
+        <w:t xml:space="preserve">        </w:t>
+      </w:r>
+      <w:proofErr w:type="gramStart"/>
+      <w:r>
+        <w:rPr>
+          <w:rFonts w:ascii="Consolas" w:eastAsia="Times New Roman" w:hAnsi="Consolas" w:cs="Times New Roman"/>
+          <w:color w:val="FF9D00"/>
+          <w:sz w:val="21"/>
+          <w:szCs w:val="21"/>
+        </w:rPr>
+        <w:t>break</w:t>
+      </w:r>
+      <w:r>
+        <w:rPr>
+          <w:rFonts w:ascii="Consolas" w:eastAsia="Times New Roman" w:hAnsi="Consolas" w:cs="Times New Roman"/>
+          <w:color w:val="E1EFFF"/>
+          <w:sz w:val="21"/>
+          <w:szCs w:val="21"/>
+        </w:rPr>
+        <w:t>;</w:t>
+      </w:r>
+      <w:proofErr w:type="gramEnd"/>
+    </w:p>
+    <w:p>
+      <w:pPr>
+        <w:shd w:val="clear" w:color="auto" w:fill="191830"/>
+        <w:spacing w:after="0" w:line="285" w:lineRule="atLeast"/>
+        <w:rPr>
+          <w:rFonts w:ascii="Consolas" w:eastAsia="Times New Roman" w:hAnsi="Consolas" w:cs="Times New Roman"/>
+          <w:color w:val="FFFFFF"/>
+          <w:sz w:val="21"/>
+          <w:szCs w:val="21"/>
+        </w:rPr>
+      </w:pPr>
+      <w:r>
+        <w:rPr>
+          <w:rFonts w:ascii="Consolas" w:eastAsia="Times New Roman" w:hAnsi="Consolas" w:cs="Times New Roman"/>
+          <w:color w:val="FFFFFF"/>
+          <w:sz w:val="21"/>
+          <w:szCs w:val="21"/>
+        </w:rPr>
+        <w:t xml:space="preserve">    </w:t>
+      </w:r>
+      <w:r>
+        <w:rPr>
+          <w:rFonts w:ascii="Consolas" w:eastAsia="Times New Roman" w:hAnsi="Consolas" w:cs="Times New Roman"/>
+          <w:color w:val="FF9D00"/>
+          <w:sz w:val="21"/>
+          <w:szCs w:val="21"/>
+        </w:rPr>
+        <w:t>case</w:t>
+      </w:r>
+      <w:r>
+        <w:rPr>
+          <w:rFonts w:ascii="Consolas" w:eastAsia="Times New Roman" w:hAnsi="Consolas" w:cs="Times New Roman"/>
+          <w:color w:val="FFFFFF"/>
+          <w:sz w:val="21"/>
+          <w:szCs w:val="21"/>
+        </w:rPr>
+        <w:t xml:space="preserve"> </w:t>
+      </w:r>
+      <w:r>
+        <w:rPr>
+          <w:rFonts w:ascii="Consolas" w:eastAsia="Times New Roman" w:hAnsi="Consolas" w:cs="Times New Roman"/>
+          <w:color w:val="FF628C"/>
+          <w:sz w:val="21"/>
+          <w:szCs w:val="21"/>
+        </w:rPr>
+        <w:t>2</w:t>
+      </w:r>
+      <w:r>
+        <w:rPr>
+          <w:rFonts w:ascii="Consolas" w:eastAsia="Times New Roman" w:hAnsi="Consolas" w:cs="Times New Roman"/>
+          <w:color w:val="E1EFFF"/>
+          <w:sz w:val="21"/>
+          <w:szCs w:val="21"/>
+        </w:rPr>
+        <w:t>:</w:t>
+      </w:r>
+      <w:r>
+        <w:rPr>
+          <w:rFonts w:ascii="Consolas" w:eastAsia="Times New Roman" w:hAnsi="Consolas" w:cs="Times New Roman"/>
+          <w:color w:val="FFFFFF"/>
+          <w:sz w:val="21"/>
+          <w:szCs w:val="21"/>
+        </w:rPr>
+        <w:t xml:space="preserve"> </w:t>
+      </w:r>
+    </w:p>
+    <w:p>
+      <w:pPr>
+        <w:shd w:val="clear" w:color="auto" w:fill="191830"/>
+        <w:spacing w:after="0" w:line="285" w:lineRule="atLeast"/>
+        <w:rPr>
+          <w:rFonts w:ascii="Consolas" w:eastAsia="Times New Roman" w:hAnsi="Consolas" w:cs="Times New Roman"/>
+          <w:color w:val="FFFFFF"/>
+          <w:sz w:val="21"/>
+          <w:szCs w:val="21"/>
+        </w:rPr>
+      </w:pPr>
+      <w:r>
+        <w:rPr>
+          <w:rFonts w:ascii="Consolas" w:eastAsia="Times New Roman" w:hAnsi="Consolas" w:cs="Times New Roman"/>
+          <w:color w:val="FFFFFF"/>
+          <w:sz w:val="21"/>
+          <w:szCs w:val="21"/>
+        </w:rPr>
+        <w:lastRenderedPageBreak/>
+        <w:t xml:space="preserve">    </w:t>
+      </w:r>
+      <w:r>
+        <w:rPr>
+          <w:rFonts w:ascii="Consolas" w:eastAsia="Times New Roman" w:hAnsi="Consolas" w:cs="Times New Roman"/>
+          <w:color w:val="9EFFFF"/>
+          <w:sz w:val="21"/>
+          <w:szCs w:val="21"/>
+        </w:rPr>
+        <w:t>console</w:t>
+      </w:r>
+      <w:r>
+        <w:rPr>
+          <w:rFonts w:ascii="Consolas" w:eastAsia="Times New Roman" w:hAnsi="Consolas" w:cs="Times New Roman"/>
+          <w:color w:val="E1EFFF"/>
+          <w:sz w:val="21"/>
+          <w:szCs w:val="21"/>
+        </w:rPr>
+        <w:t>.</w:t>
+      </w:r>
+      <w:r>
+        <w:rPr>
+          <w:rFonts w:ascii="Consolas" w:eastAsia="Times New Roman" w:hAnsi="Consolas" w:cs="Times New Roman"/>
+          <w:color w:val="FAD000"/>
+          <w:sz w:val="21"/>
+          <w:szCs w:val="21"/>
+        </w:rPr>
+        <w:t>log</w:t>
+      </w:r>
+      <w:r>
+        <w:rPr>
+          <w:rFonts w:ascii="Consolas" w:eastAsia="Times New Roman" w:hAnsi="Consolas" w:cs="Times New Roman"/>
+          <w:color w:val="E1EFFF"/>
+          <w:sz w:val="21"/>
+          <w:szCs w:val="21"/>
+        </w:rPr>
+        <w:t>(</w:t>
+      </w:r>
+      <w:r>
+        <w:rPr>
+          <w:rFonts w:ascii="Consolas" w:eastAsia="Times New Roman" w:hAnsi="Consolas" w:cs="Times New Roman"/>
+          <w:color w:val="92FC79"/>
+          <w:sz w:val="21"/>
+          <w:szCs w:val="21"/>
+        </w:rPr>
+        <w:t>"</w:t>
+      </w:r>
+      <w:r>
+        <w:rPr>
+          <w:rFonts w:ascii="Consolas" w:eastAsia="Times New Roman" w:hAnsi="Consolas" w:cs="Times New Roman"/>
+          <w:color w:val="A5FF90"/>
+          <w:sz w:val="21"/>
+          <w:szCs w:val="21"/>
+        </w:rPr>
+        <w:t>Tuesday</w:t>
+      </w:r>
+      <w:r>
+        <w:rPr>
+          <w:rFonts w:ascii="Consolas" w:eastAsia="Times New Roman" w:hAnsi="Consolas" w:cs="Times New Roman"/>
+          <w:color w:val="92FC79"/>
+          <w:sz w:val="21"/>
+          <w:szCs w:val="21"/>
+        </w:rPr>
+        <w:t>"</w:t>
+      </w:r>
+      <w:proofErr w:type="gramStart"/>
+      <w:r>
+        <w:rPr>
+          <w:rFonts w:ascii="Consolas" w:eastAsia="Times New Roman" w:hAnsi="Consolas" w:cs="Times New Roman"/>
+          <w:color w:val="E1EFFF"/>
+          <w:sz w:val="21"/>
+          <w:szCs w:val="21"/>
+        </w:rPr>
+        <w:t>);</w:t>
+      </w:r>
+      <w:proofErr w:type="gramEnd"/>
+      <w:r>
+        <w:rPr>
+          <w:rFonts w:ascii="Consolas" w:eastAsia="Times New Roman" w:hAnsi="Consolas" w:cs="Times New Roman"/>
+          <w:color w:val="FFFFFF"/>
+          <w:sz w:val="21"/>
+          <w:szCs w:val="21"/>
+        </w:rPr>
+        <w:t xml:space="preserve">  </w:t>
+      </w:r>
+    </w:p>
+    <w:p>
+      <w:pPr>
+        <w:shd w:val="clear" w:color="auto" w:fill="191830"/>
+        <w:spacing w:after="0" w:line="285" w:lineRule="atLeast"/>
+        <w:rPr>
+          <w:rFonts w:ascii="Consolas" w:eastAsia="Times New Roman" w:hAnsi="Consolas" w:cs="Times New Roman"/>
+          <w:color w:val="FFFFFF"/>
+          <w:sz w:val="21"/>
+          <w:szCs w:val="21"/>
+        </w:rPr>
+      </w:pPr>
+      <w:r>
+        <w:rPr>
+          <w:rFonts w:ascii="Consolas" w:eastAsia="Times New Roman" w:hAnsi="Consolas" w:cs="Times New Roman"/>
+          <w:color w:val="FFFFFF"/>
+          <w:sz w:val="21"/>
+          <w:szCs w:val="21"/>
+        </w:rPr>
+        <w:t xml:space="preserve">        </w:t>
+      </w:r>
+      <w:proofErr w:type="gramStart"/>
+      <w:r>
+        <w:rPr>
+          <w:rFonts w:ascii="Consolas" w:eastAsia="Times New Roman" w:hAnsi="Consolas" w:cs="Times New Roman"/>
+          <w:color w:val="FF9D00"/>
+          <w:sz w:val="21"/>
+          <w:szCs w:val="21"/>
+        </w:rPr>
+        <w:t>break</w:t>
+      </w:r>
+      <w:r>
+        <w:rPr>
+          <w:rFonts w:ascii="Consolas" w:eastAsia="Times New Roman" w:hAnsi="Consolas" w:cs="Times New Roman"/>
+          <w:color w:val="E1EFFF"/>
+          <w:sz w:val="21"/>
+          <w:szCs w:val="21"/>
+        </w:rPr>
+        <w:t>;</w:t>
+      </w:r>
+      <w:proofErr w:type="gramEnd"/>
+    </w:p>
+    <w:p>
+      <w:pPr>
+        <w:shd w:val="clear" w:color="auto" w:fill="191830"/>
+        <w:spacing w:after="0" w:line="285" w:lineRule="atLeast"/>
+        <w:rPr>
+          <w:rFonts w:ascii="Consolas" w:eastAsia="Times New Roman" w:hAnsi="Consolas" w:cs="Times New Roman"/>
+          <w:color w:val="FFFFFF"/>
+          <w:sz w:val="21"/>
+          <w:szCs w:val="21"/>
+        </w:rPr>
+      </w:pPr>
+      <w:r>
+        <w:rPr>
+          <w:rFonts w:ascii="Consolas" w:eastAsia="Times New Roman" w:hAnsi="Consolas" w:cs="Times New Roman"/>
+          <w:color w:val="FFFFFF"/>
+          <w:sz w:val="21"/>
+          <w:szCs w:val="21"/>
+        </w:rPr>
+        <w:t xml:space="preserve">    </w:t>
+      </w:r>
+      <w:r>
+        <w:rPr>
+          <w:rFonts w:ascii="Consolas" w:eastAsia="Times New Roman" w:hAnsi="Consolas" w:cs="Times New Roman"/>
+          <w:color w:val="FF9D00"/>
+          <w:sz w:val="21"/>
+          <w:szCs w:val="21"/>
+        </w:rPr>
+        <w:t>case</w:t>
+      </w:r>
+      <w:r>
+        <w:rPr>
+          <w:rFonts w:ascii="Consolas" w:eastAsia="Times New Roman" w:hAnsi="Consolas" w:cs="Times New Roman"/>
+          <w:color w:val="FFFFFF"/>
+          <w:sz w:val="21"/>
+          <w:szCs w:val="21"/>
+        </w:rPr>
+        <w:t xml:space="preserve"> </w:t>
+      </w:r>
+      <w:r>
+        <w:rPr>
+          <w:rFonts w:ascii="Consolas" w:eastAsia="Times New Roman" w:hAnsi="Consolas" w:cs="Times New Roman"/>
+          <w:color w:val="FF628C"/>
+          <w:sz w:val="21"/>
+          <w:szCs w:val="21"/>
+        </w:rPr>
+        <w:t>3</w:t>
+      </w:r>
+      <w:r>
+        <w:rPr>
+          <w:rFonts w:ascii="Consolas" w:eastAsia="Times New Roman" w:hAnsi="Consolas" w:cs="Times New Roman"/>
+          <w:color w:val="E1EFFF"/>
+          <w:sz w:val="21"/>
+          <w:szCs w:val="21"/>
+        </w:rPr>
+        <w:t>:</w:t>
+      </w:r>
+      <w:r>
+        <w:rPr>
+          <w:rFonts w:ascii="Consolas" w:eastAsia="Times New Roman" w:hAnsi="Consolas" w:cs="Times New Roman"/>
+          <w:color w:val="FFFFFF"/>
+          <w:sz w:val="21"/>
+          <w:szCs w:val="21"/>
+        </w:rPr>
+        <w:t xml:space="preserve"> </w:t>
+      </w:r>
+    </w:p>
+    <w:p>
+      <w:pPr>
+        <w:shd w:val="clear" w:color="auto" w:fill="191830"/>
+        <w:spacing w:after="0" w:line="285" w:lineRule="atLeast"/>
+        <w:rPr>
+          <w:rFonts w:ascii="Consolas" w:eastAsia="Times New Roman" w:hAnsi="Consolas" w:cs="Times New Roman"/>
+          <w:color w:val="FFFFFF"/>
+          <w:sz w:val="21"/>
+          <w:szCs w:val="21"/>
+        </w:rPr>
+      </w:pPr>
+      <w:r>
+        <w:rPr>
+          <w:rFonts w:ascii="Consolas" w:eastAsia="Times New Roman" w:hAnsi="Consolas" w:cs="Times New Roman"/>
+          <w:color w:val="FFFFFF"/>
+          <w:sz w:val="21"/>
+          <w:szCs w:val="21"/>
+        </w:rPr>
+        <w:t xml:space="preserve">    </w:t>
+      </w:r>
+      <w:r>
+        <w:rPr>
+          <w:rFonts w:ascii="Consolas" w:eastAsia="Times New Roman" w:hAnsi="Consolas" w:cs="Times New Roman"/>
+          <w:color w:val="9EFFFF"/>
+          <w:sz w:val="21"/>
+          <w:szCs w:val="21"/>
+        </w:rPr>
+        <w:t>console</w:t>
+      </w:r>
+      <w:r>
+        <w:rPr>
+          <w:rFonts w:ascii="Consolas" w:eastAsia="Times New Roman" w:hAnsi="Consolas" w:cs="Times New Roman"/>
+          <w:color w:val="E1EFFF"/>
+          <w:sz w:val="21"/>
+          <w:szCs w:val="21"/>
+        </w:rPr>
+        <w:t>.</w:t>
+      </w:r>
+      <w:r>
+        <w:rPr>
+          <w:rFonts w:ascii="Consolas" w:eastAsia="Times New Roman" w:hAnsi="Consolas" w:cs="Times New Roman"/>
+          <w:color w:val="FAD000"/>
+          <w:sz w:val="21"/>
+          <w:szCs w:val="21"/>
+        </w:rPr>
+        <w:t>log</w:t>
+      </w:r>
+      <w:r>
+        <w:rPr>
+          <w:rFonts w:ascii="Consolas" w:eastAsia="Times New Roman" w:hAnsi="Consolas" w:cs="Times New Roman"/>
+          <w:color w:val="E1EFFF"/>
+          <w:sz w:val="21"/>
+          <w:szCs w:val="21"/>
+        </w:rPr>
+        <w:t>(</w:t>
+      </w:r>
+      <w:r>
+        <w:rPr>
+          <w:rFonts w:ascii="Consolas" w:eastAsia="Times New Roman" w:hAnsi="Consolas" w:cs="Times New Roman"/>
+          <w:color w:val="92FC79"/>
+          <w:sz w:val="21"/>
+          <w:szCs w:val="21"/>
+        </w:rPr>
+        <w:t>"</w:t>
+      </w:r>
+      <w:r>
+        <w:rPr>
+          <w:rFonts w:ascii="Consolas" w:eastAsia="Times New Roman" w:hAnsi="Consolas" w:cs="Times New Roman"/>
+          <w:color w:val="A5FF90"/>
+          <w:sz w:val="21"/>
+          <w:szCs w:val="21"/>
+        </w:rPr>
+        <w:t>Wednesday</w:t>
+      </w:r>
+      <w:r>
+        <w:rPr>
+          <w:rFonts w:ascii="Consolas" w:eastAsia="Times New Roman" w:hAnsi="Consolas" w:cs="Times New Roman"/>
+          <w:color w:val="92FC79"/>
+          <w:sz w:val="21"/>
+          <w:szCs w:val="21"/>
+        </w:rPr>
+        <w:t>"</w:t>
+      </w:r>
+      <w:proofErr w:type="gramStart"/>
+      <w:r>
+        <w:rPr>
+          <w:rFonts w:ascii="Consolas" w:eastAsia="Times New Roman" w:hAnsi="Consolas" w:cs="Times New Roman"/>
+          <w:color w:val="E1EFFF"/>
+          <w:sz w:val="21"/>
+          <w:szCs w:val="21"/>
+        </w:rPr>
+        <w:t>);</w:t>
+      </w:r>
+      <w:proofErr w:type="gramEnd"/>
+      <w:r>
+        <w:rPr>
+          <w:rFonts w:ascii="Consolas" w:eastAsia="Times New Roman" w:hAnsi="Consolas" w:cs="Times New Roman"/>
+          <w:color w:val="FFFFFF"/>
+          <w:sz w:val="21"/>
+          <w:szCs w:val="21"/>
+        </w:rPr>
+        <w:t xml:space="preserve">  </w:t>
+      </w:r>
+    </w:p>
+    <w:p>
+      <w:pPr>
+        <w:shd w:val="clear" w:color="auto" w:fill="191830"/>
+        <w:spacing w:after="0" w:line="285" w:lineRule="atLeast"/>
+        <w:rPr>
+          <w:rFonts w:ascii="Consolas" w:eastAsia="Times New Roman" w:hAnsi="Consolas" w:cs="Times New Roman"/>
+          <w:color w:val="FFFFFF"/>
+          <w:sz w:val="21"/>
+          <w:szCs w:val="21"/>
+        </w:rPr>
+      </w:pPr>
+      <w:r>
+        <w:rPr>
+          <w:rFonts w:ascii="Consolas" w:eastAsia="Times New Roman" w:hAnsi="Consolas" w:cs="Times New Roman"/>
+          <w:color w:val="FFFFFF"/>
+          <w:sz w:val="21"/>
+          <w:szCs w:val="21"/>
+        </w:rPr>
+        <w:t xml:space="preserve">        </w:t>
+      </w:r>
+      <w:proofErr w:type="gramStart"/>
+      <w:r>
+        <w:rPr>
+          <w:rFonts w:ascii="Consolas" w:eastAsia="Times New Roman" w:hAnsi="Consolas" w:cs="Times New Roman"/>
+          <w:color w:val="FF9D00"/>
+          <w:sz w:val="21"/>
+          <w:szCs w:val="21"/>
+        </w:rPr>
+        <w:t>break</w:t>
+      </w:r>
+      <w:r>
+        <w:rPr>
+          <w:rFonts w:ascii="Consolas" w:eastAsia="Times New Roman" w:hAnsi="Consolas" w:cs="Times New Roman"/>
+          <w:color w:val="E1EFFF"/>
+          <w:sz w:val="21"/>
+          <w:szCs w:val="21"/>
+        </w:rPr>
+        <w:t>;</w:t>
+      </w:r>
+      <w:proofErr w:type="gramEnd"/>
+    </w:p>
+    <w:p>
+      <w:pPr>
+        <w:shd w:val="clear" w:color="auto" w:fill="191830"/>
+        <w:spacing w:after="0" w:line="285" w:lineRule="atLeast"/>
+        <w:rPr>
+          <w:rFonts w:ascii="Consolas" w:eastAsia="Times New Roman" w:hAnsi="Consolas" w:cs="Times New Roman"/>
+          <w:color w:val="FFFFFF"/>
+          <w:sz w:val="21"/>
+          <w:szCs w:val="21"/>
+        </w:rPr>
+      </w:pPr>
+      <w:r>
+        <w:rPr>
+          <w:rFonts w:ascii="Consolas" w:eastAsia="Times New Roman" w:hAnsi="Consolas" w:cs="Times New Roman"/>
+          <w:color w:val="FFFFFF"/>
+          <w:sz w:val="21"/>
+          <w:szCs w:val="21"/>
+        </w:rPr>
+        <w:t xml:space="preserve">    </w:t>
+      </w:r>
+      <w:r>
+        <w:rPr>
+          <w:rFonts w:ascii="Consolas" w:eastAsia="Times New Roman" w:hAnsi="Consolas" w:cs="Times New Roman"/>
+          <w:color w:val="FF9D00"/>
+          <w:sz w:val="21"/>
+          <w:szCs w:val="21"/>
+        </w:rPr>
+        <w:t>case</w:t>
+      </w:r>
+      <w:r>
+        <w:rPr>
+          <w:rFonts w:ascii="Consolas" w:eastAsia="Times New Roman" w:hAnsi="Consolas" w:cs="Times New Roman"/>
+          <w:color w:val="FFFFFF"/>
+          <w:sz w:val="21"/>
+          <w:szCs w:val="21"/>
+        </w:rPr>
+        <w:t xml:space="preserve"> </w:t>
+      </w:r>
+      <w:r>
+        <w:rPr>
+          <w:rFonts w:ascii="Consolas" w:eastAsia="Times New Roman" w:hAnsi="Consolas" w:cs="Times New Roman"/>
+          <w:color w:val="FF628C"/>
+          <w:sz w:val="21"/>
+          <w:szCs w:val="21"/>
+        </w:rPr>
+        <w:t>4</w:t>
+      </w:r>
+      <w:r>
+        <w:rPr>
+          <w:rFonts w:ascii="Consolas" w:eastAsia="Times New Roman" w:hAnsi="Consolas" w:cs="Times New Roman"/>
+          <w:color w:val="E1EFFF"/>
+          <w:sz w:val="21"/>
+          <w:szCs w:val="21"/>
+        </w:rPr>
+        <w:t>:</w:t>
+      </w:r>
+      <w:r>
+        <w:rPr>
+          <w:rFonts w:ascii="Consolas" w:eastAsia="Times New Roman" w:hAnsi="Consolas" w:cs="Times New Roman"/>
+          <w:color w:val="FFFFFF"/>
+          <w:sz w:val="21"/>
+          <w:szCs w:val="21"/>
+        </w:rPr>
+        <w:t xml:space="preserve"> </w:t>
+      </w:r>
+    </w:p>
+    <w:p>
+      <w:pPr>
+        <w:shd w:val="clear" w:color="auto" w:fill="191830"/>
+        <w:spacing w:after="0" w:line="285" w:lineRule="atLeast"/>
+        <w:rPr>
+          <w:rFonts w:ascii="Consolas" w:eastAsia="Times New Roman" w:hAnsi="Consolas" w:cs="Times New Roman"/>
+          <w:color w:val="FFFFFF"/>
+          <w:sz w:val="21"/>
+          <w:szCs w:val="21"/>
+        </w:rPr>
+      </w:pPr>
+      <w:r>
+        <w:rPr>
+          <w:rFonts w:ascii="Consolas" w:eastAsia="Times New Roman" w:hAnsi="Consolas" w:cs="Times New Roman"/>
+          <w:color w:val="FFFFFF"/>
+          <w:sz w:val="21"/>
+          <w:szCs w:val="21"/>
+        </w:rPr>
+        <w:t xml:space="preserve">    </w:t>
+      </w:r>
+      <w:r>
+        <w:rPr>
+          <w:rFonts w:ascii="Consolas" w:eastAsia="Times New Roman" w:hAnsi="Consolas" w:cs="Times New Roman"/>
+          <w:color w:val="9EFFFF"/>
+          <w:sz w:val="21"/>
+          <w:szCs w:val="21"/>
+        </w:rPr>
+        <w:t>console</w:t>
+      </w:r>
+      <w:r>
+        <w:rPr>
+          <w:rFonts w:ascii="Consolas" w:eastAsia="Times New Roman" w:hAnsi="Consolas" w:cs="Times New Roman"/>
+          <w:color w:val="E1EFFF"/>
+          <w:sz w:val="21"/>
+          <w:szCs w:val="21"/>
+        </w:rPr>
+        <w:t>.</w:t>
+      </w:r>
+      <w:r>
+        <w:rPr>
+          <w:rFonts w:ascii="Consolas" w:eastAsia="Times New Roman" w:hAnsi="Consolas" w:cs="Times New Roman"/>
+          <w:color w:val="FAD000"/>
+          <w:sz w:val="21"/>
+          <w:szCs w:val="21"/>
+        </w:rPr>
+        <w:t>log</w:t>
+      </w:r>
+      <w:r>
+        <w:rPr>
+          <w:rFonts w:ascii="Consolas" w:eastAsia="Times New Roman" w:hAnsi="Consolas" w:cs="Times New Roman"/>
+          <w:color w:val="E1EFFF"/>
+          <w:sz w:val="21"/>
+          <w:szCs w:val="21"/>
+        </w:rPr>
+        <w:t>(</w:t>
+      </w:r>
+      <w:r>
+        <w:rPr>
+          <w:rFonts w:ascii="Consolas" w:eastAsia="Times New Roman" w:hAnsi="Consolas" w:cs="Times New Roman"/>
+          <w:color w:val="92FC79"/>
+          <w:sz w:val="21"/>
+          <w:szCs w:val="21"/>
+        </w:rPr>
+        <w:t>"</w:t>
+      </w:r>
+      <w:proofErr w:type="spellStart"/>
+      <w:r>
+        <w:rPr>
+          <w:rFonts w:ascii="Consolas" w:eastAsia="Times New Roman" w:hAnsi="Consolas" w:cs="Times New Roman"/>
+          <w:color w:val="A5FF90"/>
+          <w:sz w:val="21"/>
+          <w:szCs w:val="21"/>
+        </w:rPr>
+        <w:t>Thrusday</w:t>
+      </w:r>
+      <w:proofErr w:type="spellEnd"/>
+      <w:r>
+        <w:rPr>
+          <w:rFonts w:ascii="Consolas" w:eastAsia="Times New Roman" w:hAnsi="Consolas" w:cs="Times New Roman"/>
+          <w:color w:val="92FC79"/>
+          <w:sz w:val="21"/>
+          <w:szCs w:val="21"/>
+        </w:rPr>
+        <w:t>"</w:t>
+      </w:r>
+      <w:proofErr w:type="gramStart"/>
+      <w:r>
+        <w:rPr>
+          <w:rFonts w:ascii="Consolas" w:eastAsia="Times New Roman" w:hAnsi="Consolas" w:cs="Times New Roman"/>
+          <w:color w:val="E1EFFF"/>
+          <w:sz w:val="21"/>
+          <w:szCs w:val="21"/>
+        </w:rPr>
+        <w:t>);</w:t>
+      </w:r>
+      <w:proofErr w:type="gramEnd"/>
+      <w:r>
+        <w:rPr>
+          <w:rFonts w:ascii="Consolas" w:eastAsia="Times New Roman" w:hAnsi="Consolas" w:cs="Times New Roman"/>
+          <w:color w:val="FFFFFF"/>
+          <w:sz w:val="21"/>
+          <w:szCs w:val="21"/>
+        </w:rPr>
+        <w:t xml:space="preserve">  </w:t>
+      </w:r>
+    </w:p>
+    <w:p>
+      <w:pPr>
+        <w:shd w:val="clear" w:color="auto" w:fill="191830"/>
+        <w:spacing w:after="0" w:line="285" w:lineRule="atLeast"/>
+        <w:rPr>
+          <w:rFonts w:ascii="Consolas" w:eastAsia="Times New Roman" w:hAnsi="Consolas" w:cs="Times New Roman"/>
+          <w:color w:val="FFFFFF"/>
+          <w:sz w:val="21"/>
+          <w:szCs w:val="21"/>
+        </w:rPr>
+      </w:pPr>
+      <w:r>
+        <w:rPr>
+          <w:rFonts w:ascii="Consolas" w:eastAsia="Times New Roman" w:hAnsi="Consolas" w:cs="Times New Roman"/>
+          <w:color w:val="FFFFFF"/>
+          <w:sz w:val="21"/>
+          <w:szCs w:val="21"/>
+        </w:rPr>
+        <w:t xml:space="preserve">        </w:t>
+      </w:r>
+      <w:proofErr w:type="gramStart"/>
+      <w:r>
+        <w:rPr>
+          <w:rFonts w:ascii="Consolas" w:eastAsia="Times New Roman" w:hAnsi="Consolas" w:cs="Times New Roman"/>
+          <w:color w:val="FF9D00"/>
+          <w:sz w:val="21"/>
+          <w:szCs w:val="21"/>
+        </w:rPr>
+        <w:t>break</w:t>
+      </w:r>
+      <w:r>
+        <w:rPr>
+          <w:rFonts w:ascii="Consolas" w:eastAsia="Times New Roman" w:hAnsi="Consolas" w:cs="Times New Roman"/>
+          <w:color w:val="E1EFFF"/>
+          <w:sz w:val="21"/>
+          <w:szCs w:val="21"/>
+        </w:rPr>
+        <w:t>;</w:t>
+      </w:r>
+      <w:proofErr w:type="gramEnd"/>
+    </w:p>
+    <w:p>
+      <w:pPr>
+        <w:shd w:val="clear" w:color="auto" w:fill="191830"/>
+        <w:spacing w:after="0" w:line="285" w:lineRule="atLeast"/>
+        <w:rPr>
+          <w:rFonts w:ascii="Consolas" w:eastAsia="Times New Roman" w:hAnsi="Consolas" w:cs="Times New Roman"/>
+          <w:color w:val="FFFFFF"/>
+          <w:sz w:val="21"/>
+          <w:szCs w:val="21"/>
+        </w:rPr>
+      </w:pPr>
+      <w:r>
+        <w:rPr>
+          <w:rFonts w:ascii="Consolas" w:eastAsia="Times New Roman" w:hAnsi="Consolas" w:cs="Times New Roman"/>
+          <w:color w:val="FFFFFF"/>
+          <w:sz w:val="21"/>
+          <w:szCs w:val="21"/>
+        </w:rPr>
+        <w:t xml:space="preserve">    </w:t>
+      </w:r>
+      <w:r>
+        <w:rPr>
+          <w:rFonts w:ascii="Consolas" w:eastAsia="Times New Roman" w:hAnsi="Consolas" w:cs="Times New Roman"/>
+          <w:color w:val="FF9D00"/>
+          <w:sz w:val="21"/>
+          <w:szCs w:val="21"/>
+        </w:rPr>
+        <w:t>case</w:t>
+      </w:r>
+      <w:r>
+        <w:rPr>
+          <w:rFonts w:ascii="Consolas" w:eastAsia="Times New Roman" w:hAnsi="Consolas" w:cs="Times New Roman"/>
+          <w:color w:val="FFFFFF"/>
+          <w:sz w:val="21"/>
+          <w:szCs w:val="21"/>
+        </w:rPr>
+        <w:t xml:space="preserve"> </w:t>
+      </w:r>
+      <w:r>
+        <w:rPr>
+          <w:rFonts w:ascii="Consolas" w:eastAsia="Times New Roman" w:hAnsi="Consolas" w:cs="Times New Roman"/>
+          <w:color w:val="FF628C"/>
+          <w:sz w:val="21"/>
+          <w:szCs w:val="21"/>
+        </w:rPr>
+        <w:t>5</w:t>
+      </w:r>
+      <w:r>
+        <w:rPr>
+          <w:rFonts w:ascii="Consolas" w:eastAsia="Times New Roman" w:hAnsi="Consolas" w:cs="Times New Roman"/>
+          <w:color w:val="E1EFFF"/>
+          <w:sz w:val="21"/>
+          <w:szCs w:val="21"/>
+        </w:rPr>
+        <w:t>:</w:t>
+      </w:r>
+      <w:r>
+        <w:rPr>
+          <w:rFonts w:ascii="Consolas" w:eastAsia="Times New Roman" w:hAnsi="Consolas" w:cs="Times New Roman"/>
+          <w:color w:val="FFFFFF"/>
+          <w:sz w:val="21"/>
+          <w:szCs w:val="21"/>
+        </w:rPr>
+        <w:t xml:space="preserve"> </w:t>
+      </w:r>
+    </w:p>
+    <w:p>
+      <w:pPr>
+        <w:shd w:val="clear" w:color="auto" w:fill="191830"/>
+        <w:spacing w:after="0" w:line="285" w:lineRule="atLeast"/>
+        <w:rPr>
+          <w:rFonts w:ascii="Consolas" w:eastAsia="Times New Roman" w:hAnsi="Consolas" w:cs="Times New Roman"/>
+          <w:color w:val="FFFFFF"/>
+          <w:sz w:val="21"/>
+          <w:szCs w:val="21"/>
+        </w:rPr>
+      </w:pPr>
+      <w:r>
+        <w:rPr>
+          <w:rFonts w:ascii="Consolas" w:eastAsia="Times New Roman" w:hAnsi="Consolas" w:cs="Times New Roman"/>
+          <w:color w:val="FFFFFF"/>
+          <w:sz w:val="21"/>
+          <w:szCs w:val="21"/>
+        </w:rPr>
+        <w:t xml:space="preserve">    </w:t>
+      </w:r>
+      <w:r>
+        <w:rPr>
+          <w:rFonts w:ascii="Consolas" w:eastAsia="Times New Roman" w:hAnsi="Consolas" w:cs="Times New Roman"/>
+          <w:color w:val="9EFFFF"/>
+          <w:sz w:val="21"/>
+          <w:szCs w:val="21"/>
+        </w:rPr>
+        <w:t>console</w:t>
+      </w:r>
+      <w:r>
+        <w:rPr>
+          <w:rFonts w:ascii="Consolas" w:eastAsia="Times New Roman" w:hAnsi="Consolas" w:cs="Times New Roman"/>
+          <w:color w:val="E1EFFF"/>
+          <w:sz w:val="21"/>
+          <w:szCs w:val="21"/>
+        </w:rPr>
+        <w:t>.</w:t>
+      </w:r>
+      <w:r>
+        <w:rPr>
+          <w:rFonts w:ascii="Consolas" w:eastAsia="Times New Roman" w:hAnsi="Consolas" w:cs="Times New Roman"/>
+          <w:color w:val="FAD000"/>
+          <w:sz w:val="21"/>
+          <w:szCs w:val="21"/>
+        </w:rPr>
+        <w:t>log</w:t>
+      </w:r>
+      <w:r>
+        <w:rPr>
+          <w:rFonts w:ascii="Consolas" w:eastAsia="Times New Roman" w:hAnsi="Consolas" w:cs="Times New Roman"/>
+          <w:color w:val="E1EFFF"/>
+          <w:sz w:val="21"/>
+          <w:szCs w:val="21"/>
+        </w:rPr>
+        <w:t>(</w:t>
+      </w:r>
+      <w:r>
+        <w:rPr>
+          <w:rFonts w:ascii="Consolas" w:eastAsia="Times New Roman" w:hAnsi="Consolas" w:cs="Times New Roman"/>
+          <w:color w:val="92FC79"/>
+          <w:sz w:val="21"/>
+          <w:szCs w:val="21"/>
+        </w:rPr>
+        <w:t>"</w:t>
+      </w:r>
+      <w:r>
+        <w:rPr>
+          <w:rFonts w:ascii="Consolas" w:eastAsia="Times New Roman" w:hAnsi="Consolas" w:cs="Times New Roman"/>
+          <w:color w:val="A5FF90"/>
+          <w:sz w:val="21"/>
+          <w:szCs w:val="21"/>
+        </w:rPr>
+        <w:t>Friday</w:t>
+      </w:r>
+      <w:r>
+        <w:rPr>
+          <w:rFonts w:ascii="Consolas" w:eastAsia="Times New Roman" w:hAnsi="Consolas" w:cs="Times New Roman"/>
+          <w:color w:val="92FC79"/>
+          <w:sz w:val="21"/>
+          <w:szCs w:val="21"/>
+        </w:rPr>
+        <w:t>"</w:t>
+      </w:r>
+      <w:proofErr w:type="gramStart"/>
+      <w:r>
+        <w:rPr>
+          <w:rFonts w:ascii="Consolas" w:eastAsia="Times New Roman" w:hAnsi="Consolas" w:cs="Times New Roman"/>
+          <w:color w:val="E1EFFF"/>
+          <w:sz w:val="21"/>
+          <w:szCs w:val="21"/>
+        </w:rPr>
+        <w:t>);</w:t>
+      </w:r>
+      <w:proofErr w:type="gramEnd"/>
+      <w:r>
+        <w:rPr>
+          <w:rFonts w:ascii="Consolas" w:eastAsia="Times New Roman" w:hAnsi="Consolas" w:cs="Times New Roman"/>
+          <w:color w:val="FFFFFF"/>
+          <w:sz w:val="21"/>
+          <w:szCs w:val="21"/>
+        </w:rPr>
+        <w:t xml:space="preserve">  </w:t>
+      </w:r>
+    </w:p>
+    <w:p>
+      <w:pPr>
+        <w:shd w:val="clear" w:color="auto" w:fill="191830"/>
+        <w:spacing w:after="0" w:line="285" w:lineRule="atLeast"/>
+        <w:rPr>
+          <w:rFonts w:ascii="Consolas" w:eastAsia="Times New Roman" w:hAnsi="Consolas" w:cs="Times New Roman"/>
+          <w:color w:val="FFFFFF"/>
+          <w:sz w:val="21"/>
+          <w:szCs w:val="21"/>
+        </w:rPr>
+      </w:pPr>
+      <w:r>
+        <w:rPr>
+          <w:rFonts w:ascii="Consolas" w:eastAsia="Times New Roman" w:hAnsi="Consolas" w:cs="Times New Roman"/>
+          <w:color w:val="FFFFFF"/>
+          <w:sz w:val="21"/>
+          <w:szCs w:val="21"/>
+        </w:rPr>
+        <w:t xml:space="preserve">        </w:t>
+      </w:r>
+      <w:proofErr w:type="gramStart"/>
+      <w:r>
+        <w:rPr>
+          <w:rFonts w:ascii="Consolas" w:eastAsia="Times New Roman" w:hAnsi="Consolas" w:cs="Times New Roman"/>
+          <w:color w:val="FF9D00"/>
+          <w:sz w:val="21"/>
+          <w:szCs w:val="21"/>
+        </w:rPr>
+        <w:t>break</w:t>
+      </w:r>
+      <w:r>
+        <w:rPr>
+          <w:rFonts w:ascii="Consolas" w:eastAsia="Times New Roman" w:hAnsi="Consolas" w:cs="Times New Roman"/>
+          <w:color w:val="E1EFFF"/>
+          <w:sz w:val="21"/>
+          <w:szCs w:val="21"/>
+        </w:rPr>
+        <w:t>;</w:t>
+      </w:r>
+      <w:proofErr w:type="gramEnd"/>
+    </w:p>
+    <w:p>
+      <w:pPr>
+        <w:shd w:val="clear" w:color="auto" w:fill="191830"/>
+        <w:spacing w:after="0" w:line="285" w:lineRule="atLeast"/>
+        <w:rPr>
+          <w:rFonts w:ascii="Consolas" w:eastAsia="Times New Roman" w:hAnsi="Consolas" w:cs="Times New Roman"/>
+          <w:color w:val="FFFFFF"/>
+          <w:sz w:val="21"/>
+          <w:szCs w:val="21"/>
+        </w:rPr>
+      </w:pPr>
+      <w:r>
+        <w:rPr>
+          <w:rFonts w:ascii="Consolas" w:eastAsia="Times New Roman" w:hAnsi="Consolas" w:cs="Times New Roman"/>
+          <w:color w:val="FFFFFF"/>
+          <w:sz w:val="21"/>
+          <w:szCs w:val="21"/>
+        </w:rPr>
+        <w:t xml:space="preserve">    </w:t>
+      </w:r>
+      <w:r>
+        <w:rPr>
+          <w:rFonts w:ascii="Consolas" w:eastAsia="Times New Roman" w:hAnsi="Consolas" w:cs="Times New Roman"/>
+          <w:color w:val="FF9D00"/>
+          <w:sz w:val="21"/>
+          <w:szCs w:val="21"/>
+        </w:rPr>
+        <w:t>case</w:t>
+      </w:r>
+      <w:r>
+        <w:rPr>
+          <w:rFonts w:ascii="Consolas" w:eastAsia="Times New Roman" w:hAnsi="Consolas" w:cs="Times New Roman"/>
+          <w:color w:val="FFFFFF"/>
+          <w:sz w:val="21"/>
+          <w:szCs w:val="21"/>
+        </w:rPr>
+        <w:t xml:space="preserve"> </w:t>
+      </w:r>
+      <w:r>
+        <w:rPr>
+          <w:rFonts w:ascii="Consolas" w:eastAsia="Times New Roman" w:hAnsi="Consolas" w:cs="Times New Roman"/>
+          <w:color w:val="FF628C"/>
+          <w:sz w:val="21"/>
+          <w:szCs w:val="21"/>
+        </w:rPr>
+        <w:t>6</w:t>
+      </w:r>
+      <w:r>
+        <w:rPr>
+          <w:rFonts w:ascii="Consolas" w:eastAsia="Times New Roman" w:hAnsi="Consolas" w:cs="Times New Roman"/>
+          <w:color w:val="E1EFFF"/>
+          <w:sz w:val="21"/>
+          <w:szCs w:val="21"/>
+        </w:rPr>
+        <w:t>:</w:t>
+      </w:r>
+      <w:r>
+        <w:rPr>
+          <w:rFonts w:ascii="Consolas" w:eastAsia="Times New Roman" w:hAnsi="Consolas" w:cs="Times New Roman"/>
+          <w:color w:val="FFFFFF"/>
+          <w:sz w:val="21"/>
+          <w:szCs w:val="21"/>
+        </w:rPr>
+        <w:t xml:space="preserve"> </w:t>
+      </w:r>
+    </w:p>
+    <w:p>
+      <w:pPr>
+        <w:shd w:val="clear" w:color="auto" w:fill="191830"/>
+        <w:spacing w:after="0" w:line="285" w:lineRule="atLeast"/>
+        <w:rPr>
+          <w:rFonts w:ascii="Consolas" w:eastAsia="Times New Roman" w:hAnsi="Consolas" w:cs="Times New Roman"/>
+          <w:color w:val="FFFFFF"/>
+          <w:sz w:val="21"/>
+          <w:szCs w:val="21"/>
+        </w:rPr>
+      </w:pPr>
+      <w:r>
+        <w:rPr>
+          <w:rFonts w:ascii="Consolas" w:eastAsia="Times New Roman" w:hAnsi="Consolas" w:cs="Times New Roman"/>
+          <w:color w:val="FFFFFF"/>
+          <w:sz w:val="21"/>
+          <w:szCs w:val="21"/>
+        </w:rPr>
+        <w:t xml:space="preserve">    </w:t>
+      </w:r>
+      <w:r>
+        <w:rPr>
+          <w:rFonts w:ascii="Consolas" w:eastAsia="Times New Roman" w:hAnsi="Consolas" w:cs="Times New Roman"/>
+          <w:color w:val="9EFFFF"/>
+          <w:sz w:val="21"/>
+          <w:szCs w:val="21"/>
+        </w:rPr>
+        <w:t>console</w:t>
+      </w:r>
+      <w:r>
+        <w:rPr>
+          <w:rFonts w:ascii="Consolas" w:eastAsia="Times New Roman" w:hAnsi="Consolas" w:cs="Times New Roman"/>
+          <w:color w:val="E1EFFF"/>
+          <w:sz w:val="21"/>
+          <w:szCs w:val="21"/>
+        </w:rPr>
+        <w:t>.</w:t>
+      </w:r>
+      <w:r>
+        <w:rPr>
+          <w:rFonts w:ascii="Consolas" w:eastAsia="Times New Roman" w:hAnsi="Consolas" w:cs="Times New Roman"/>
+          <w:color w:val="FAD000"/>
+          <w:sz w:val="21"/>
+          <w:szCs w:val="21"/>
+        </w:rPr>
+        <w:t>log</w:t>
+      </w:r>
+      <w:r>
+        <w:rPr>
+          <w:rFonts w:ascii="Consolas" w:eastAsia="Times New Roman" w:hAnsi="Consolas" w:cs="Times New Roman"/>
+          <w:color w:val="E1EFFF"/>
+          <w:sz w:val="21"/>
+          <w:szCs w:val="21"/>
+        </w:rPr>
+        <w:t>(</w:t>
+      </w:r>
+      <w:r>
+        <w:rPr>
+          <w:rFonts w:ascii="Consolas" w:eastAsia="Times New Roman" w:hAnsi="Consolas" w:cs="Times New Roman"/>
+          <w:color w:val="92FC79"/>
+          <w:sz w:val="21"/>
+          <w:szCs w:val="21"/>
+        </w:rPr>
+        <w:t>"</w:t>
+      </w:r>
+      <w:r>
+        <w:rPr>
+          <w:rFonts w:ascii="Consolas" w:eastAsia="Times New Roman" w:hAnsi="Consolas" w:cs="Times New Roman"/>
+          <w:color w:val="A5FF90"/>
+          <w:sz w:val="21"/>
+          <w:szCs w:val="21"/>
+        </w:rPr>
+        <w:t>Saturday</w:t>
+      </w:r>
+      <w:r>
+        <w:rPr>
+          <w:rFonts w:ascii="Consolas" w:eastAsia="Times New Roman" w:hAnsi="Consolas" w:cs="Times New Roman"/>
+          <w:color w:val="92FC79"/>
+          <w:sz w:val="21"/>
+          <w:szCs w:val="21"/>
+        </w:rPr>
+        <w:t>"</w:t>
+      </w:r>
+      <w:proofErr w:type="gramStart"/>
+      <w:r>
+        <w:rPr>
+          <w:rFonts w:ascii="Consolas" w:eastAsia="Times New Roman" w:hAnsi="Consolas" w:cs="Times New Roman"/>
+          <w:color w:val="E1EFFF"/>
+          <w:sz w:val="21"/>
+          <w:szCs w:val="21"/>
+        </w:rPr>
+        <w:t>);</w:t>
+      </w:r>
+      <w:proofErr w:type="gramEnd"/>
+      <w:r>
+        <w:rPr>
+          <w:rFonts w:ascii="Consolas" w:eastAsia="Times New Roman" w:hAnsi="Consolas" w:cs="Times New Roman"/>
+          <w:color w:val="FFFFFF"/>
+          <w:sz w:val="21"/>
+          <w:szCs w:val="21"/>
+        </w:rPr>
+        <w:t xml:space="preserve">  </w:t>
+      </w:r>
+    </w:p>
+    <w:p>
+      <w:pPr>
+        <w:shd w:val="clear" w:color="auto" w:fill="191830"/>
+        <w:spacing w:after="0" w:line="285" w:lineRule="atLeast"/>
+        <w:rPr>
+          <w:rFonts w:ascii="Consolas" w:eastAsia="Times New Roman" w:hAnsi="Consolas" w:cs="Times New Roman"/>
+          <w:color w:val="FFFFFF"/>
+          <w:sz w:val="21"/>
+          <w:szCs w:val="21"/>
+        </w:rPr>
+      </w:pPr>
+      <w:r>
+        <w:rPr>
+          <w:rFonts w:ascii="Consolas" w:eastAsia="Times New Roman" w:hAnsi="Consolas" w:cs="Times New Roman"/>
+          <w:color w:val="FFFFFF"/>
+          <w:sz w:val="21"/>
+          <w:szCs w:val="21"/>
+        </w:rPr>
+        <w:t xml:space="preserve">        </w:t>
+      </w:r>
+      <w:proofErr w:type="gramStart"/>
+      <w:r>
+        <w:rPr>
+          <w:rFonts w:ascii="Consolas" w:eastAsia="Times New Roman" w:hAnsi="Consolas" w:cs="Times New Roman"/>
+          <w:color w:val="FF9D00"/>
+          <w:sz w:val="21"/>
+          <w:szCs w:val="21"/>
+        </w:rPr>
+        <w:t>break</w:t>
+      </w:r>
+      <w:r>
+        <w:rPr>
+          <w:rFonts w:ascii="Consolas" w:eastAsia="Times New Roman" w:hAnsi="Consolas" w:cs="Times New Roman"/>
+          <w:color w:val="E1EFFF"/>
+          <w:sz w:val="21"/>
+          <w:szCs w:val="21"/>
+        </w:rPr>
+        <w:t>;</w:t>
+      </w:r>
+      <w:proofErr w:type="gramEnd"/>
+    </w:p>
+    <w:p>
+      <w:pPr>
+        <w:shd w:val="clear" w:color="auto" w:fill="191830"/>
+        <w:spacing w:after="0" w:line="285" w:lineRule="atLeast"/>
+        <w:rPr>
+          <w:rFonts w:ascii="Consolas" w:eastAsia="Times New Roman" w:hAnsi="Consolas" w:cs="Times New Roman"/>
+          <w:color w:val="FFFFFF"/>
+          <w:sz w:val="21"/>
+          <w:szCs w:val="21"/>
+        </w:rPr>
+      </w:pPr>
+      <w:r>
+        <w:rPr>
+          <w:rFonts w:ascii="Consolas" w:eastAsia="Times New Roman" w:hAnsi="Consolas" w:cs="Times New Roman"/>
+          <w:color w:val="FFFFFF"/>
+          <w:sz w:val="21"/>
+          <w:szCs w:val="21"/>
+        </w:rPr>
+        <w:t xml:space="preserve">    </w:t>
+      </w:r>
+      <w:r>
+        <w:rPr>
+          <w:rFonts w:ascii="Consolas" w:eastAsia="Times New Roman" w:hAnsi="Consolas" w:cs="Times New Roman"/>
+          <w:color w:val="FF9D00"/>
+          <w:sz w:val="21"/>
+          <w:szCs w:val="21"/>
+        </w:rPr>
+        <w:t>case</w:t>
+      </w:r>
+      <w:r>
+        <w:rPr>
+          <w:rFonts w:ascii="Consolas" w:eastAsia="Times New Roman" w:hAnsi="Consolas" w:cs="Times New Roman"/>
+          <w:color w:val="FFFFFF"/>
+          <w:sz w:val="21"/>
+          <w:szCs w:val="21"/>
+        </w:rPr>
+        <w:t xml:space="preserve"> </w:t>
+      </w:r>
+      <w:r>
+        <w:rPr>
+          <w:rFonts w:ascii="Consolas" w:eastAsia="Times New Roman" w:hAnsi="Consolas" w:cs="Times New Roman"/>
+          <w:color w:val="FF628C"/>
+          <w:sz w:val="21"/>
+          <w:szCs w:val="21"/>
+        </w:rPr>
+        <w:t>7</w:t>
+      </w:r>
+      <w:r>
+        <w:rPr>
+          <w:rFonts w:ascii="Consolas" w:eastAsia="Times New Roman" w:hAnsi="Consolas" w:cs="Times New Roman"/>
+          <w:color w:val="E1EFFF"/>
+          <w:sz w:val="21"/>
+          <w:szCs w:val="21"/>
+        </w:rPr>
+        <w:t>:</w:t>
+      </w:r>
+      <w:r>
+        <w:rPr>
+          <w:rFonts w:ascii="Consolas" w:eastAsia="Times New Roman" w:hAnsi="Consolas" w:cs="Times New Roman"/>
+          <w:color w:val="FFFFFF"/>
+          <w:sz w:val="21"/>
+          <w:szCs w:val="21"/>
+        </w:rPr>
+        <w:t xml:space="preserve"> </w:t>
+      </w:r>
+    </w:p>
+    <w:p>
+      <w:pPr>
+        <w:shd w:val="clear" w:color="auto" w:fill="191830"/>
+        <w:spacing w:after="0" w:line="285" w:lineRule="atLeast"/>
+        <w:rPr>
+          <w:rFonts w:ascii="Consolas" w:eastAsia="Times New Roman" w:hAnsi="Consolas" w:cs="Times New Roman"/>
+          <w:color w:val="FFFFFF"/>
+          <w:sz w:val="21"/>
+          <w:szCs w:val="21"/>
+        </w:rPr>
+      </w:pPr>
+      <w:r>
+        <w:rPr>
+          <w:rFonts w:ascii="Consolas" w:eastAsia="Times New Roman" w:hAnsi="Consolas" w:cs="Times New Roman"/>
+          <w:color w:val="FFFFFF"/>
+          <w:sz w:val="21"/>
+          <w:szCs w:val="21"/>
+        </w:rPr>
+        <w:t xml:space="preserve">    </w:t>
+      </w:r>
+      <w:r>
+        <w:rPr>
+          <w:rFonts w:ascii="Consolas" w:eastAsia="Times New Roman" w:hAnsi="Consolas" w:cs="Times New Roman"/>
+          <w:color w:val="9EFFFF"/>
+          <w:sz w:val="21"/>
+          <w:szCs w:val="21"/>
+        </w:rPr>
+        <w:t>console</w:t>
+      </w:r>
+      <w:r>
+        <w:rPr>
+          <w:rFonts w:ascii="Consolas" w:eastAsia="Times New Roman" w:hAnsi="Consolas" w:cs="Times New Roman"/>
+          <w:color w:val="E1EFFF"/>
+          <w:sz w:val="21"/>
+          <w:szCs w:val="21"/>
+        </w:rPr>
+        <w:t>.</w:t>
+      </w:r>
+      <w:r>
+        <w:rPr>
+          <w:rFonts w:ascii="Consolas" w:eastAsia="Times New Roman" w:hAnsi="Consolas" w:cs="Times New Roman"/>
+          <w:color w:val="FAD000"/>
+          <w:sz w:val="21"/>
+          <w:szCs w:val="21"/>
+        </w:rPr>
+        <w:t>log</w:t>
+      </w:r>
+      <w:r>
+        <w:rPr>
+          <w:rFonts w:ascii="Consolas" w:eastAsia="Times New Roman" w:hAnsi="Consolas" w:cs="Times New Roman"/>
+          <w:color w:val="E1EFFF"/>
+          <w:sz w:val="21"/>
+          <w:szCs w:val="21"/>
+        </w:rPr>
+        <w:t>(</w:t>
+      </w:r>
+      <w:r>
+        <w:rPr>
+          <w:rFonts w:ascii="Consolas" w:eastAsia="Times New Roman" w:hAnsi="Consolas" w:cs="Times New Roman"/>
+          <w:color w:val="92FC79"/>
+          <w:sz w:val="21"/>
+          <w:szCs w:val="21"/>
+        </w:rPr>
+        <w:t>"</w:t>
+      </w:r>
+      <w:r>
+        <w:rPr>
+          <w:rFonts w:ascii="Consolas" w:eastAsia="Times New Roman" w:hAnsi="Consolas" w:cs="Times New Roman"/>
+          <w:color w:val="A5FF90"/>
+          <w:sz w:val="21"/>
+          <w:szCs w:val="21"/>
+        </w:rPr>
+        <w:t>Sunday</w:t>
+      </w:r>
+      <w:r>
+        <w:rPr>
+          <w:rFonts w:ascii="Consolas" w:eastAsia="Times New Roman" w:hAnsi="Consolas" w:cs="Times New Roman"/>
+          <w:color w:val="92FC79"/>
+          <w:sz w:val="21"/>
+          <w:szCs w:val="21"/>
+        </w:rPr>
+        <w:t>"</w:t>
+      </w:r>
+      <w:proofErr w:type="gramStart"/>
+      <w:r>
+        <w:rPr>
+          <w:rFonts w:ascii="Consolas" w:eastAsia="Times New Roman" w:hAnsi="Consolas" w:cs="Times New Roman"/>
+          <w:color w:val="E1EFFF"/>
+          <w:sz w:val="21"/>
+          <w:szCs w:val="21"/>
+        </w:rPr>
+        <w:t>);</w:t>
+      </w:r>
+      <w:proofErr w:type="gramEnd"/>
+      <w:r>
+        <w:rPr>
+          <w:rFonts w:ascii="Consolas" w:eastAsia="Times New Roman" w:hAnsi="Consolas" w:cs="Times New Roman"/>
+          <w:color w:val="FFFFFF"/>
+          <w:sz w:val="21"/>
+          <w:szCs w:val="21"/>
+        </w:rPr>
+        <w:t xml:space="preserve">  </w:t>
+      </w:r>
+    </w:p>
+    <w:p>
+      <w:pPr>
+        <w:shd w:val="clear" w:color="auto" w:fill="191830"/>
+        <w:spacing w:after="0" w:line="285" w:lineRule="atLeast"/>
+        <w:rPr>
+          <w:rFonts w:ascii="Consolas" w:eastAsia="Times New Roman" w:hAnsi="Consolas" w:cs="Times New Roman"/>
+          <w:color w:val="FFFFFF"/>
+          <w:sz w:val="21"/>
+          <w:szCs w:val="21"/>
+        </w:rPr>
+      </w:pPr>
+      <w:r>
+        <w:rPr>
+          <w:rFonts w:ascii="Consolas" w:eastAsia="Times New Roman" w:hAnsi="Consolas" w:cs="Times New Roman"/>
+          <w:color w:val="FFFFFF"/>
+          <w:sz w:val="21"/>
+          <w:szCs w:val="21"/>
+        </w:rPr>
+        <w:t xml:space="preserve">        </w:t>
+      </w:r>
+      <w:proofErr w:type="gramStart"/>
+      <w:r>
+        <w:rPr>
+          <w:rFonts w:ascii="Consolas" w:eastAsia="Times New Roman" w:hAnsi="Consolas" w:cs="Times New Roman"/>
+          <w:color w:val="FF9D00"/>
+          <w:sz w:val="21"/>
+          <w:szCs w:val="21"/>
+        </w:rPr>
+        <w:t>break</w:t>
+      </w:r>
+      <w:r>
+        <w:rPr>
+          <w:rFonts w:ascii="Consolas" w:eastAsia="Times New Roman" w:hAnsi="Consolas" w:cs="Times New Roman"/>
+          <w:color w:val="E1EFFF"/>
+          <w:sz w:val="21"/>
+          <w:szCs w:val="21"/>
+        </w:rPr>
+        <w:t>;</w:t>
+      </w:r>
+      <w:proofErr w:type="gramEnd"/>
+    </w:p>
+    <w:p>
+      <w:pPr>
+        <w:shd w:val="clear" w:color="auto" w:fill="191830"/>
+        <w:spacing w:after="0" w:line="285" w:lineRule="atLeast"/>
+        <w:rPr>
+          <w:rFonts w:ascii="Consolas" w:eastAsia="Times New Roman" w:hAnsi="Consolas" w:cs="Times New Roman"/>
+          <w:color w:val="FFFFFF"/>
+          <w:sz w:val="21"/>
+          <w:szCs w:val="21"/>
+        </w:rPr>
+      </w:pPr>
+      <w:r>
+        <w:rPr>
+          <w:rFonts w:ascii="Consolas" w:eastAsia="Times New Roman" w:hAnsi="Consolas" w:cs="Times New Roman"/>
+          <w:color w:val="FFFFFF"/>
+          <w:sz w:val="21"/>
+          <w:szCs w:val="21"/>
+        </w:rPr>
+        <w:t>   </w:t>
+      </w:r>
+    </w:p>
+    <w:p>
+      <w:pPr>
+        <w:shd w:val="clear" w:color="auto" w:fill="191830"/>
+        <w:spacing w:after="0" w:line="285" w:lineRule="atLeast"/>
+        <w:rPr>
+          <w:rFonts w:ascii="Consolas" w:eastAsia="Times New Roman" w:hAnsi="Consolas" w:cs="Times New Roman"/>
+          <w:color w:val="FFFFFF"/>
+          <w:sz w:val="21"/>
+          <w:szCs w:val="21"/>
+        </w:rPr>
+      </w:pPr>
+    </w:p>
+    <w:p>
+      <w:pPr>
+        <w:shd w:val="clear" w:color="auto" w:fill="191830"/>
+        <w:spacing w:after="0" w:line="285" w:lineRule="atLeast"/>
+        <w:rPr>
+          <w:rFonts w:ascii="Consolas" w:eastAsia="Times New Roman" w:hAnsi="Consolas" w:cs="Times New Roman"/>
+          <w:color w:val="FFFFFF"/>
+          <w:sz w:val="21"/>
+          <w:szCs w:val="21"/>
+        </w:rPr>
+      </w:pPr>
+      <w:r>
+        <w:rPr>
+          <w:rFonts w:ascii="Consolas" w:eastAsia="Times New Roman" w:hAnsi="Consolas" w:cs="Times New Roman"/>
+          <w:color w:val="FFFFFF"/>
+          <w:sz w:val="21"/>
+          <w:szCs w:val="21"/>
+        </w:rPr>
+        <w:t xml:space="preserve">    </w:t>
+      </w:r>
+      <w:r>
+        <w:rPr>
+          <w:rFonts w:ascii="Consolas" w:eastAsia="Times New Roman" w:hAnsi="Consolas" w:cs="Times New Roman"/>
+          <w:color w:val="FF9D00"/>
+          <w:sz w:val="21"/>
+          <w:szCs w:val="21"/>
+        </w:rPr>
+        <w:t>default</w:t>
+      </w:r>
+      <w:r>
+        <w:rPr>
+          <w:rFonts w:ascii="Consolas" w:eastAsia="Times New Roman" w:hAnsi="Consolas" w:cs="Times New Roman"/>
+          <w:color w:val="E1EFFF"/>
+          <w:sz w:val="21"/>
+          <w:szCs w:val="21"/>
+        </w:rPr>
+        <w:t>:</w:t>
+      </w:r>
+    </w:p>
+    <w:p>
+      <w:pPr>
+        <w:shd w:val="clear" w:color="auto" w:fill="191830"/>
+        <w:spacing w:after="0" w:line="285" w:lineRule="atLeast"/>
+        <w:rPr>
+          <w:rFonts w:ascii="Consolas" w:eastAsia="Times New Roman" w:hAnsi="Consolas" w:cs="Times New Roman"/>
+          <w:color w:val="FFFFFF"/>
+          <w:sz w:val="21"/>
+          <w:szCs w:val="21"/>
+        </w:rPr>
+      </w:pPr>
+      <w:r>
+        <w:rPr>
+          <w:rFonts w:ascii="Consolas" w:eastAsia="Times New Roman" w:hAnsi="Consolas" w:cs="Times New Roman"/>
+          <w:color w:val="FFFFFF"/>
+          <w:sz w:val="21"/>
+          <w:szCs w:val="21"/>
+        </w:rPr>
+        <w:t xml:space="preserve">        </w:t>
+      </w:r>
+      <w:proofErr w:type="gramStart"/>
+      <w:r>
+        <w:rPr>
+          <w:rFonts w:ascii="Consolas" w:eastAsia="Times New Roman" w:hAnsi="Consolas" w:cs="Times New Roman"/>
+          <w:color w:val="9EFFFF"/>
+          <w:sz w:val="21"/>
+          <w:szCs w:val="21"/>
+        </w:rPr>
+        <w:t>console</w:t>
+      </w:r>
+      <w:r>
+        <w:rPr>
+          <w:rFonts w:ascii="Consolas" w:eastAsia="Times New Roman" w:hAnsi="Consolas" w:cs="Times New Roman"/>
+          <w:color w:val="E1EFFF"/>
+          <w:sz w:val="21"/>
+          <w:szCs w:val="21"/>
+        </w:rPr>
+        <w:t>.</w:t>
+      </w:r>
+      <w:r>
+        <w:rPr>
+          <w:rFonts w:ascii="Consolas" w:eastAsia="Times New Roman" w:hAnsi="Consolas" w:cs="Times New Roman"/>
+          <w:color w:val="FAD000"/>
+          <w:sz w:val="21"/>
+          <w:szCs w:val="21"/>
+        </w:rPr>
+        <w:t>log</w:t>
+      </w:r>
+      <w:r>
+        <w:rPr>
+          <w:rFonts w:ascii="Consolas" w:eastAsia="Times New Roman" w:hAnsi="Consolas" w:cs="Times New Roman"/>
+          <w:color w:val="E1EFFF"/>
+          <w:sz w:val="21"/>
+          <w:szCs w:val="21"/>
+        </w:rPr>
+        <w:t>(</w:t>
+      </w:r>
+      <w:proofErr w:type="gramEnd"/>
+      <w:r>
+        <w:rPr>
+          <w:rFonts w:ascii="Consolas" w:eastAsia="Times New Roman" w:hAnsi="Consolas" w:cs="Times New Roman"/>
+          <w:color w:val="92FC79"/>
+          <w:sz w:val="21"/>
+          <w:szCs w:val="21"/>
+        </w:rPr>
+        <w:t>"</w:t>
+      </w:r>
+      <w:r>
+        <w:rPr>
+          <w:rFonts w:ascii="Consolas" w:eastAsia="Times New Roman" w:hAnsi="Consolas" w:cs="Times New Roman"/>
+          <w:color w:val="A5FF90"/>
+          <w:sz w:val="21"/>
+          <w:szCs w:val="21"/>
+        </w:rPr>
+        <w:t>no match</w:t>
+      </w:r>
+      <w:r>
+        <w:rPr>
+          <w:rFonts w:ascii="Consolas" w:eastAsia="Times New Roman" w:hAnsi="Consolas" w:cs="Times New Roman"/>
+          <w:color w:val="92FC79"/>
+          <w:sz w:val="21"/>
+          <w:szCs w:val="21"/>
+        </w:rPr>
+        <w:t>"</w:t>
+      </w:r>
+      <w:r>
+        <w:rPr>
+          <w:rFonts w:ascii="Consolas" w:eastAsia="Times New Roman" w:hAnsi="Consolas" w:cs="Times New Roman"/>
+          <w:color w:val="E1EFFF"/>
+          <w:sz w:val="21"/>
+          <w:szCs w:val="21"/>
+        </w:rPr>
+        <w:t>)</w:t>
+      </w:r>
+    </w:p>
+    <w:p>
+      <w:pPr>
+        <w:shd w:val="clear" w:color="auto" w:fill="191830"/>
+        <w:spacing w:after="0" w:line="285" w:lineRule="atLeast"/>
+        <w:rPr>
+          <w:rFonts w:ascii="Consolas" w:eastAsia="Times New Roman" w:hAnsi="Consolas" w:cs="Times New Roman"/>
+          <w:color w:val="FFFFFF"/>
+          <w:sz w:val="21"/>
+          <w:szCs w:val="21"/>
+        </w:rPr>
+      </w:pPr>
+      <w:r>
+        <w:rPr>
+          <w:rFonts w:ascii="Consolas" w:eastAsia="Times New Roman" w:hAnsi="Consolas" w:cs="Times New Roman"/>
+          <w:color w:val="FFFFFF"/>
+          <w:sz w:val="21"/>
+          <w:szCs w:val="21"/>
+        </w:rPr>
+        <w:t xml:space="preserve">        </w:t>
+      </w:r>
+      <w:proofErr w:type="gramStart"/>
+      <w:r>
+        <w:rPr>
+          <w:rFonts w:ascii="Consolas" w:eastAsia="Times New Roman" w:hAnsi="Consolas" w:cs="Times New Roman"/>
+          <w:color w:val="FF9D00"/>
+          <w:sz w:val="21"/>
+          <w:szCs w:val="21"/>
+        </w:rPr>
+        <w:t>break</w:t>
+      </w:r>
+      <w:r>
+        <w:rPr>
+          <w:rFonts w:ascii="Consolas" w:eastAsia="Times New Roman" w:hAnsi="Consolas" w:cs="Times New Roman"/>
+          <w:color w:val="E1EFFF"/>
+          <w:sz w:val="21"/>
+          <w:szCs w:val="21"/>
+        </w:rPr>
+        <w:t>;</w:t>
+      </w:r>
+      <w:proofErr w:type="gramEnd"/>
+    </w:p>
+    <w:p>
+      <w:pPr>
+        <w:shd w:val="clear" w:color="auto" w:fill="191830"/>
+        <w:spacing w:after="0" w:line="285" w:lineRule="atLeast"/>
+        <w:rPr>
+          <w:rFonts w:ascii="Consolas" w:eastAsia="Times New Roman" w:hAnsi="Consolas" w:cs="Times New Roman"/>
+          <w:color w:val="FFFFFF"/>
+          <w:sz w:val="21"/>
+          <w:szCs w:val="21"/>
+        </w:rPr>
+      </w:pPr>
+      <w:r>
+        <w:rPr>
+          <w:rFonts w:ascii="Consolas" w:eastAsia="Times New Roman" w:hAnsi="Consolas" w:cs="Times New Roman"/>
+          <w:color w:val="E1EFFF"/>
+          <w:sz w:val="21"/>
+          <w:szCs w:val="21"/>
+        </w:rPr>
+        <w:t>}</w:t>
+      </w:r>
+    </w:p>
+    <w:p/>
+    <w:p/>
+    <w:p>
+      <w:pPr>
+        <w:pStyle w:val="Heading2"/>
+      </w:pPr>
+      <w:r>
+        <w:t xml:space="preserve">Truthy and </w:t>
+      </w:r>
+      <w:proofErr w:type="spellStart"/>
+      <w:r>
+        <w:t>Falsy</w:t>
+      </w:r>
+      <w:proofErr w:type="spellEnd"/>
+      <w:r>
+        <w:t xml:space="preserve"> statement</w:t>
+      </w:r>
+    </w:p>
+    <w:p>
+      <w:r>
+        <w:t xml:space="preserve">Some </w:t>
+      </w:r>
+      <w:proofErr w:type="gramStart"/>
+      <w:r>
+        <w:t>statement</w:t>
+      </w:r>
+      <w:proofErr w:type="gramEnd"/>
+      <w:r>
+        <w:t xml:space="preserve"> are neither truth or nor false code just assume whether its truth or false </w:t>
+      </w:r>
+    </w:p>
+    <w:p>
+      <w:pPr>
+        <w:shd w:val="clear" w:color="auto" w:fill="191830"/>
+        <w:spacing w:after="0" w:line="285" w:lineRule="atLeast"/>
+        <w:rPr>
+          <w:rFonts w:ascii="Consolas" w:eastAsia="Times New Roman" w:hAnsi="Consolas" w:cs="Times New Roman"/>
+          <w:color w:val="FFFFFF"/>
+          <w:sz w:val="21"/>
+          <w:szCs w:val="21"/>
+        </w:rPr>
+      </w:pPr>
+      <w:r>
+        <w:rPr>
+          <w:rFonts w:ascii="Consolas" w:eastAsia="Times New Roman" w:hAnsi="Consolas" w:cs="Times New Roman"/>
+          <w:color w:val="FF9D00"/>
+          <w:sz w:val="21"/>
+          <w:szCs w:val="21"/>
+        </w:rPr>
+        <w:t>const</w:t>
+      </w:r>
+      <w:r>
+        <w:rPr>
+          <w:rFonts w:ascii="Consolas" w:eastAsia="Times New Roman" w:hAnsi="Consolas" w:cs="Times New Roman"/>
+          <w:color w:val="9EFFFF"/>
+          <w:sz w:val="21"/>
+          <w:szCs w:val="21"/>
+        </w:rPr>
+        <w:t xml:space="preserve"> </w:t>
+      </w:r>
+      <w:proofErr w:type="spellStart"/>
+      <w:r>
+        <w:rPr>
+          <w:rFonts w:ascii="Consolas" w:eastAsia="Times New Roman" w:hAnsi="Consolas" w:cs="Times New Roman"/>
+          <w:color w:val="9EFFFF"/>
+          <w:sz w:val="21"/>
+          <w:szCs w:val="21"/>
+        </w:rPr>
+        <w:t>userEmail</w:t>
+      </w:r>
+      <w:proofErr w:type="spellEnd"/>
+      <w:r>
+        <w:rPr>
+          <w:rFonts w:ascii="Consolas" w:eastAsia="Times New Roman" w:hAnsi="Consolas" w:cs="Times New Roman"/>
+          <w:color w:val="9EFFFF"/>
+          <w:sz w:val="21"/>
+          <w:szCs w:val="21"/>
+        </w:rPr>
+        <w:t xml:space="preserve"> </w:t>
+      </w:r>
+      <w:r>
+        <w:rPr>
+          <w:rFonts w:ascii="Consolas" w:eastAsia="Times New Roman" w:hAnsi="Consolas" w:cs="Times New Roman"/>
+          <w:color w:val="FF9D00"/>
+          <w:sz w:val="21"/>
+          <w:szCs w:val="21"/>
+        </w:rPr>
+        <w:t>=</w:t>
+      </w:r>
+      <w:r>
+        <w:rPr>
+          <w:rFonts w:ascii="Consolas" w:eastAsia="Times New Roman" w:hAnsi="Consolas" w:cs="Times New Roman"/>
+          <w:color w:val="9EFFFF"/>
+          <w:sz w:val="21"/>
+          <w:szCs w:val="21"/>
+        </w:rPr>
+        <w:t xml:space="preserve"> </w:t>
+      </w:r>
+      <w:r>
+        <w:rPr>
+          <w:rFonts w:ascii="Consolas" w:eastAsia="Times New Roman" w:hAnsi="Consolas" w:cs="Times New Roman"/>
+          <w:color w:val="92FC79"/>
+          <w:sz w:val="21"/>
+          <w:szCs w:val="21"/>
+        </w:rPr>
+        <w:t>"</w:t>
+      </w:r>
+      <w:r>
+        <w:rPr>
+          <w:rFonts w:ascii="Consolas" w:eastAsia="Times New Roman" w:hAnsi="Consolas" w:cs="Times New Roman"/>
+          <w:color w:val="A5FF90"/>
+          <w:sz w:val="21"/>
+          <w:szCs w:val="21"/>
+        </w:rPr>
+        <w:t>siddharthnod@gmail.com</w:t>
+      </w:r>
+      <w:r>
+        <w:rPr>
+          <w:rFonts w:ascii="Consolas" w:eastAsia="Times New Roman" w:hAnsi="Consolas" w:cs="Times New Roman"/>
+          <w:color w:val="92FC79"/>
+          <w:sz w:val="21"/>
+          <w:szCs w:val="21"/>
+        </w:rPr>
+        <w:t>"</w:t>
+      </w:r>
+    </w:p>
+    <w:p>
+      <w:pPr>
+        <w:shd w:val="clear" w:color="auto" w:fill="191830"/>
+        <w:spacing w:after="0" w:line="285" w:lineRule="atLeast"/>
+        <w:rPr>
+          <w:rFonts w:ascii="Consolas" w:eastAsia="Times New Roman" w:hAnsi="Consolas" w:cs="Times New Roman"/>
+          <w:color w:val="FFFFFF"/>
+          <w:sz w:val="21"/>
+          <w:szCs w:val="21"/>
+        </w:rPr>
+      </w:pPr>
+    </w:p>
+    <w:p>
+      <w:pPr>
+        <w:shd w:val="clear" w:color="auto" w:fill="191830"/>
+        <w:spacing w:after="0" w:line="285" w:lineRule="atLeast"/>
+        <w:rPr>
+          <w:rFonts w:ascii="Consolas" w:eastAsia="Times New Roman" w:hAnsi="Consolas" w:cs="Times New Roman"/>
+          <w:color w:val="FFFFFF"/>
+          <w:sz w:val="21"/>
+          <w:szCs w:val="21"/>
+        </w:rPr>
+      </w:pPr>
+      <w:r>
+        <w:rPr>
+          <w:rFonts w:ascii="Consolas" w:eastAsia="Times New Roman" w:hAnsi="Consolas" w:cs="Times New Roman"/>
+          <w:color w:val="FF9D00"/>
+          <w:sz w:val="21"/>
+          <w:szCs w:val="21"/>
+        </w:rPr>
+        <w:t>if</w:t>
+      </w:r>
+      <w:r>
+        <w:rPr>
+          <w:rFonts w:ascii="Consolas" w:eastAsia="Times New Roman" w:hAnsi="Consolas" w:cs="Times New Roman"/>
+          <w:color w:val="FFFFFF"/>
+          <w:sz w:val="21"/>
+          <w:szCs w:val="21"/>
+        </w:rPr>
+        <w:t xml:space="preserve"> </w:t>
+      </w:r>
+      <w:r>
+        <w:rPr>
+          <w:rFonts w:ascii="Consolas" w:eastAsia="Times New Roman" w:hAnsi="Consolas" w:cs="Times New Roman"/>
+          <w:color w:val="E1EFFF"/>
+          <w:sz w:val="21"/>
+          <w:szCs w:val="21"/>
+        </w:rPr>
+        <w:t>(</w:t>
+      </w:r>
+      <w:proofErr w:type="spellStart"/>
+      <w:r>
+        <w:rPr>
+          <w:rFonts w:ascii="Consolas" w:eastAsia="Times New Roman" w:hAnsi="Consolas" w:cs="Times New Roman"/>
+          <w:color w:val="9EFFFF"/>
+          <w:sz w:val="21"/>
+          <w:szCs w:val="21"/>
+        </w:rPr>
+        <w:t>userEmail</w:t>
+      </w:r>
+      <w:proofErr w:type="spellEnd"/>
+      <w:proofErr w:type="gramStart"/>
+      <w:r>
+        <w:rPr>
+          <w:rFonts w:ascii="Consolas" w:eastAsia="Times New Roman" w:hAnsi="Consolas" w:cs="Times New Roman"/>
+          <w:color w:val="E1EFFF"/>
+          <w:sz w:val="21"/>
+          <w:szCs w:val="21"/>
+        </w:rPr>
+        <w:t>)</w:t>
+      </w:r>
+      <w:r>
+        <w:rPr>
+          <w:rFonts w:ascii="Consolas" w:eastAsia="Times New Roman" w:hAnsi="Consolas" w:cs="Times New Roman"/>
+          <w:color w:val="FFFFFF"/>
+          <w:sz w:val="21"/>
+          <w:szCs w:val="21"/>
+        </w:rPr>
+        <w:t xml:space="preserve"> </w:t>
+      </w:r>
+      <w:r>
+        <w:rPr>
+          <w:rFonts w:ascii="Consolas" w:eastAsia="Times New Roman" w:hAnsi="Consolas" w:cs="Times New Roman"/>
+          <w:color w:val="E1EFFF"/>
+          <w:sz w:val="21"/>
+          <w:szCs w:val="21"/>
+        </w:rPr>
+        <w:t>{</w:t>
+      </w:r>
+      <w:proofErr w:type="gramEnd"/>
+    </w:p>
+    <w:p>
+      <w:pPr>
+        <w:shd w:val="clear" w:color="auto" w:fill="191830"/>
+        <w:spacing w:after="0" w:line="285" w:lineRule="atLeast"/>
+        <w:rPr>
+          <w:rFonts w:ascii="Consolas" w:eastAsia="Times New Roman" w:hAnsi="Consolas" w:cs="Times New Roman"/>
+          <w:color w:val="FFFFFF"/>
+          <w:sz w:val="21"/>
+          <w:szCs w:val="21"/>
+        </w:rPr>
+      </w:pPr>
+      <w:r>
+        <w:rPr>
+          <w:rFonts w:ascii="Consolas" w:eastAsia="Times New Roman" w:hAnsi="Consolas" w:cs="Times New Roman"/>
+          <w:color w:val="9EFFFF"/>
+          <w:sz w:val="21"/>
+          <w:szCs w:val="21"/>
+        </w:rPr>
+        <w:t xml:space="preserve">    </w:t>
+      </w:r>
+      <w:proofErr w:type="gramStart"/>
+      <w:r>
+        <w:rPr>
+          <w:rFonts w:ascii="Consolas" w:eastAsia="Times New Roman" w:hAnsi="Consolas" w:cs="Times New Roman"/>
+          <w:color w:val="9EFFFF"/>
+          <w:sz w:val="21"/>
+          <w:szCs w:val="21"/>
+        </w:rPr>
+        <w:t>console</w:t>
+      </w:r>
+      <w:r>
+        <w:rPr>
+          <w:rFonts w:ascii="Consolas" w:eastAsia="Times New Roman" w:hAnsi="Consolas" w:cs="Times New Roman"/>
+          <w:color w:val="E1EFFF"/>
+          <w:sz w:val="21"/>
+          <w:szCs w:val="21"/>
+        </w:rPr>
+        <w:t>.</w:t>
+      </w:r>
+      <w:r>
+        <w:rPr>
+          <w:rFonts w:ascii="Consolas" w:eastAsia="Times New Roman" w:hAnsi="Consolas" w:cs="Times New Roman"/>
+          <w:color w:val="FAD000"/>
+          <w:sz w:val="21"/>
+          <w:szCs w:val="21"/>
+        </w:rPr>
+        <w:t>log</w:t>
+      </w:r>
+      <w:r>
+        <w:rPr>
+          <w:rFonts w:ascii="Consolas" w:eastAsia="Times New Roman" w:hAnsi="Consolas" w:cs="Times New Roman"/>
+          <w:color w:val="E1EFFF"/>
+          <w:sz w:val="21"/>
+          <w:szCs w:val="21"/>
+        </w:rPr>
+        <w:t>(</w:t>
+      </w:r>
+      <w:proofErr w:type="gramEnd"/>
+      <w:r>
+        <w:rPr>
+          <w:rFonts w:ascii="Consolas" w:eastAsia="Times New Roman" w:hAnsi="Consolas" w:cs="Times New Roman"/>
+          <w:color w:val="92FC79"/>
+          <w:sz w:val="21"/>
+          <w:szCs w:val="21"/>
+        </w:rPr>
+        <w:t>"</w:t>
+      </w:r>
+      <w:r>
+        <w:rPr>
+          <w:rFonts w:ascii="Consolas" w:eastAsia="Times New Roman" w:hAnsi="Consolas" w:cs="Times New Roman"/>
+          <w:color w:val="A5FF90"/>
+          <w:sz w:val="21"/>
+          <w:szCs w:val="21"/>
+        </w:rPr>
+        <w:t>we got the email</w:t>
+      </w:r>
+      <w:r>
+        <w:rPr>
+          <w:rFonts w:ascii="Consolas" w:eastAsia="Times New Roman" w:hAnsi="Consolas" w:cs="Times New Roman"/>
+          <w:color w:val="92FC79"/>
+          <w:sz w:val="21"/>
+          <w:szCs w:val="21"/>
+        </w:rPr>
+        <w:t>"</w:t>
+      </w:r>
+      <w:r>
+        <w:rPr>
+          <w:rFonts w:ascii="Consolas" w:eastAsia="Times New Roman" w:hAnsi="Consolas" w:cs="Times New Roman"/>
+          <w:color w:val="E1EFFF"/>
+          <w:sz w:val="21"/>
+          <w:szCs w:val="21"/>
+        </w:rPr>
+        <w:t>)</w:t>
+      </w:r>
+    </w:p>
+    <w:p>
+      <w:pPr>
+        <w:shd w:val="clear" w:color="auto" w:fill="191830"/>
+        <w:spacing w:after="0" w:line="285" w:lineRule="atLeast"/>
+        <w:rPr>
+          <w:rFonts w:ascii="Consolas" w:eastAsia="Times New Roman" w:hAnsi="Consolas" w:cs="Times New Roman"/>
+          <w:color w:val="FFFFFF"/>
+          <w:sz w:val="21"/>
+          <w:szCs w:val="21"/>
+        </w:rPr>
+      </w:pPr>
+      <w:proofErr w:type="gramStart"/>
+      <w:r>
+        <w:rPr>
+          <w:rFonts w:ascii="Consolas" w:eastAsia="Times New Roman" w:hAnsi="Consolas" w:cs="Times New Roman"/>
+          <w:color w:val="E1EFFF"/>
+          <w:sz w:val="21"/>
+          <w:szCs w:val="21"/>
+        </w:rPr>
+        <w:t>}</w:t>
+      </w:r>
+      <w:r>
+        <w:rPr>
+          <w:rFonts w:ascii="Consolas" w:eastAsia="Times New Roman" w:hAnsi="Consolas" w:cs="Times New Roman"/>
+          <w:color w:val="FF9D00"/>
+          <w:sz w:val="21"/>
+          <w:szCs w:val="21"/>
+        </w:rPr>
+        <w:t>else</w:t>
+      </w:r>
+      <w:proofErr w:type="gramEnd"/>
+      <w:r>
+        <w:rPr>
+          <w:rFonts w:ascii="Consolas" w:eastAsia="Times New Roman" w:hAnsi="Consolas" w:cs="Times New Roman"/>
+          <w:color w:val="E1EFFF"/>
+          <w:sz w:val="21"/>
+          <w:szCs w:val="21"/>
+        </w:rPr>
+        <w:t>{</w:t>
+      </w:r>
+    </w:p>
+    <w:p>
+      <w:pPr>
+        <w:shd w:val="clear" w:color="auto" w:fill="191830"/>
+        <w:spacing w:after="0" w:line="285" w:lineRule="atLeast"/>
+        <w:rPr>
+          <w:rFonts w:ascii="Consolas" w:eastAsia="Times New Roman" w:hAnsi="Consolas" w:cs="Times New Roman"/>
+          <w:color w:val="FFFFFF"/>
+          <w:sz w:val="21"/>
+          <w:szCs w:val="21"/>
+        </w:rPr>
+      </w:pPr>
+      <w:r>
+        <w:rPr>
+          <w:rFonts w:ascii="Consolas" w:eastAsia="Times New Roman" w:hAnsi="Consolas" w:cs="Times New Roman"/>
+          <w:color w:val="9EFFFF"/>
+          <w:sz w:val="21"/>
+          <w:szCs w:val="21"/>
+        </w:rPr>
+        <w:t xml:space="preserve">    </w:t>
+      </w:r>
+      <w:proofErr w:type="gramStart"/>
+      <w:r>
+        <w:rPr>
+          <w:rFonts w:ascii="Consolas" w:eastAsia="Times New Roman" w:hAnsi="Consolas" w:cs="Times New Roman"/>
+          <w:color w:val="9EFFFF"/>
+          <w:sz w:val="21"/>
+          <w:szCs w:val="21"/>
+        </w:rPr>
+        <w:t>console</w:t>
+      </w:r>
+      <w:r>
+        <w:rPr>
+          <w:rFonts w:ascii="Consolas" w:eastAsia="Times New Roman" w:hAnsi="Consolas" w:cs="Times New Roman"/>
+          <w:color w:val="E1EFFF"/>
+          <w:sz w:val="21"/>
+          <w:szCs w:val="21"/>
+        </w:rPr>
+        <w:t>.</w:t>
+      </w:r>
+      <w:r>
+        <w:rPr>
+          <w:rFonts w:ascii="Consolas" w:eastAsia="Times New Roman" w:hAnsi="Consolas" w:cs="Times New Roman"/>
+          <w:color w:val="FAD000"/>
+          <w:sz w:val="21"/>
+          <w:szCs w:val="21"/>
+        </w:rPr>
+        <w:t>log</w:t>
+      </w:r>
+      <w:r>
+        <w:rPr>
+          <w:rFonts w:ascii="Consolas" w:eastAsia="Times New Roman" w:hAnsi="Consolas" w:cs="Times New Roman"/>
+          <w:color w:val="E1EFFF"/>
+          <w:sz w:val="21"/>
+          <w:szCs w:val="21"/>
+        </w:rPr>
+        <w:t>(</w:t>
+      </w:r>
+      <w:proofErr w:type="gramEnd"/>
+      <w:r>
+        <w:rPr>
+          <w:rFonts w:ascii="Consolas" w:eastAsia="Times New Roman" w:hAnsi="Consolas" w:cs="Times New Roman"/>
+          <w:color w:val="92FC79"/>
+          <w:sz w:val="21"/>
+          <w:szCs w:val="21"/>
+        </w:rPr>
+        <w:t>"</w:t>
+      </w:r>
+      <w:r>
+        <w:rPr>
+          <w:rFonts w:ascii="Consolas" w:eastAsia="Times New Roman" w:hAnsi="Consolas" w:cs="Times New Roman"/>
+          <w:color w:val="A5FF90"/>
+          <w:sz w:val="21"/>
+          <w:szCs w:val="21"/>
+        </w:rPr>
+        <w:t>we haven't got the email</w:t>
+      </w:r>
+      <w:r>
+        <w:rPr>
+          <w:rFonts w:ascii="Consolas" w:eastAsia="Times New Roman" w:hAnsi="Consolas" w:cs="Times New Roman"/>
+          <w:color w:val="92FC79"/>
+          <w:sz w:val="21"/>
+          <w:szCs w:val="21"/>
+        </w:rPr>
+        <w:t>"</w:t>
+      </w:r>
+      <w:r>
+        <w:rPr>
+          <w:rFonts w:ascii="Consolas" w:eastAsia="Times New Roman" w:hAnsi="Consolas" w:cs="Times New Roman"/>
+          <w:color w:val="E1EFFF"/>
+          <w:sz w:val="21"/>
+          <w:szCs w:val="21"/>
+        </w:rPr>
+        <w:t>)</w:t>
+      </w:r>
+    </w:p>
+    <w:p>
+      <w:pPr>
+        <w:shd w:val="clear" w:color="auto" w:fill="191830"/>
+        <w:spacing w:after="0" w:line="285" w:lineRule="atLeast"/>
+        <w:rPr>
+          <w:rFonts w:ascii="Consolas" w:eastAsia="Times New Roman" w:hAnsi="Consolas" w:cs="Times New Roman"/>
+          <w:color w:val="FFFFFF"/>
+          <w:sz w:val="21"/>
+          <w:szCs w:val="21"/>
+        </w:rPr>
+      </w:pPr>
+      <w:r>
+        <w:rPr>
+          <w:rFonts w:ascii="Consolas" w:eastAsia="Times New Roman" w:hAnsi="Consolas" w:cs="Times New Roman"/>
+          <w:color w:val="E1EFFF"/>
+          <w:sz w:val="21"/>
+          <w:szCs w:val="21"/>
+        </w:rPr>
+        <w:t>}</w:t>
+      </w:r>
+    </w:p>
+    <w:p>
+      <w:pPr>
+        <w:shd w:val="clear" w:color="auto" w:fill="191830"/>
+        <w:spacing w:after="240" w:line="285" w:lineRule="atLeast"/>
+        <w:rPr>
+          <w:rFonts w:ascii="Consolas" w:eastAsia="Times New Roman" w:hAnsi="Consolas" w:cs="Times New Roman"/>
+          <w:color w:val="FFFFFF"/>
+          <w:sz w:val="21"/>
+          <w:szCs w:val="21"/>
+        </w:rPr>
+      </w:pPr>
+    </w:p>
+    <w:p>
+      <w:r>
+        <w:t>In this case you can see email is not a comparative value or any true false value</w:t>
+      </w:r>
+    </w:p>
+    <w:p>
+      <w:pPr>
+        <w:rPr>
+          <w:b/>
+          <w:bCs/>
+        </w:rPr>
+      </w:pPr>
+      <w:r>
+        <w:rPr>
+          <w:b/>
+          <w:bCs/>
+        </w:rPr>
+        <w:t xml:space="preserve">Empty string is False </w:t>
+      </w:r>
+    </w:p>
+    <w:p>
+      <w:pPr>
+        <w:rPr>
+          <w:b/>
+          <w:bCs/>
+        </w:rPr>
+      </w:pPr>
+    </w:p>
+    <w:p>
+      <w:pPr>
+        <w:pStyle w:val="Heading2"/>
+      </w:pPr>
+      <w:r>
+        <w:lastRenderedPageBreak/>
+        <w:t xml:space="preserve">All </w:t>
+      </w:r>
+      <w:proofErr w:type="spellStart"/>
+      <w:r>
+        <w:t>falsy</w:t>
+      </w:r>
+      <w:proofErr w:type="spellEnd"/>
+      <w:r>
+        <w:t xml:space="preserve"> value</w:t>
+      </w:r>
+    </w:p>
+    <w:p>
+      <w:pPr>
+        <w:pStyle w:val="ListParagraph"/>
+        <w:numPr>
+          <w:ilvl w:val="0"/>
+          <w:numId w:val="9"/>
+        </w:numPr>
+        <w:rPr>
+          <w:b/>
+          <w:bCs/>
+        </w:rPr>
+      </w:pPr>
+      <w:r>
+        <w:t>False</w:t>
+      </w:r>
+    </w:p>
+    <w:p>
+      <w:pPr>
+        <w:pStyle w:val="ListParagraph"/>
+        <w:numPr>
+          <w:ilvl w:val="0"/>
+          <w:numId w:val="9"/>
+        </w:numPr>
+        <w:rPr>
+          <w:b/>
+          <w:bCs/>
+        </w:rPr>
+      </w:pPr>
+      <w:r>
+        <w:t>0</w:t>
+      </w:r>
+    </w:p>
+    <w:p>
+      <w:pPr>
+        <w:pStyle w:val="ListParagraph"/>
+        <w:numPr>
+          <w:ilvl w:val="0"/>
+          <w:numId w:val="9"/>
+        </w:numPr>
+        <w:rPr>
+          <w:b/>
+          <w:bCs/>
+        </w:rPr>
+      </w:pPr>
+      <w:r>
+        <w:t xml:space="preserve">-0 </w:t>
+      </w:r>
+    </w:p>
+    <w:p>
+      <w:pPr>
+        <w:pStyle w:val="ListParagraph"/>
+        <w:numPr>
+          <w:ilvl w:val="0"/>
+          <w:numId w:val="9"/>
+        </w:numPr>
+        <w:rPr>
+          <w:b/>
+          <w:bCs/>
+        </w:rPr>
+      </w:pPr>
+      <w:proofErr w:type="spellStart"/>
+      <w:r>
+        <w:t>BigInt</w:t>
+      </w:r>
+      <w:proofErr w:type="spellEnd"/>
+      <w:r>
+        <w:t xml:space="preserve"> 0n </w:t>
+      </w:r>
+    </w:p>
+    <w:p>
+      <w:pPr>
+        <w:pStyle w:val="ListParagraph"/>
+        <w:numPr>
+          <w:ilvl w:val="0"/>
+          <w:numId w:val="9"/>
+        </w:numPr>
+        <w:rPr>
+          <w:b/>
+          <w:bCs/>
+        </w:rPr>
+      </w:pPr>
+      <w:r>
+        <w:t>“ “</w:t>
+      </w:r>
+    </w:p>
+    <w:p>
+      <w:pPr>
+        <w:pStyle w:val="ListParagraph"/>
+        <w:numPr>
+          <w:ilvl w:val="0"/>
+          <w:numId w:val="9"/>
+        </w:numPr>
+        <w:rPr>
+          <w:b/>
+          <w:bCs/>
+        </w:rPr>
+      </w:pPr>
+      <w:r>
+        <w:t xml:space="preserve">Null </w:t>
+      </w:r>
+    </w:p>
+    <w:p>
+      <w:pPr>
+        <w:pStyle w:val="ListParagraph"/>
+        <w:numPr>
+          <w:ilvl w:val="0"/>
+          <w:numId w:val="9"/>
+        </w:numPr>
+        <w:rPr>
+          <w:b/>
+          <w:bCs/>
+        </w:rPr>
+      </w:pPr>
+      <w:r>
+        <w:t>Undefined</w:t>
+      </w:r>
+    </w:p>
+    <w:p>
+      <w:pPr>
+        <w:pStyle w:val="ListParagraph"/>
+        <w:numPr>
+          <w:ilvl w:val="0"/>
+          <w:numId w:val="9"/>
+        </w:numPr>
+        <w:rPr>
+          <w:b/>
+          <w:bCs/>
+        </w:rPr>
+      </w:pPr>
+      <w:proofErr w:type="spellStart"/>
+      <w:r>
+        <w:t>NaN</w:t>
+      </w:r>
+      <w:proofErr w:type="spellEnd"/>
+    </w:p>
+    <w:p>
+      <w:r>
+        <w:rPr>
+          <w:b/>
+          <w:bCs/>
+        </w:rPr>
+        <w:t xml:space="preserve">Other than this </w:t>
+      </w:r>
+      <w:r>
+        <w:t>everything is truthy value</w:t>
+      </w:r>
+    </w:p>
+    <w:p/>
+    <w:p>
+      <w:pPr>
+        <w:pStyle w:val="Heading2"/>
+      </w:pPr>
+      <w:proofErr w:type="spellStart"/>
+      <w:r>
+        <w:t>Suprising</w:t>
+      </w:r>
+      <w:proofErr w:type="spellEnd"/>
+      <w:r>
+        <w:t xml:space="preserve"> Truthy value</w:t>
+      </w:r>
+    </w:p>
+    <w:p>
+      <w:pPr>
+        <w:pStyle w:val="ListParagraph"/>
+        <w:numPr>
+          <w:ilvl w:val="0"/>
+          <w:numId w:val="10"/>
+        </w:numPr>
+      </w:pPr>
+    </w:p>
+    <w:p/>
     <w:p>
       <w:pPr>
         <w:rPr>
@@ -36199,6 +40480,95 @@
     </w:lvl>
   </w:abstractNum>
   <w:abstractNum w:abstractNumId="3" w15:restartNumberingAfterBreak="0">
+    <w:nsid w:val="425046A8"/>
+    <w:multiLevelType w:val="hybridMultilevel"/>
+    <w:tmpl w:val="DEC84E3E"/>
+    <w:lvl w:ilvl="0" w:tplc="0409000F">
+      <w:start w:val="1"/>
+      <w:numFmt w:val="decimal"/>
+      <w:lvlText w:val="%1."/>
+      <w:lvlJc w:val="left"/>
+      <w:pPr>
+        <w:ind w:left="720" w:hanging="360"/>
+      </w:pPr>
+      <w:rPr>
+        <w:rFonts w:hint="default"/>
+      </w:rPr>
+    </w:lvl>
+    <w:lvl w:ilvl="1" w:tplc="04090019" w:tentative="1">
+      <w:start w:val="1"/>
+      <w:numFmt w:val="lowerLetter"/>
+      <w:lvlText w:val="%2."/>
+      <w:lvlJc w:val="left"/>
+      <w:pPr>
+        <w:ind w:left="1440" w:hanging="360"/>
+      </w:pPr>
+    </w:lvl>
+    <w:lvl w:ilvl="2" w:tplc="0409001B" w:tentative="1">
+      <w:start w:val="1"/>
+      <w:numFmt w:val="lowerRoman"/>
+      <w:lvlText w:val="%3."/>
+      <w:lvlJc w:val="right"/>
+      <w:pPr>
+        <w:ind w:left="2160" w:hanging="180"/>
+      </w:pPr>
+    </w:lvl>
+    <w:lvl w:ilvl="3" w:tplc="0409000F" w:tentative="1">
+      <w:start w:val="1"/>
+      <w:numFmt w:val="decimal"/>
+      <w:lvlText w:val="%4."/>
+      <w:lvlJc w:val="left"/>
+      <w:pPr>
+        <w:ind w:left="2880" w:hanging="360"/>
+      </w:pPr>
+    </w:lvl>
+    <w:lvl w:ilvl="4" w:tplc="04090019" w:tentative="1">
+      <w:start w:val="1"/>
+      <w:numFmt w:val="lowerLetter"/>
+      <w:lvlText w:val="%5."/>
+      <w:lvlJc w:val="left"/>
+      <w:pPr>
+        <w:ind w:left="3600" w:hanging="360"/>
+      </w:pPr>
+    </w:lvl>
+    <w:lvl w:ilvl="5" w:tplc="0409001B" w:tentative="1">
+      <w:start w:val="1"/>
+      <w:numFmt w:val="lowerRoman"/>
+      <w:lvlText w:val="%6."/>
+      <w:lvlJc w:val="right"/>
+      <w:pPr>
+        <w:ind w:left="4320" w:hanging="180"/>
+      </w:pPr>
+    </w:lvl>
+    <w:lvl w:ilvl="6" w:tplc="0409000F" w:tentative="1">
+      <w:start w:val="1"/>
+      <w:numFmt w:val="decimal"/>
+      <w:lvlText w:val="%7."/>
+      <w:lvlJc w:val="left"/>
+      <w:pPr>
+        <w:ind w:left="5040" w:hanging="360"/>
+      </w:pPr>
+    </w:lvl>
+    <w:lvl w:ilvl="7" w:tplc="04090019" w:tentative="1">
+      <w:start w:val="1"/>
+      <w:numFmt w:val="lowerLetter"/>
+      <w:lvlText w:val="%8."/>
+      <w:lvlJc w:val="left"/>
+      <w:pPr>
+        <w:ind w:left="5760" w:hanging="360"/>
+      </w:pPr>
+    </w:lvl>
+    <w:lvl w:ilvl="8" w:tplc="0409001B" w:tentative="1">
+      <w:start w:val="1"/>
+      <w:numFmt w:val="lowerRoman"/>
+      <w:lvlText w:val="%9."/>
+      <w:lvlJc w:val="right"/>
+      <w:pPr>
+        <w:ind w:left="6480" w:hanging="180"/>
+      </w:pPr>
+    </w:lvl>
+  </w:abstractNum>
+  <w:abstractNum w:abstractNumId="4" w15:restartNumberingAfterBreak="0">
     <w:nsid w:val="4D98188F"/>
     <w:multiLevelType w:val="multilevel"/>
     <w:tmpl w:val="BFDE1F4E"/>
@@ -36347,7 +40717,96 @@
       </w:rPr>
     </w:lvl>
   </w:abstractNum>
-  <w:abstractNum w:abstractNumId="4" w15:restartNumberingAfterBreak="0">
+  <w:abstractNum w:abstractNumId="5" w15:restartNumberingAfterBreak="0">
+    <w:nsid w:val="54FC1AD5"/>
+    <w:multiLevelType w:val="hybridMultilevel"/>
+    <w:tmpl w:val="B75862DA"/>
+    <w:lvl w:ilvl="0" w:tplc="0409000F">
+      <w:start w:val="1"/>
+      <w:numFmt w:val="decimal"/>
+      <w:lvlText w:val="%1."/>
+      <w:lvlJc w:val="left"/>
+      <w:pPr>
+        <w:ind w:left="720" w:hanging="360"/>
+      </w:pPr>
+      <w:rPr>
+        <w:rFonts w:hint="default"/>
+      </w:rPr>
+    </w:lvl>
+    <w:lvl w:ilvl="1" w:tplc="04090019" w:tentative="1">
+      <w:start w:val="1"/>
+      <w:numFmt w:val="lowerLetter"/>
+      <w:lvlText w:val="%2."/>
+      <w:lvlJc w:val="left"/>
+      <w:pPr>
+        <w:ind w:left="1440" w:hanging="360"/>
+      </w:pPr>
+    </w:lvl>
+    <w:lvl w:ilvl="2" w:tplc="0409001B" w:tentative="1">
+      <w:start w:val="1"/>
+      <w:numFmt w:val="lowerRoman"/>
+      <w:lvlText w:val="%3."/>
+      <w:lvlJc w:val="right"/>
+      <w:pPr>
+        <w:ind w:left="2160" w:hanging="180"/>
+      </w:pPr>
+    </w:lvl>
+    <w:lvl w:ilvl="3" w:tplc="0409000F" w:tentative="1">
+      <w:start w:val="1"/>
+      <w:numFmt w:val="decimal"/>
+      <w:lvlText w:val="%4."/>
+      <w:lvlJc w:val="left"/>
+      <w:pPr>
+        <w:ind w:left="2880" w:hanging="360"/>
+      </w:pPr>
+    </w:lvl>
+    <w:lvl w:ilvl="4" w:tplc="04090019" w:tentative="1">
+      <w:start w:val="1"/>
+      <w:numFmt w:val="lowerLetter"/>
+      <w:lvlText w:val="%5."/>
+      <w:lvlJc w:val="left"/>
+      <w:pPr>
+        <w:ind w:left="3600" w:hanging="360"/>
+      </w:pPr>
+    </w:lvl>
+    <w:lvl w:ilvl="5" w:tplc="0409001B" w:tentative="1">
+      <w:start w:val="1"/>
+      <w:numFmt w:val="lowerRoman"/>
+      <w:lvlText w:val="%6."/>
+      <w:lvlJc w:val="right"/>
+      <w:pPr>
+        <w:ind w:left="4320" w:hanging="180"/>
+      </w:pPr>
+    </w:lvl>
+    <w:lvl w:ilvl="6" w:tplc="0409000F" w:tentative="1">
+      <w:start w:val="1"/>
+      <w:numFmt w:val="decimal"/>
+      <w:lvlText w:val="%7."/>
+      <w:lvlJc w:val="left"/>
+      <w:pPr>
+        <w:ind w:left="5040" w:hanging="360"/>
+      </w:pPr>
+    </w:lvl>
+    <w:lvl w:ilvl="7" w:tplc="04090019" w:tentative="1">
+      <w:start w:val="1"/>
+      <w:numFmt w:val="lowerLetter"/>
+      <w:lvlText w:val="%8."/>
+      <w:lvlJc w:val="left"/>
+      <w:pPr>
+        <w:ind w:left="5760" w:hanging="360"/>
+      </w:pPr>
+    </w:lvl>
+    <w:lvl w:ilvl="8" w:tplc="0409001B" w:tentative="1">
+      <w:start w:val="1"/>
+      <w:numFmt w:val="lowerRoman"/>
+      <w:lvlText w:val="%9."/>
+      <w:lvlJc w:val="right"/>
+      <w:pPr>
+        <w:ind w:left="6480" w:hanging="180"/>
+      </w:pPr>
+    </w:lvl>
+  </w:abstractNum>
+  <w:abstractNum w:abstractNumId="6" w15:restartNumberingAfterBreak="0">
     <w:nsid w:val="69D86393"/>
     <w:multiLevelType w:val="hybridMultilevel"/>
     <w:tmpl w:val="5CCEDF44"/>
@@ -36459,10 +40918,10 @@
       </w:rPr>
     </w:lvl>
   </w:abstractNum>
-  <w:abstractNum w:abstractNumId="5" w15:restartNumberingAfterBreak="0">
-    <w:nsid w:val="77A9604C"/>
+  <w:abstractNum w:abstractNumId="7" w15:restartNumberingAfterBreak="0">
+    <w:nsid w:val="70D30F62"/>
     <w:multiLevelType w:val="hybridMultilevel"/>
-    <w:tmpl w:val="1FB6CCEC"/>
+    <w:tmpl w:val="ACD62D4C"/>
     <w:lvl w:ilvl="0" w:tplc="0409000F">
       <w:start w:val="1"/>
       <w:numFmt w:val="decimal"/>
@@ -36548,11 +41007,189 @@
       </w:pPr>
     </w:lvl>
   </w:abstractNum>
+  <w:abstractNum w:abstractNumId="8" w15:restartNumberingAfterBreak="0">
+    <w:nsid w:val="77A9604C"/>
+    <w:multiLevelType w:val="hybridMultilevel"/>
+    <w:tmpl w:val="1FB6CCEC"/>
+    <w:lvl w:ilvl="0" w:tplc="0409000F">
+      <w:start w:val="1"/>
+      <w:numFmt w:val="decimal"/>
+      <w:lvlText w:val="%1."/>
+      <w:lvlJc w:val="left"/>
+      <w:pPr>
+        <w:ind w:left="720" w:hanging="360"/>
+      </w:pPr>
+      <w:rPr>
+        <w:rFonts w:hint="default"/>
+      </w:rPr>
+    </w:lvl>
+    <w:lvl w:ilvl="1" w:tplc="04090019" w:tentative="1">
+      <w:start w:val="1"/>
+      <w:numFmt w:val="lowerLetter"/>
+      <w:lvlText w:val="%2."/>
+      <w:lvlJc w:val="left"/>
+      <w:pPr>
+        <w:ind w:left="1440" w:hanging="360"/>
+      </w:pPr>
+    </w:lvl>
+    <w:lvl w:ilvl="2" w:tplc="0409001B" w:tentative="1">
+      <w:start w:val="1"/>
+      <w:numFmt w:val="lowerRoman"/>
+      <w:lvlText w:val="%3."/>
+      <w:lvlJc w:val="right"/>
+      <w:pPr>
+        <w:ind w:left="2160" w:hanging="180"/>
+      </w:pPr>
+    </w:lvl>
+    <w:lvl w:ilvl="3" w:tplc="0409000F" w:tentative="1">
+      <w:start w:val="1"/>
+      <w:numFmt w:val="decimal"/>
+      <w:lvlText w:val="%4."/>
+      <w:lvlJc w:val="left"/>
+      <w:pPr>
+        <w:ind w:left="2880" w:hanging="360"/>
+      </w:pPr>
+    </w:lvl>
+    <w:lvl w:ilvl="4" w:tplc="04090019" w:tentative="1">
+      <w:start w:val="1"/>
+      <w:numFmt w:val="lowerLetter"/>
+      <w:lvlText w:val="%5."/>
+      <w:lvlJc w:val="left"/>
+      <w:pPr>
+        <w:ind w:left="3600" w:hanging="360"/>
+      </w:pPr>
+    </w:lvl>
+    <w:lvl w:ilvl="5" w:tplc="0409001B" w:tentative="1">
+      <w:start w:val="1"/>
+      <w:numFmt w:val="lowerRoman"/>
+      <w:lvlText w:val="%6."/>
+      <w:lvlJc w:val="right"/>
+      <w:pPr>
+        <w:ind w:left="4320" w:hanging="180"/>
+      </w:pPr>
+    </w:lvl>
+    <w:lvl w:ilvl="6" w:tplc="0409000F" w:tentative="1">
+      <w:start w:val="1"/>
+      <w:numFmt w:val="decimal"/>
+      <w:lvlText w:val="%7."/>
+      <w:lvlJc w:val="left"/>
+      <w:pPr>
+        <w:ind w:left="5040" w:hanging="360"/>
+      </w:pPr>
+    </w:lvl>
+    <w:lvl w:ilvl="7" w:tplc="04090019" w:tentative="1">
+      <w:start w:val="1"/>
+      <w:numFmt w:val="lowerLetter"/>
+      <w:lvlText w:val="%8."/>
+      <w:lvlJc w:val="left"/>
+      <w:pPr>
+        <w:ind w:left="5760" w:hanging="360"/>
+      </w:pPr>
+    </w:lvl>
+    <w:lvl w:ilvl="8" w:tplc="0409001B" w:tentative="1">
+      <w:start w:val="1"/>
+      <w:numFmt w:val="lowerRoman"/>
+      <w:lvlText w:val="%9."/>
+      <w:lvlJc w:val="right"/>
+      <w:pPr>
+        <w:ind w:left="6480" w:hanging="180"/>
+      </w:pPr>
+    </w:lvl>
+  </w:abstractNum>
+  <w:abstractNum w:abstractNumId="9" w15:restartNumberingAfterBreak="0">
+    <w:nsid w:val="7B082CA3"/>
+    <w:multiLevelType w:val="hybridMultilevel"/>
+    <w:tmpl w:val="AEE063B6"/>
+    <w:lvl w:ilvl="0" w:tplc="04090019">
+      <w:start w:val="1"/>
+      <w:numFmt w:val="lowerLetter"/>
+      <w:lvlText w:val="%1."/>
+      <w:lvlJc w:val="left"/>
+      <w:pPr>
+        <w:ind w:left="720" w:hanging="360"/>
+      </w:pPr>
+      <w:rPr>
+        <w:rFonts w:hint="default"/>
+      </w:rPr>
+    </w:lvl>
+    <w:lvl w:ilvl="1" w:tplc="04090019" w:tentative="1">
+      <w:start w:val="1"/>
+      <w:numFmt w:val="lowerLetter"/>
+      <w:lvlText w:val="%2."/>
+      <w:lvlJc w:val="left"/>
+      <w:pPr>
+        <w:ind w:left="1440" w:hanging="360"/>
+      </w:pPr>
+    </w:lvl>
+    <w:lvl w:ilvl="2" w:tplc="0409001B" w:tentative="1">
+      <w:start w:val="1"/>
+      <w:numFmt w:val="lowerRoman"/>
+      <w:lvlText w:val="%3."/>
+      <w:lvlJc w:val="right"/>
+      <w:pPr>
+        <w:ind w:left="2160" w:hanging="180"/>
+      </w:pPr>
+    </w:lvl>
+    <w:lvl w:ilvl="3" w:tplc="0409000F" w:tentative="1">
+      <w:start w:val="1"/>
+      <w:numFmt w:val="decimal"/>
+      <w:lvlText w:val="%4."/>
+      <w:lvlJc w:val="left"/>
+      <w:pPr>
+        <w:ind w:left="2880" w:hanging="360"/>
+      </w:pPr>
+    </w:lvl>
+    <w:lvl w:ilvl="4" w:tplc="04090019" w:tentative="1">
+      <w:start w:val="1"/>
+      <w:numFmt w:val="lowerLetter"/>
+      <w:lvlText w:val="%5."/>
+      <w:lvlJc w:val="left"/>
+      <w:pPr>
+        <w:ind w:left="3600" w:hanging="360"/>
+      </w:pPr>
+    </w:lvl>
+    <w:lvl w:ilvl="5" w:tplc="0409001B" w:tentative="1">
+      <w:start w:val="1"/>
+      <w:numFmt w:val="lowerRoman"/>
+      <w:lvlText w:val="%6."/>
+      <w:lvlJc w:val="right"/>
+      <w:pPr>
+        <w:ind w:left="4320" w:hanging="180"/>
+      </w:pPr>
+    </w:lvl>
+    <w:lvl w:ilvl="6" w:tplc="0409000F" w:tentative="1">
+      <w:start w:val="1"/>
+      <w:numFmt w:val="decimal"/>
+      <w:lvlText w:val="%7."/>
+      <w:lvlJc w:val="left"/>
+      <w:pPr>
+        <w:ind w:left="5040" w:hanging="360"/>
+      </w:pPr>
+    </w:lvl>
+    <w:lvl w:ilvl="7" w:tplc="04090019" w:tentative="1">
+      <w:start w:val="1"/>
+      <w:numFmt w:val="lowerLetter"/>
+      <w:lvlText w:val="%8."/>
+      <w:lvlJc w:val="left"/>
+      <w:pPr>
+        <w:ind w:left="5760" w:hanging="360"/>
+      </w:pPr>
+    </w:lvl>
+    <w:lvl w:ilvl="8" w:tplc="0409001B" w:tentative="1">
+      <w:start w:val="1"/>
+      <w:numFmt w:val="lowerRoman"/>
+      <w:lvlText w:val="%9."/>
+      <w:lvlJc w:val="right"/>
+      <w:pPr>
+        <w:ind w:left="6480" w:hanging="180"/>
+      </w:pPr>
+    </w:lvl>
+  </w:abstractNum>
   <w:num w:numId="1" w16cid:durableId="504126779">
-    <w:abstractNumId w:val="4"/>
+    <w:abstractNumId w:val="6"/>
   </w:num>
   <w:num w:numId="2" w16cid:durableId="1059478295">
-    <w:abstractNumId w:val="3"/>
+    <w:abstractNumId w:val="4"/>
   </w:num>
   <w:num w:numId="3" w16cid:durableId="374815845">
     <w:abstractNumId w:val="0"/>
@@ -36564,7 +41201,19 @@
     <w:abstractNumId w:val="2"/>
   </w:num>
   <w:num w:numId="6" w16cid:durableId="2032874526">
+    <w:abstractNumId w:val="8"/>
+  </w:num>
+  <w:num w:numId="7" w16cid:durableId="249509519">
     <w:abstractNumId w:val="5"/>
+  </w:num>
+  <w:num w:numId="8" w16cid:durableId="1374190415">
+    <w:abstractNumId w:val="9"/>
+  </w:num>
+  <w:num w:numId="9" w16cid:durableId="1356689358">
+    <w:abstractNumId w:val="3"/>
+  </w:num>
+  <w:num w:numId="10" w16cid:durableId="694234800">
+    <w:abstractNumId w:val="7"/>
   </w:num>
 </w:numbering>
 </file>

</xml_diff>

<commit_message>
map db with fiilter
</commit_message>
<xml_diff>
--- a/javascriptchaiandcode/javascriptCAC.docx
+++ b/javascriptchaiandcode/javascriptCAC.docx
@@ -39754,6 +39754,1456 @@
     <w:p>
       <w:r>
         <w:t>For each loop doesn’t return any value if you store it in a variable and all.</w:t>
+      </w:r>
+    </w:p>
+    <w:p/>
+    <w:p>
+      <w:pPr>
+        <w:rPr>
+          <w:b/>
+          <w:bCs/>
+        </w:rPr>
+      </w:pPr>
+      <w:r>
+        <w:t xml:space="preserve">To store variable we have </w:t>
+      </w:r>
+      <w:r>
+        <w:rPr>
+          <w:b/>
+          <w:bCs/>
+        </w:rPr>
+        <w:t>filter()</w:t>
+      </w:r>
+    </w:p>
+    <w:p>
+      <w:pPr>
+        <w:shd w:val="clear" w:color="auto" w:fill="191830"/>
+        <w:spacing w:after="0" w:line="285" w:lineRule="atLeast"/>
+        <w:rPr>
+          <w:rFonts w:ascii="Consolas" w:eastAsia="Times New Roman" w:hAnsi="Consolas" w:cs="Times New Roman"/>
+          <w:color w:val="FFFFFF"/>
+          <w:sz w:val="21"/>
+          <w:szCs w:val="21"/>
+        </w:rPr>
+      </w:pPr>
+    </w:p>
+    <w:p>
+      <w:pPr>
+        <w:shd w:val="clear" w:color="auto" w:fill="191830"/>
+        <w:spacing w:after="0" w:line="285" w:lineRule="atLeast"/>
+        <w:rPr>
+          <w:rFonts w:ascii="Consolas" w:eastAsia="Times New Roman" w:hAnsi="Consolas" w:cs="Times New Roman"/>
+          <w:color w:val="FFFFFF"/>
+          <w:sz w:val="21"/>
+          <w:szCs w:val="21"/>
+        </w:rPr>
+      </w:pPr>
+      <w:r>
+        <w:rPr>
+          <w:rFonts w:ascii="Consolas" w:eastAsia="Times New Roman" w:hAnsi="Consolas" w:cs="Times New Roman"/>
+          <w:color w:val="FF9D00"/>
+          <w:sz w:val="21"/>
+          <w:szCs w:val="21"/>
+        </w:rPr>
+        <w:t>const</w:t>
+      </w:r>
+      <w:r>
+        <w:rPr>
+          <w:rFonts w:ascii="Consolas" w:eastAsia="Times New Roman" w:hAnsi="Consolas" w:cs="Times New Roman"/>
+          <w:color w:val="9EFFFF"/>
+          <w:sz w:val="21"/>
+          <w:szCs w:val="21"/>
+        </w:rPr>
+        <w:t xml:space="preserve"> numbers </w:t>
+      </w:r>
+      <w:r>
+        <w:rPr>
+          <w:rFonts w:ascii="Consolas" w:eastAsia="Times New Roman" w:hAnsi="Consolas" w:cs="Times New Roman"/>
+          <w:color w:val="FF9D00"/>
+          <w:sz w:val="21"/>
+          <w:szCs w:val="21"/>
+        </w:rPr>
+        <w:t>=</w:t>
+      </w:r>
+      <w:r>
+        <w:rPr>
+          <w:rFonts w:ascii="Consolas" w:eastAsia="Times New Roman" w:hAnsi="Consolas" w:cs="Times New Roman"/>
+          <w:color w:val="9EFFFF"/>
+          <w:sz w:val="21"/>
+          <w:szCs w:val="21"/>
+        </w:rPr>
+        <w:t xml:space="preserve"> </w:t>
+      </w:r>
+      <w:r>
+        <w:rPr>
+          <w:rFonts w:ascii="Consolas" w:eastAsia="Times New Roman" w:hAnsi="Consolas" w:cs="Times New Roman"/>
+          <w:color w:val="E1EFFF"/>
+          <w:sz w:val="21"/>
+          <w:szCs w:val="21"/>
+        </w:rPr>
+        <w:t>[</w:t>
+      </w:r>
+      <w:r>
+        <w:rPr>
+          <w:rFonts w:ascii="Consolas" w:eastAsia="Times New Roman" w:hAnsi="Consolas" w:cs="Times New Roman"/>
+          <w:color w:val="FF628C"/>
+          <w:sz w:val="21"/>
+          <w:szCs w:val="21"/>
+        </w:rPr>
+        <w:t>1</w:t>
+      </w:r>
+      <w:r>
+        <w:rPr>
+          <w:rFonts w:ascii="Consolas" w:eastAsia="Times New Roman" w:hAnsi="Consolas" w:cs="Times New Roman"/>
+          <w:color w:val="E1EFFF"/>
+          <w:sz w:val="21"/>
+          <w:szCs w:val="21"/>
+        </w:rPr>
+        <w:t>,</w:t>
+      </w:r>
+      <w:r>
+        <w:rPr>
+          <w:rFonts w:ascii="Consolas" w:eastAsia="Times New Roman" w:hAnsi="Consolas" w:cs="Times New Roman"/>
+          <w:color w:val="FF628C"/>
+          <w:sz w:val="21"/>
+          <w:szCs w:val="21"/>
+        </w:rPr>
+        <w:t>2</w:t>
+      </w:r>
+      <w:r>
+        <w:rPr>
+          <w:rFonts w:ascii="Consolas" w:eastAsia="Times New Roman" w:hAnsi="Consolas" w:cs="Times New Roman"/>
+          <w:color w:val="E1EFFF"/>
+          <w:sz w:val="21"/>
+          <w:szCs w:val="21"/>
+        </w:rPr>
+        <w:t>,</w:t>
+      </w:r>
+      <w:r>
+        <w:rPr>
+          <w:rFonts w:ascii="Consolas" w:eastAsia="Times New Roman" w:hAnsi="Consolas" w:cs="Times New Roman"/>
+          <w:color w:val="FF628C"/>
+          <w:sz w:val="21"/>
+          <w:szCs w:val="21"/>
+        </w:rPr>
+        <w:t>3</w:t>
+      </w:r>
+      <w:r>
+        <w:rPr>
+          <w:rFonts w:ascii="Consolas" w:eastAsia="Times New Roman" w:hAnsi="Consolas" w:cs="Times New Roman"/>
+          <w:color w:val="E1EFFF"/>
+          <w:sz w:val="21"/>
+          <w:szCs w:val="21"/>
+        </w:rPr>
+        <w:t>,</w:t>
+      </w:r>
+      <w:r>
+        <w:rPr>
+          <w:rFonts w:ascii="Consolas" w:eastAsia="Times New Roman" w:hAnsi="Consolas" w:cs="Times New Roman"/>
+          <w:color w:val="FF628C"/>
+          <w:sz w:val="21"/>
+          <w:szCs w:val="21"/>
+        </w:rPr>
+        <w:t>4</w:t>
+      </w:r>
+      <w:r>
+        <w:rPr>
+          <w:rFonts w:ascii="Consolas" w:eastAsia="Times New Roman" w:hAnsi="Consolas" w:cs="Times New Roman"/>
+          <w:color w:val="E1EFFF"/>
+          <w:sz w:val="21"/>
+          <w:szCs w:val="21"/>
+        </w:rPr>
+        <w:t>,</w:t>
+      </w:r>
+      <w:r>
+        <w:rPr>
+          <w:rFonts w:ascii="Consolas" w:eastAsia="Times New Roman" w:hAnsi="Consolas" w:cs="Times New Roman"/>
+          <w:color w:val="FF628C"/>
+          <w:sz w:val="21"/>
+          <w:szCs w:val="21"/>
+        </w:rPr>
+        <w:t>5</w:t>
+      </w:r>
+      <w:r>
+        <w:rPr>
+          <w:rFonts w:ascii="Consolas" w:eastAsia="Times New Roman" w:hAnsi="Consolas" w:cs="Times New Roman"/>
+          <w:color w:val="E1EFFF"/>
+          <w:sz w:val="21"/>
+          <w:szCs w:val="21"/>
+        </w:rPr>
+        <w:t>,</w:t>
+      </w:r>
+      <w:r>
+        <w:rPr>
+          <w:rFonts w:ascii="Consolas" w:eastAsia="Times New Roman" w:hAnsi="Consolas" w:cs="Times New Roman"/>
+          <w:color w:val="FF628C"/>
+          <w:sz w:val="21"/>
+          <w:szCs w:val="21"/>
+        </w:rPr>
+        <w:t>6</w:t>
+      </w:r>
+      <w:r>
+        <w:rPr>
+          <w:rFonts w:ascii="Consolas" w:eastAsia="Times New Roman" w:hAnsi="Consolas" w:cs="Times New Roman"/>
+          <w:color w:val="E1EFFF"/>
+          <w:sz w:val="21"/>
+          <w:szCs w:val="21"/>
+        </w:rPr>
+        <w:t>,</w:t>
+      </w:r>
+      <w:r>
+        <w:rPr>
+          <w:rFonts w:ascii="Consolas" w:eastAsia="Times New Roman" w:hAnsi="Consolas" w:cs="Times New Roman"/>
+          <w:color w:val="FF628C"/>
+          <w:sz w:val="21"/>
+          <w:szCs w:val="21"/>
+        </w:rPr>
+        <w:t>7</w:t>
+      </w:r>
+      <w:r>
+        <w:rPr>
+          <w:rFonts w:ascii="Consolas" w:eastAsia="Times New Roman" w:hAnsi="Consolas" w:cs="Times New Roman"/>
+          <w:color w:val="E1EFFF"/>
+          <w:sz w:val="21"/>
+          <w:szCs w:val="21"/>
+        </w:rPr>
+        <w:t>,</w:t>
+      </w:r>
+      <w:r>
+        <w:rPr>
+          <w:rFonts w:ascii="Consolas" w:eastAsia="Times New Roman" w:hAnsi="Consolas" w:cs="Times New Roman"/>
+          <w:color w:val="FF628C"/>
+          <w:sz w:val="21"/>
+          <w:szCs w:val="21"/>
+        </w:rPr>
+        <w:t>8</w:t>
+      </w:r>
+      <w:r>
+        <w:rPr>
+          <w:rFonts w:ascii="Consolas" w:eastAsia="Times New Roman" w:hAnsi="Consolas" w:cs="Times New Roman"/>
+          <w:color w:val="E1EFFF"/>
+          <w:sz w:val="21"/>
+          <w:szCs w:val="21"/>
+        </w:rPr>
+        <w:t>]</w:t>
+      </w:r>
+    </w:p>
+    <w:p>
+      <w:pPr>
+        <w:shd w:val="clear" w:color="auto" w:fill="191830"/>
+        <w:spacing w:after="0" w:line="285" w:lineRule="atLeast"/>
+        <w:rPr>
+          <w:rFonts w:ascii="Consolas" w:eastAsia="Times New Roman" w:hAnsi="Consolas" w:cs="Times New Roman"/>
+          <w:color w:val="FFFFFF"/>
+          <w:sz w:val="21"/>
+          <w:szCs w:val="21"/>
+        </w:rPr>
+      </w:pPr>
+    </w:p>
+    <w:p>
+      <w:pPr>
+        <w:shd w:val="clear" w:color="auto" w:fill="191830"/>
+        <w:spacing w:after="0" w:line="285" w:lineRule="atLeast"/>
+        <w:rPr>
+          <w:rFonts w:ascii="Consolas" w:eastAsia="Times New Roman" w:hAnsi="Consolas" w:cs="Times New Roman"/>
+          <w:color w:val="FFFFFF"/>
+          <w:sz w:val="21"/>
+          <w:szCs w:val="21"/>
+        </w:rPr>
+      </w:pPr>
+      <w:r>
+        <w:rPr>
+          <w:rFonts w:ascii="Consolas" w:eastAsia="Times New Roman" w:hAnsi="Consolas" w:cs="Times New Roman"/>
+          <w:color w:val="FF9D00"/>
+          <w:sz w:val="21"/>
+          <w:szCs w:val="21"/>
+        </w:rPr>
+        <w:t>const</w:t>
+      </w:r>
+      <w:r>
+        <w:rPr>
+          <w:rFonts w:ascii="Consolas" w:eastAsia="Times New Roman" w:hAnsi="Consolas" w:cs="Times New Roman"/>
+          <w:color w:val="9EFFFF"/>
+          <w:sz w:val="21"/>
+          <w:szCs w:val="21"/>
+        </w:rPr>
+        <w:t xml:space="preserve"> newNumbers </w:t>
+      </w:r>
+      <w:r>
+        <w:rPr>
+          <w:rFonts w:ascii="Consolas" w:eastAsia="Times New Roman" w:hAnsi="Consolas" w:cs="Times New Roman"/>
+          <w:color w:val="FF9D00"/>
+          <w:sz w:val="21"/>
+          <w:szCs w:val="21"/>
+        </w:rPr>
+        <w:t>=</w:t>
+      </w:r>
+      <w:r>
+        <w:rPr>
+          <w:rFonts w:ascii="Consolas" w:eastAsia="Times New Roman" w:hAnsi="Consolas" w:cs="Times New Roman"/>
+          <w:color w:val="9EFFFF"/>
+          <w:sz w:val="21"/>
+          <w:szCs w:val="21"/>
+        </w:rPr>
+        <w:t xml:space="preserve"> numbers</w:t>
+      </w:r>
+      <w:r>
+        <w:rPr>
+          <w:rFonts w:ascii="Consolas" w:eastAsia="Times New Roman" w:hAnsi="Consolas" w:cs="Times New Roman"/>
+          <w:color w:val="E1EFFF"/>
+          <w:sz w:val="21"/>
+          <w:szCs w:val="21"/>
+        </w:rPr>
+        <w:t>.</w:t>
+      </w:r>
+      <w:r>
+        <w:rPr>
+          <w:rFonts w:ascii="Consolas" w:eastAsia="Times New Roman" w:hAnsi="Consolas" w:cs="Times New Roman"/>
+          <w:color w:val="FAD000"/>
+          <w:sz w:val="21"/>
+          <w:szCs w:val="21"/>
+        </w:rPr>
+        <w:t>filter</w:t>
+      </w:r>
+      <w:r>
+        <w:rPr>
+          <w:rFonts w:ascii="Consolas" w:eastAsia="Times New Roman" w:hAnsi="Consolas" w:cs="Times New Roman"/>
+          <w:color w:val="E1EFFF"/>
+          <w:sz w:val="21"/>
+          <w:szCs w:val="21"/>
+        </w:rPr>
+        <w:t>(</w:t>
+      </w:r>
+      <w:r>
+        <w:rPr>
+          <w:rFonts w:ascii="Consolas" w:eastAsia="Times New Roman" w:hAnsi="Consolas" w:cs="Times New Roman"/>
+          <w:color w:val="9EFFFF"/>
+          <w:sz w:val="21"/>
+          <w:szCs w:val="21"/>
+        </w:rPr>
+        <w:t xml:space="preserve"> </w:t>
+      </w:r>
+      <w:r>
+        <w:rPr>
+          <w:rFonts w:ascii="Consolas" w:eastAsia="Times New Roman" w:hAnsi="Consolas" w:cs="Times New Roman"/>
+          <w:color w:val="E1EFFF"/>
+          <w:sz w:val="21"/>
+          <w:szCs w:val="21"/>
+        </w:rPr>
+        <w:t>(</w:t>
+      </w:r>
+      <w:r>
+        <w:rPr>
+          <w:rFonts w:ascii="Consolas" w:eastAsia="Times New Roman" w:hAnsi="Consolas" w:cs="Times New Roman"/>
+          <w:color w:val="9EFFFF"/>
+          <w:sz w:val="21"/>
+          <w:szCs w:val="21"/>
+        </w:rPr>
+        <w:t>num</w:t>
+      </w:r>
+      <w:r>
+        <w:rPr>
+          <w:rFonts w:ascii="Consolas" w:eastAsia="Times New Roman" w:hAnsi="Consolas" w:cs="Times New Roman"/>
+          <w:color w:val="E1EFFF"/>
+          <w:sz w:val="21"/>
+          <w:szCs w:val="21"/>
+        </w:rPr>
+        <w:t>)</w:t>
+      </w:r>
+      <w:r>
+        <w:rPr>
+          <w:rFonts w:ascii="Consolas" w:eastAsia="Times New Roman" w:hAnsi="Consolas" w:cs="Times New Roman"/>
+          <w:color w:val="9EFFFF"/>
+          <w:sz w:val="21"/>
+          <w:szCs w:val="21"/>
+        </w:rPr>
+        <w:t xml:space="preserve"> </w:t>
+      </w:r>
+      <w:r>
+        <w:rPr>
+          <w:rFonts w:ascii="Consolas" w:eastAsia="Times New Roman" w:hAnsi="Consolas" w:cs="Times New Roman"/>
+          <w:color w:val="FAD000"/>
+          <w:sz w:val="21"/>
+          <w:szCs w:val="21"/>
+        </w:rPr>
+        <w:t>=&gt;</w:t>
+      </w:r>
+      <w:r>
+        <w:rPr>
+          <w:rFonts w:ascii="Consolas" w:eastAsia="Times New Roman" w:hAnsi="Consolas" w:cs="Times New Roman"/>
+          <w:color w:val="9EFFFF"/>
+          <w:sz w:val="21"/>
+          <w:szCs w:val="21"/>
+        </w:rPr>
+        <w:t xml:space="preserve"> num </w:t>
+      </w:r>
+      <w:r>
+        <w:rPr>
+          <w:rFonts w:ascii="Consolas" w:eastAsia="Times New Roman" w:hAnsi="Consolas" w:cs="Times New Roman"/>
+          <w:color w:val="FF9D00"/>
+          <w:sz w:val="21"/>
+          <w:szCs w:val="21"/>
+        </w:rPr>
+        <w:t>&gt;</w:t>
+      </w:r>
+      <w:r>
+        <w:rPr>
+          <w:rFonts w:ascii="Consolas" w:eastAsia="Times New Roman" w:hAnsi="Consolas" w:cs="Times New Roman"/>
+          <w:color w:val="9EFFFF"/>
+          <w:sz w:val="21"/>
+          <w:szCs w:val="21"/>
+        </w:rPr>
+        <w:t xml:space="preserve"> </w:t>
+      </w:r>
+      <w:r>
+        <w:rPr>
+          <w:rFonts w:ascii="Consolas" w:eastAsia="Times New Roman" w:hAnsi="Consolas" w:cs="Times New Roman"/>
+          <w:color w:val="FF628C"/>
+          <w:sz w:val="21"/>
+          <w:szCs w:val="21"/>
+        </w:rPr>
+        <w:t>2</w:t>
+      </w:r>
+    </w:p>
+    <w:p>
+      <w:pPr>
+        <w:shd w:val="clear" w:color="auto" w:fill="191830"/>
+        <w:spacing w:after="0" w:line="285" w:lineRule="atLeast"/>
+        <w:rPr>
+          <w:rFonts w:ascii="Consolas" w:eastAsia="Times New Roman" w:hAnsi="Consolas" w:cs="Times New Roman"/>
+          <w:color w:val="FFFFFF"/>
+          <w:sz w:val="21"/>
+          <w:szCs w:val="21"/>
+        </w:rPr>
+      </w:pPr>
+      <w:r>
+        <w:rPr>
+          <w:rFonts w:ascii="Consolas" w:eastAsia="Times New Roman" w:hAnsi="Consolas" w:cs="Times New Roman"/>
+          <w:color w:val="E1EFFF"/>
+          <w:sz w:val="21"/>
+          <w:szCs w:val="21"/>
+        </w:rPr>
+        <w:t>)</w:t>
+      </w:r>
+    </w:p>
+    <w:p>
+      <w:pPr>
+        <w:shd w:val="clear" w:color="auto" w:fill="191830"/>
+        <w:spacing w:after="0" w:line="285" w:lineRule="atLeast"/>
+        <w:rPr>
+          <w:rFonts w:ascii="Consolas" w:eastAsia="Times New Roman" w:hAnsi="Consolas" w:cs="Times New Roman"/>
+          <w:color w:val="FFFFFF"/>
+          <w:sz w:val="21"/>
+          <w:szCs w:val="21"/>
+        </w:rPr>
+      </w:pPr>
+      <w:r>
+        <w:rPr>
+          <w:rFonts w:ascii="Consolas" w:eastAsia="Times New Roman" w:hAnsi="Consolas" w:cs="Times New Roman"/>
+          <w:color w:val="FF9D00"/>
+          <w:sz w:val="21"/>
+          <w:szCs w:val="21"/>
+        </w:rPr>
+        <w:t>const</w:t>
+      </w:r>
+      <w:r>
+        <w:rPr>
+          <w:rFonts w:ascii="Consolas" w:eastAsia="Times New Roman" w:hAnsi="Consolas" w:cs="Times New Roman"/>
+          <w:color w:val="9EFFFF"/>
+          <w:sz w:val="21"/>
+          <w:szCs w:val="21"/>
+        </w:rPr>
+        <w:t xml:space="preserve"> newNumbers </w:t>
+      </w:r>
+      <w:r>
+        <w:rPr>
+          <w:rFonts w:ascii="Consolas" w:eastAsia="Times New Roman" w:hAnsi="Consolas" w:cs="Times New Roman"/>
+          <w:color w:val="FF9D00"/>
+          <w:sz w:val="21"/>
+          <w:szCs w:val="21"/>
+        </w:rPr>
+        <w:t>=</w:t>
+      </w:r>
+      <w:r>
+        <w:rPr>
+          <w:rFonts w:ascii="Consolas" w:eastAsia="Times New Roman" w:hAnsi="Consolas" w:cs="Times New Roman"/>
+          <w:color w:val="9EFFFF"/>
+          <w:sz w:val="21"/>
+          <w:szCs w:val="21"/>
+        </w:rPr>
+        <w:t xml:space="preserve"> numbers</w:t>
+      </w:r>
+      <w:r>
+        <w:rPr>
+          <w:rFonts w:ascii="Consolas" w:eastAsia="Times New Roman" w:hAnsi="Consolas" w:cs="Times New Roman"/>
+          <w:color w:val="E1EFFF"/>
+          <w:sz w:val="21"/>
+          <w:szCs w:val="21"/>
+        </w:rPr>
+        <w:t>.</w:t>
+      </w:r>
+      <w:r>
+        <w:rPr>
+          <w:rFonts w:ascii="Consolas" w:eastAsia="Times New Roman" w:hAnsi="Consolas" w:cs="Times New Roman"/>
+          <w:color w:val="FAD000"/>
+          <w:sz w:val="21"/>
+          <w:szCs w:val="21"/>
+        </w:rPr>
+        <w:t>filter</w:t>
+      </w:r>
+      <w:r>
+        <w:rPr>
+          <w:rFonts w:ascii="Consolas" w:eastAsia="Times New Roman" w:hAnsi="Consolas" w:cs="Times New Roman"/>
+          <w:color w:val="E1EFFF"/>
+          <w:sz w:val="21"/>
+          <w:szCs w:val="21"/>
+        </w:rPr>
+        <w:t>(</w:t>
+      </w:r>
+      <w:r>
+        <w:rPr>
+          <w:rFonts w:ascii="Consolas" w:eastAsia="Times New Roman" w:hAnsi="Consolas" w:cs="Times New Roman"/>
+          <w:color w:val="9EFFFF"/>
+          <w:sz w:val="21"/>
+          <w:szCs w:val="21"/>
+        </w:rPr>
+        <w:t xml:space="preserve"> </w:t>
+      </w:r>
+      <w:r>
+        <w:rPr>
+          <w:rFonts w:ascii="Consolas" w:eastAsia="Times New Roman" w:hAnsi="Consolas" w:cs="Times New Roman"/>
+          <w:color w:val="E1EFFF"/>
+          <w:sz w:val="21"/>
+          <w:szCs w:val="21"/>
+        </w:rPr>
+        <w:t>(</w:t>
+      </w:r>
+      <w:r>
+        <w:rPr>
+          <w:rFonts w:ascii="Consolas" w:eastAsia="Times New Roman" w:hAnsi="Consolas" w:cs="Times New Roman"/>
+          <w:color w:val="9EFFFF"/>
+          <w:sz w:val="21"/>
+          <w:szCs w:val="21"/>
+        </w:rPr>
+        <w:t>num</w:t>
+      </w:r>
+      <w:r>
+        <w:rPr>
+          <w:rFonts w:ascii="Consolas" w:eastAsia="Times New Roman" w:hAnsi="Consolas" w:cs="Times New Roman"/>
+          <w:color w:val="E1EFFF"/>
+          <w:sz w:val="21"/>
+          <w:szCs w:val="21"/>
+        </w:rPr>
+        <w:t>)</w:t>
+      </w:r>
+      <w:r>
+        <w:rPr>
+          <w:rFonts w:ascii="Consolas" w:eastAsia="Times New Roman" w:hAnsi="Consolas" w:cs="Times New Roman"/>
+          <w:color w:val="9EFFFF"/>
+          <w:sz w:val="21"/>
+          <w:szCs w:val="21"/>
+        </w:rPr>
+        <w:t xml:space="preserve"> </w:t>
+      </w:r>
+      <w:r>
+        <w:rPr>
+          <w:rFonts w:ascii="Consolas" w:eastAsia="Times New Roman" w:hAnsi="Consolas" w:cs="Times New Roman"/>
+          <w:color w:val="FAD000"/>
+          <w:sz w:val="21"/>
+          <w:szCs w:val="21"/>
+        </w:rPr>
+        <w:t>=&gt;</w:t>
+      </w:r>
+    </w:p>
+    <w:p>
+      <w:pPr>
+        <w:shd w:val="clear" w:color="auto" w:fill="191830"/>
+        <w:spacing w:after="0" w:line="285" w:lineRule="atLeast"/>
+        <w:rPr>
+          <w:rFonts w:ascii="Consolas" w:eastAsia="Times New Roman" w:hAnsi="Consolas" w:cs="Times New Roman"/>
+          <w:color w:val="FFFFFF"/>
+          <w:sz w:val="21"/>
+          <w:szCs w:val="21"/>
+        </w:rPr>
+      </w:pPr>
+      <w:r>
+        <w:rPr>
+          <w:rFonts w:ascii="Consolas" w:eastAsia="Times New Roman" w:hAnsi="Consolas" w:cs="Times New Roman"/>
+          <w:color w:val="9EFFFF"/>
+          <w:sz w:val="21"/>
+          <w:szCs w:val="21"/>
+        </w:rPr>
+        <w:t xml:space="preserve">    </w:t>
+      </w:r>
+      <w:r>
+        <w:rPr>
+          <w:rFonts w:ascii="Consolas" w:eastAsia="Times New Roman" w:hAnsi="Consolas" w:cs="Times New Roman"/>
+          <w:color w:val="E1EFFF"/>
+          <w:sz w:val="21"/>
+          <w:szCs w:val="21"/>
+        </w:rPr>
+        <w:t>{</w:t>
+      </w:r>
+      <w:r>
+        <w:rPr>
+          <w:rFonts w:ascii="Consolas" w:eastAsia="Times New Roman" w:hAnsi="Consolas" w:cs="Times New Roman"/>
+          <w:color w:val="9EFFFF"/>
+          <w:sz w:val="21"/>
+          <w:szCs w:val="21"/>
+        </w:rPr>
+        <w:t xml:space="preserve"> </w:t>
+      </w:r>
+    </w:p>
+    <w:p>
+      <w:pPr>
+        <w:shd w:val="clear" w:color="auto" w:fill="191830"/>
+        <w:spacing w:after="0" w:line="285" w:lineRule="atLeast"/>
+        <w:rPr>
+          <w:rFonts w:ascii="Consolas" w:eastAsia="Times New Roman" w:hAnsi="Consolas" w:cs="Times New Roman"/>
+          <w:color w:val="FFFFFF"/>
+          <w:sz w:val="21"/>
+          <w:szCs w:val="21"/>
+        </w:rPr>
+      </w:pPr>
+      <w:r>
+        <w:rPr>
+          <w:rFonts w:ascii="Consolas" w:eastAsia="Times New Roman" w:hAnsi="Consolas" w:cs="Times New Roman"/>
+          <w:color w:val="9EFFFF"/>
+          <w:sz w:val="21"/>
+          <w:szCs w:val="21"/>
+        </w:rPr>
+        <w:t xml:space="preserve">        </w:t>
+      </w:r>
+      <w:r>
+        <w:rPr>
+          <w:rFonts w:ascii="Consolas" w:eastAsia="Times New Roman" w:hAnsi="Consolas" w:cs="Times New Roman"/>
+          <w:color w:val="FF9D00"/>
+          <w:sz w:val="21"/>
+          <w:szCs w:val="21"/>
+        </w:rPr>
+        <w:t>return</w:t>
+      </w:r>
+      <w:r>
+        <w:rPr>
+          <w:rFonts w:ascii="Consolas" w:eastAsia="Times New Roman" w:hAnsi="Consolas" w:cs="Times New Roman"/>
+          <w:color w:val="9EFFFF"/>
+          <w:sz w:val="21"/>
+          <w:szCs w:val="21"/>
+        </w:rPr>
+        <w:t xml:space="preserve"> num </w:t>
+      </w:r>
+      <w:r>
+        <w:rPr>
+          <w:rFonts w:ascii="Consolas" w:eastAsia="Times New Roman" w:hAnsi="Consolas" w:cs="Times New Roman"/>
+          <w:color w:val="FF9D00"/>
+          <w:sz w:val="21"/>
+          <w:szCs w:val="21"/>
+        </w:rPr>
+        <w:t>&gt;</w:t>
+      </w:r>
+      <w:r>
+        <w:rPr>
+          <w:rFonts w:ascii="Consolas" w:eastAsia="Times New Roman" w:hAnsi="Consolas" w:cs="Times New Roman"/>
+          <w:color w:val="9EFFFF"/>
+          <w:sz w:val="21"/>
+          <w:szCs w:val="21"/>
+        </w:rPr>
+        <w:t xml:space="preserve"> </w:t>
+      </w:r>
+      <w:r>
+        <w:rPr>
+          <w:rFonts w:ascii="Consolas" w:eastAsia="Times New Roman" w:hAnsi="Consolas" w:cs="Times New Roman"/>
+          <w:color w:val="FF628C"/>
+          <w:sz w:val="21"/>
+          <w:szCs w:val="21"/>
+        </w:rPr>
+        <w:t>2</w:t>
+      </w:r>
+      <w:r>
+        <w:rPr>
+          <w:rFonts w:ascii="Consolas" w:eastAsia="Times New Roman" w:hAnsi="Consolas" w:cs="Times New Roman"/>
+          <w:color w:val="9EFFFF"/>
+          <w:sz w:val="21"/>
+          <w:szCs w:val="21"/>
+        </w:rPr>
+        <w:t xml:space="preserve"> </w:t>
+      </w:r>
+      <w:r>
+        <w:rPr>
+          <w:rFonts w:ascii="Consolas" w:eastAsia="Times New Roman" w:hAnsi="Consolas" w:cs="Times New Roman"/>
+          <w:i/>
+          <w:iCs/>
+          <w:color w:val="B362FF"/>
+          <w:sz w:val="21"/>
+          <w:szCs w:val="21"/>
+        </w:rPr>
+        <w:t>// return is imp other way  of getting same array you got below in output</w:t>
+      </w:r>
+    </w:p>
+    <w:p>
+      <w:pPr>
+        <w:shd w:val="clear" w:color="auto" w:fill="191830"/>
+        <w:spacing w:after="0" w:line="285" w:lineRule="atLeast"/>
+        <w:rPr>
+          <w:rFonts w:ascii="Consolas" w:eastAsia="Times New Roman" w:hAnsi="Consolas" w:cs="Times New Roman"/>
+          <w:color w:val="FFFFFF"/>
+          <w:sz w:val="21"/>
+          <w:szCs w:val="21"/>
+        </w:rPr>
+      </w:pPr>
+    </w:p>
+    <w:p>
+      <w:pPr>
+        <w:shd w:val="clear" w:color="auto" w:fill="191830"/>
+        <w:spacing w:after="0" w:line="285" w:lineRule="atLeast"/>
+        <w:rPr>
+          <w:rFonts w:ascii="Consolas" w:eastAsia="Times New Roman" w:hAnsi="Consolas" w:cs="Times New Roman"/>
+          <w:color w:val="FFFFFF"/>
+          <w:sz w:val="21"/>
+          <w:szCs w:val="21"/>
+        </w:rPr>
+      </w:pPr>
+      <w:r>
+        <w:rPr>
+          <w:rFonts w:ascii="Consolas" w:eastAsia="Times New Roman" w:hAnsi="Consolas" w:cs="Times New Roman"/>
+          <w:color w:val="9EFFFF"/>
+          <w:sz w:val="21"/>
+          <w:szCs w:val="21"/>
+        </w:rPr>
+        <w:t xml:space="preserve">    </w:t>
+      </w:r>
+      <w:r>
+        <w:rPr>
+          <w:rFonts w:ascii="Consolas" w:eastAsia="Times New Roman" w:hAnsi="Consolas" w:cs="Times New Roman"/>
+          <w:color w:val="E1EFFF"/>
+          <w:sz w:val="21"/>
+          <w:szCs w:val="21"/>
+        </w:rPr>
+        <w:t>})</w:t>
+      </w:r>
+    </w:p>
+    <w:p>
+      <w:pPr>
+        <w:shd w:val="clear" w:color="auto" w:fill="191830"/>
+        <w:spacing w:after="240" w:line="285" w:lineRule="atLeast"/>
+        <w:rPr>
+          <w:rFonts w:ascii="Consolas" w:eastAsia="Times New Roman" w:hAnsi="Consolas" w:cs="Times New Roman"/>
+          <w:color w:val="FFFFFF"/>
+          <w:sz w:val="21"/>
+          <w:szCs w:val="21"/>
+        </w:rPr>
+      </w:pPr>
+      <w:r>
+        <w:rPr>
+          <w:rFonts w:ascii="Consolas" w:eastAsia="Times New Roman" w:hAnsi="Consolas" w:cs="Times New Roman"/>
+          <w:color w:val="FFFFFF"/>
+          <w:sz w:val="21"/>
+          <w:szCs w:val="21"/>
+        </w:rPr>
+        <w:br/>
+      </w:r>
+    </w:p>
+    <w:p>
+      <w:pPr>
+        <w:shd w:val="clear" w:color="auto" w:fill="191830"/>
+        <w:spacing w:after="0" w:line="285" w:lineRule="atLeast"/>
+        <w:rPr>
+          <w:rFonts w:ascii="Consolas" w:eastAsia="Times New Roman" w:hAnsi="Consolas" w:cs="Times New Roman"/>
+          <w:color w:val="FFFFFF"/>
+          <w:sz w:val="21"/>
+          <w:szCs w:val="21"/>
+        </w:rPr>
+      </w:pPr>
+      <w:r>
+        <w:rPr>
+          <w:rFonts w:ascii="Consolas" w:eastAsia="Times New Roman" w:hAnsi="Consolas" w:cs="Times New Roman"/>
+          <w:color w:val="9EFFFF"/>
+          <w:sz w:val="21"/>
+          <w:szCs w:val="21"/>
+        </w:rPr>
+        <w:lastRenderedPageBreak/>
+        <w:t>console</w:t>
+      </w:r>
+      <w:r>
+        <w:rPr>
+          <w:rFonts w:ascii="Consolas" w:eastAsia="Times New Roman" w:hAnsi="Consolas" w:cs="Times New Roman"/>
+          <w:color w:val="E1EFFF"/>
+          <w:sz w:val="21"/>
+          <w:szCs w:val="21"/>
+        </w:rPr>
+        <w:t>.</w:t>
+      </w:r>
+      <w:r>
+        <w:rPr>
+          <w:rFonts w:ascii="Consolas" w:eastAsia="Times New Roman" w:hAnsi="Consolas" w:cs="Times New Roman"/>
+          <w:color w:val="FAD000"/>
+          <w:sz w:val="21"/>
+          <w:szCs w:val="21"/>
+        </w:rPr>
+        <w:t>log</w:t>
+      </w:r>
+      <w:r>
+        <w:rPr>
+          <w:rFonts w:ascii="Consolas" w:eastAsia="Times New Roman" w:hAnsi="Consolas" w:cs="Times New Roman"/>
+          <w:color w:val="E1EFFF"/>
+          <w:sz w:val="21"/>
+          <w:szCs w:val="21"/>
+        </w:rPr>
+        <w:t>(</w:t>
+      </w:r>
+      <w:r>
+        <w:rPr>
+          <w:rFonts w:ascii="Consolas" w:eastAsia="Times New Roman" w:hAnsi="Consolas" w:cs="Times New Roman"/>
+          <w:color w:val="9EFFFF"/>
+          <w:sz w:val="21"/>
+          <w:szCs w:val="21"/>
+        </w:rPr>
+        <w:t>newNumbers</w:t>
+      </w:r>
+      <w:r>
+        <w:rPr>
+          <w:rFonts w:ascii="Consolas" w:eastAsia="Times New Roman" w:hAnsi="Consolas" w:cs="Times New Roman"/>
+          <w:color w:val="E1EFFF"/>
+          <w:sz w:val="21"/>
+          <w:szCs w:val="21"/>
+        </w:rPr>
+        <w:t>)</w:t>
+      </w:r>
+      <w:r>
+        <w:rPr>
+          <w:rFonts w:ascii="Consolas" w:eastAsia="Times New Roman" w:hAnsi="Consolas" w:cs="Times New Roman"/>
+          <w:color w:val="FFFFFF"/>
+          <w:sz w:val="21"/>
+          <w:szCs w:val="21"/>
+        </w:rPr>
+        <w:t xml:space="preserve"> </w:t>
+      </w:r>
+      <w:r>
+        <w:rPr>
+          <w:rFonts w:ascii="Consolas" w:eastAsia="Times New Roman" w:hAnsi="Consolas" w:cs="Times New Roman"/>
+          <w:i/>
+          <w:iCs/>
+          <w:color w:val="B362FF"/>
+          <w:sz w:val="21"/>
+          <w:szCs w:val="21"/>
+        </w:rPr>
+        <w:t>//   [ 3, 4, 5, 6, 7, 8 ]</w:t>
+      </w:r>
+    </w:p>
+    <w:p>
+      <w:pPr>
+        <w:shd w:val="clear" w:color="auto" w:fill="191830"/>
+        <w:spacing w:after="0" w:line="285" w:lineRule="atLeast"/>
+        <w:rPr>
+          <w:rFonts w:ascii="Consolas" w:eastAsia="Times New Roman" w:hAnsi="Consolas" w:cs="Times New Roman"/>
+          <w:color w:val="FFFFFF"/>
+          <w:sz w:val="21"/>
+          <w:szCs w:val="21"/>
+        </w:rPr>
+      </w:pPr>
+    </w:p>
+    <w:p>
+      <w:pPr>
+        <w:shd w:val="clear" w:color="auto" w:fill="191830"/>
+        <w:spacing w:after="0" w:line="285" w:lineRule="atLeast"/>
+        <w:rPr>
+          <w:rFonts w:ascii="Consolas" w:eastAsia="Times New Roman" w:hAnsi="Consolas" w:cs="Times New Roman"/>
+          <w:color w:val="FFFFFF"/>
+          <w:sz w:val="21"/>
+          <w:szCs w:val="21"/>
+        </w:rPr>
+      </w:pPr>
+      <w:r>
+        <w:rPr>
+          <w:rFonts w:ascii="Consolas" w:eastAsia="Times New Roman" w:hAnsi="Consolas" w:cs="Times New Roman"/>
+          <w:color w:val="FF9D00"/>
+          <w:sz w:val="21"/>
+          <w:szCs w:val="21"/>
+        </w:rPr>
+        <w:t>const</w:t>
+      </w:r>
+      <w:r>
+        <w:rPr>
+          <w:rFonts w:ascii="Consolas" w:eastAsia="Times New Roman" w:hAnsi="Consolas" w:cs="Times New Roman"/>
+          <w:color w:val="9EFFFF"/>
+          <w:sz w:val="21"/>
+          <w:szCs w:val="21"/>
+        </w:rPr>
+        <w:t xml:space="preserve"> newNumbers2 </w:t>
+      </w:r>
+      <w:r>
+        <w:rPr>
+          <w:rFonts w:ascii="Consolas" w:eastAsia="Times New Roman" w:hAnsi="Consolas" w:cs="Times New Roman"/>
+          <w:color w:val="FF9D00"/>
+          <w:sz w:val="21"/>
+          <w:szCs w:val="21"/>
+        </w:rPr>
+        <w:t>=</w:t>
+      </w:r>
+      <w:r>
+        <w:rPr>
+          <w:rFonts w:ascii="Consolas" w:eastAsia="Times New Roman" w:hAnsi="Consolas" w:cs="Times New Roman"/>
+          <w:color w:val="9EFFFF"/>
+          <w:sz w:val="21"/>
+          <w:szCs w:val="21"/>
+        </w:rPr>
+        <w:t xml:space="preserve"> numbers</w:t>
+      </w:r>
+      <w:r>
+        <w:rPr>
+          <w:rFonts w:ascii="Consolas" w:eastAsia="Times New Roman" w:hAnsi="Consolas" w:cs="Times New Roman"/>
+          <w:color w:val="E1EFFF"/>
+          <w:sz w:val="21"/>
+          <w:szCs w:val="21"/>
+        </w:rPr>
+        <w:t>.</w:t>
+      </w:r>
+      <w:r>
+        <w:rPr>
+          <w:rFonts w:ascii="Consolas" w:eastAsia="Times New Roman" w:hAnsi="Consolas" w:cs="Times New Roman"/>
+          <w:color w:val="FAD000"/>
+          <w:sz w:val="21"/>
+          <w:szCs w:val="21"/>
+        </w:rPr>
+        <w:t>filter</w:t>
+      </w:r>
+      <w:r>
+        <w:rPr>
+          <w:rFonts w:ascii="Consolas" w:eastAsia="Times New Roman" w:hAnsi="Consolas" w:cs="Times New Roman"/>
+          <w:color w:val="E1EFFF"/>
+          <w:sz w:val="21"/>
+          <w:szCs w:val="21"/>
+        </w:rPr>
+        <w:t>(</w:t>
+      </w:r>
+      <w:r>
+        <w:rPr>
+          <w:rFonts w:ascii="Consolas" w:eastAsia="Times New Roman" w:hAnsi="Consolas" w:cs="Times New Roman"/>
+          <w:color w:val="9EFFFF"/>
+          <w:sz w:val="21"/>
+          <w:szCs w:val="21"/>
+        </w:rPr>
+        <w:t xml:space="preserve"> </w:t>
+      </w:r>
+      <w:r>
+        <w:rPr>
+          <w:rFonts w:ascii="Consolas" w:eastAsia="Times New Roman" w:hAnsi="Consolas" w:cs="Times New Roman"/>
+          <w:color w:val="E1EFFF"/>
+          <w:sz w:val="21"/>
+          <w:szCs w:val="21"/>
+        </w:rPr>
+        <w:t>(</w:t>
+      </w:r>
+      <w:r>
+        <w:rPr>
+          <w:rFonts w:ascii="Consolas" w:eastAsia="Times New Roman" w:hAnsi="Consolas" w:cs="Times New Roman"/>
+          <w:color w:val="9EFFFF"/>
+          <w:sz w:val="21"/>
+          <w:szCs w:val="21"/>
+        </w:rPr>
+        <w:t>num</w:t>
+      </w:r>
+      <w:r>
+        <w:rPr>
+          <w:rFonts w:ascii="Consolas" w:eastAsia="Times New Roman" w:hAnsi="Consolas" w:cs="Times New Roman"/>
+          <w:color w:val="E1EFFF"/>
+          <w:sz w:val="21"/>
+          <w:szCs w:val="21"/>
+        </w:rPr>
+        <w:t>)</w:t>
+      </w:r>
+      <w:r>
+        <w:rPr>
+          <w:rFonts w:ascii="Consolas" w:eastAsia="Times New Roman" w:hAnsi="Consolas" w:cs="Times New Roman"/>
+          <w:color w:val="9EFFFF"/>
+          <w:sz w:val="21"/>
+          <w:szCs w:val="21"/>
+        </w:rPr>
+        <w:t xml:space="preserve"> </w:t>
+      </w:r>
+      <w:r>
+        <w:rPr>
+          <w:rFonts w:ascii="Consolas" w:eastAsia="Times New Roman" w:hAnsi="Consolas" w:cs="Times New Roman"/>
+          <w:color w:val="FAD000"/>
+          <w:sz w:val="21"/>
+          <w:szCs w:val="21"/>
+        </w:rPr>
+        <w:t>=&gt;</w:t>
+      </w:r>
+      <w:r>
+        <w:rPr>
+          <w:rFonts w:ascii="Consolas" w:eastAsia="Times New Roman" w:hAnsi="Consolas" w:cs="Times New Roman"/>
+          <w:color w:val="9EFFFF"/>
+          <w:sz w:val="21"/>
+          <w:szCs w:val="21"/>
+        </w:rPr>
+        <w:t xml:space="preserve"> </w:t>
+      </w:r>
+      <w:r>
+        <w:rPr>
+          <w:rFonts w:ascii="Consolas" w:eastAsia="Times New Roman" w:hAnsi="Consolas" w:cs="Times New Roman"/>
+          <w:color w:val="E1EFFF"/>
+          <w:sz w:val="21"/>
+          <w:szCs w:val="21"/>
+        </w:rPr>
+        <w:t>{</w:t>
+      </w:r>
+    </w:p>
+    <w:p>
+      <w:pPr>
+        <w:shd w:val="clear" w:color="auto" w:fill="191830"/>
+        <w:spacing w:after="0" w:line="285" w:lineRule="atLeast"/>
+        <w:rPr>
+          <w:rFonts w:ascii="Consolas" w:eastAsia="Times New Roman" w:hAnsi="Consolas" w:cs="Times New Roman"/>
+          <w:color w:val="FFFFFF"/>
+          <w:sz w:val="21"/>
+          <w:szCs w:val="21"/>
+        </w:rPr>
+      </w:pPr>
+      <w:r>
+        <w:rPr>
+          <w:rFonts w:ascii="Consolas" w:eastAsia="Times New Roman" w:hAnsi="Consolas" w:cs="Times New Roman"/>
+          <w:color w:val="9EFFFF"/>
+          <w:sz w:val="21"/>
+          <w:szCs w:val="21"/>
+        </w:rPr>
+        <w:t>  console</w:t>
+      </w:r>
+      <w:r>
+        <w:rPr>
+          <w:rFonts w:ascii="Consolas" w:eastAsia="Times New Roman" w:hAnsi="Consolas" w:cs="Times New Roman"/>
+          <w:color w:val="E1EFFF"/>
+          <w:sz w:val="21"/>
+          <w:szCs w:val="21"/>
+        </w:rPr>
+        <w:t>.</w:t>
+      </w:r>
+      <w:r>
+        <w:rPr>
+          <w:rFonts w:ascii="Consolas" w:eastAsia="Times New Roman" w:hAnsi="Consolas" w:cs="Times New Roman"/>
+          <w:color w:val="FAD000"/>
+          <w:sz w:val="21"/>
+          <w:szCs w:val="21"/>
+        </w:rPr>
+        <w:t>log</w:t>
+      </w:r>
+      <w:r>
+        <w:rPr>
+          <w:rFonts w:ascii="Consolas" w:eastAsia="Times New Roman" w:hAnsi="Consolas" w:cs="Times New Roman"/>
+          <w:color w:val="E1EFFF"/>
+          <w:sz w:val="21"/>
+          <w:szCs w:val="21"/>
+        </w:rPr>
+        <w:t>(</w:t>
+      </w:r>
+      <w:r>
+        <w:rPr>
+          <w:rFonts w:ascii="Consolas" w:eastAsia="Times New Roman" w:hAnsi="Consolas" w:cs="Times New Roman"/>
+          <w:color w:val="9EFFFF"/>
+          <w:sz w:val="21"/>
+          <w:szCs w:val="21"/>
+        </w:rPr>
+        <w:t>num</w:t>
+      </w:r>
+      <w:r>
+        <w:rPr>
+          <w:rFonts w:ascii="Consolas" w:eastAsia="Times New Roman" w:hAnsi="Consolas" w:cs="Times New Roman"/>
+          <w:color w:val="E1EFFF"/>
+          <w:sz w:val="21"/>
+          <w:szCs w:val="21"/>
+        </w:rPr>
+        <w:t>)</w:t>
+      </w:r>
+    </w:p>
+    <w:p>
+      <w:pPr>
+        <w:shd w:val="clear" w:color="auto" w:fill="191830"/>
+        <w:spacing w:after="0" w:line="285" w:lineRule="atLeast"/>
+        <w:rPr>
+          <w:rFonts w:ascii="Consolas" w:eastAsia="Times New Roman" w:hAnsi="Consolas" w:cs="Times New Roman"/>
+          <w:color w:val="FFFFFF"/>
+          <w:sz w:val="21"/>
+          <w:szCs w:val="21"/>
+        </w:rPr>
+      </w:pPr>
+      <w:r>
+        <w:rPr>
+          <w:rFonts w:ascii="Consolas" w:eastAsia="Times New Roman" w:hAnsi="Consolas" w:cs="Times New Roman"/>
+          <w:color w:val="E1EFFF"/>
+          <w:sz w:val="21"/>
+          <w:szCs w:val="21"/>
+        </w:rPr>
+        <w:t>}</w:t>
+      </w:r>
+    </w:p>
+    <w:p>
+      <w:pPr>
+        <w:shd w:val="clear" w:color="auto" w:fill="191830"/>
+        <w:spacing w:after="0" w:line="285" w:lineRule="atLeast"/>
+        <w:rPr>
+          <w:rFonts w:ascii="Consolas" w:eastAsia="Times New Roman" w:hAnsi="Consolas" w:cs="Times New Roman"/>
+          <w:color w:val="FFFFFF"/>
+          <w:sz w:val="21"/>
+          <w:szCs w:val="21"/>
+        </w:rPr>
+      </w:pPr>
+      <w:r>
+        <w:rPr>
+          <w:rFonts w:ascii="Consolas" w:eastAsia="Times New Roman" w:hAnsi="Consolas" w:cs="Times New Roman"/>
+          <w:color w:val="E1EFFF"/>
+          <w:sz w:val="21"/>
+          <w:szCs w:val="21"/>
+        </w:rPr>
+        <w:t>)</w:t>
+      </w:r>
+    </w:p>
+    <w:p>
+      <w:pPr>
+        <w:shd w:val="clear" w:color="auto" w:fill="191830"/>
+        <w:spacing w:after="240" w:line="285" w:lineRule="atLeast"/>
+        <w:rPr>
+          <w:rFonts w:ascii="Consolas" w:eastAsia="Times New Roman" w:hAnsi="Consolas" w:cs="Times New Roman"/>
+          <w:color w:val="FFFFFF"/>
+          <w:sz w:val="21"/>
+          <w:szCs w:val="21"/>
+        </w:rPr>
+      </w:pPr>
+    </w:p>
+    <w:p>
+      <w:pPr>
+        <w:shd w:val="clear" w:color="auto" w:fill="191830"/>
+        <w:spacing w:after="0" w:line="285" w:lineRule="atLeast"/>
+        <w:rPr>
+          <w:rFonts w:ascii="Consolas" w:eastAsia="Times New Roman" w:hAnsi="Consolas" w:cs="Times New Roman"/>
+          <w:color w:val="FFFFFF"/>
+          <w:sz w:val="21"/>
+          <w:szCs w:val="21"/>
+        </w:rPr>
+      </w:pPr>
+      <w:r>
+        <w:rPr>
+          <w:rFonts w:ascii="Consolas" w:eastAsia="Times New Roman" w:hAnsi="Consolas" w:cs="Times New Roman"/>
+          <w:color w:val="9EFFFF"/>
+          <w:sz w:val="21"/>
+          <w:szCs w:val="21"/>
+        </w:rPr>
+        <w:t>console</w:t>
+      </w:r>
+      <w:r>
+        <w:rPr>
+          <w:rFonts w:ascii="Consolas" w:eastAsia="Times New Roman" w:hAnsi="Consolas" w:cs="Times New Roman"/>
+          <w:color w:val="E1EFFF"/>
+          <w:sz w:val="21"/>
+          <w:szCs w:val="21"/>
+        </w:rPr>
+        <w:t>.</w:t>
+      </w:r>
+      <w:r>
+        <w:rPr>
+          <w:rFonts w:ascii="Consolas" w:eastAsia="Times New Roman" w:hAnsi="Consolas" w:cs="Times New Roman"/>
+          <w:color w:val="FAD000"/>
+          <w:sz w:val="21"/>
+          <w:szCs w:val="21"/>
+        </w:rPr>
+        <w:t>log</w:t>
+      </w:r>
+      <w:r>
+        <w:rPr>
+          <w:rFonts w:ascii="Consolas" w:eastAsia="Times New Roman" w:hAnsi="Consolas" w:cs="Times New Roman"/>
+          <w:color w:val="E1EFFF"/>
+          <w:sz w:val="21"/>
+          <w:szCs w:val="21"/>
+        </w:rPr>
+        <w:t>(</w:t>
+      </w:r>
+      <w:r>
+        <w:rPr>
+          <w:rFonts w:ascii="Consolas" w:eastAsia="Times New Roman" w:hAnsi="Consolas" w:cs="Times New Roman"/>
+          <w:color w:val="9EFFFF"/>
+          <w:sz w:val="21"/>
+          <w:szCs w:val="21"/>
+        </w:rPr>
+        <w:t>newNumbers2</w:t>
+      </w:r>
+      <w:r>
+        <w:rPr>
+          <w:rFonts w:ascii="Consolas" w:eastAsia="Times New Roman" w:hAnsi="Consolas" w:cs="Times New Roman"/>
+          <w:color w:val="E1EFFF"/>
+          <w:sz w:val="21"/>
+          <w:szCs w:val="21"/>
+        </w:rPr>
+        <w:t>)</w:t>
+      </w:r>
+      <w:r>
+        <w:rPr>
+          <w:rFonts w:ascii="Consolas" w:eastAsia="Times New Roman" w:hAnsi="Consolas" w:cs="Times New Roman"/>
+          <w:color w:val="FFFFFF"/>
+          <w:sz w:val="21"/>
+          <w:szCs w:val="21"/>
+        </w:rPr>
+        <w:t xml:space="preserve"> </w:t>
+      </w:r>
+    </w:p>
+    <w:p>
+      <w:pPr>
+        <w:shd w:val="clear" w:color="auto" w:fill="191830"/>
+        <w:spacing w:after="0" w:line="285" w:lineRule="atLeast"/>
+        <w:rPr>
+          <w:rFonts w:ascii="Consolas" w:eastAsia="Times New Roman" w:hAnsi="Consolas" w:cs="Times New Roman"/>
+          <w:color w:val="FFFFFF"/>
+          <w:sz w:val="21"/>
+          <w:szCs w:val="21"/>
+        </w:rPr>
+      </w:pPr>
+    </w:p>
+    <w:p>
+      <w:pPr>
+        <w:shd w:val="clear" w:color="auto" w:fill="191830"/>
+        <w:spacing w:after="0" w:line="285" w:lineRule="atLeast"/>
+        <w:rPr>
+          <w:rFonts w:ascii="Consolas" w:eastAsia="Times New Roman" w:hAnsi="Consolas" w:cs="Times New Roman"/>
+          <w:color w:val="FFFFFF"/>
+          <w:sz w:val="21"/>
+          <w:szCs w:val="21"/>
+        </w:rPr>
+      </w:pPr>
+      <w:r>
+        <w:rPr>
+          <w:rFonts w:ascii="Consolas" w:eastAsia="Times New Roman" w:hAnsi="Consolas" w:cs="Times New Roman"/>
+          <w:i/>
+          <w:iCs/>
+          <w:color w:val="B362FF"/>
+          <w:sz w:val="21"/>
+          <w:szCs w:val="21"/>
+        </w:rPr>
+        <w:t>// 1</w:t>
+      </w:r>
+    </w:p>
+    <w:p>
+      <w:pPr>
+        <w:shd w:val="clear" w:color="auto" w:fill="191830"/>
+        <w:spacing w:after="0" w:line="285" w:lineRule="atLeast"/>
+        <w:rPr>
+          <w:rFonts w:ascii="Consolas" w:eastAsia="Times New Roman" w:hAnsi="Consolas" w:cs="Times New Roman"/>
+          <w:color w:val="FFFFFF"/>
+          <w:sz w:val="21"/>
+          <w:szCs w:val="21"/>
+        </w:rPr>
+      </w:pPr>
+      <w:r>
+        <w:rPr>
+          <w:rFonts w:ascii="Consolas" w:eastAsia="Times New Roman" w:hAnsi="Consolas" w:cs="Times New Roman"/>
+          <w:i/>
+          <w:iCs/>
+          <w:color w:val="B362FF"/>
+          <w:sz w:val="21"/>
+          <w:szCs w:val="21"/>
+        </w:rPr>
+        <w:t>// 2</w:t>
+      </w:r>
+    </w:p>
+    <w:p>
+      <w:pPr>
+        <w:shd w:val="clear" w:color="auto" w:fill="191830"/>
+        <w:spacing w:after="0" w:line="285" w:lineRule="atLeast"/>
+        <w:rPr>
+          <w:rFonts w:ascii="Consolas" w:eastAsia="Times New Roman" w:hAnsi="Consolas" w:cs="Times New Roman"/>
+          <w:color w:val="FFFFFF"/>
+          <w:sz w:val="21"/>
+          <w:szCs w:val="21"/>
+        </w:rPr>
+      </w:pPr>
+      <w:r>
+        <w:rPr>
+          <w:rFonts w:ascii="Consolas" w:eastAsia="Times New Roman" w:hAnsi="Consolas" w:cs="Times New Roman"/>
+          <w:i/>
+          <w:iCs/>
+          <w:color w:val="B362FF"/>
+          <w:sz w:val="21"/>
+          <w:szCs w:val="21"/>
+        </w:rPr>
+        <w:t>// 3</w:t>
+      </w:r>
+    </w:p>
+    <w:p>
+      <w:pPr>
+        <w:shd w:val="clear" w:color="auto" w:fill="191830"/>
+        <w:spacing w:after="0" w:line="285" w:lineRule="atLeast"/>
+        <w:rPr>
+          <w:rFonts w:ascii="Consolas" w:eastAsia="Times New Roman" w:hAnsi="Consolas" w:cs="Times New Roman"/>
+          <w:color w:val="FFFFFF"/>
+          <w:sz w:val="21"/>
+          <w:szCs w:val="21"/>
+        </w:rPr>
+      </w:pPr>
+      <w:r>
+        <w:rPr>
+          <w:rFonts w:ascii="Consolas" w:eastAsia="Times New Roman" w:hAnsi="Consolas" w:cs="Times New Roman"/>
+          <w:i/>
+          <w:iCs/>
+          <w:color w:val="B362FF"/>
+          <w:sz w:val="21"/>
+          <w:szCs w:val="21"/>
+        </w:rPr>
+        <w:t>// 4</w:t>
+      </w:r>
+    </w:p>
+    <w:p>
+      <w:pPr>
+        <w:shd w:val="clear" w:color="auto" w:fill="191830"/>
+        <w:spacing w:after="0" w:line="285" w:lineRule="atLeast"/>
+        <w:rPr>
+          <w:rFonts w:ascii="Consolas" w:eastAsia="Times New Roman" w:hAnsi="Consolas" w:cs="Times New Roman"/>
+          <w:color w:val="FFFFFF"/>
+          <w:sz w:val="21"/>
+          <w:szCs w:val="21"/>
+        </w:rPr>
+      </w:pPr>
+      <w:r>
+        <w:rPr>
+          <w:rFonts w:ascii="Consolas" w:eastAsia="Times New Roman" w:hAnsi="Consolas" w:cs="Times New Roman"/>
+          <w:i/>
+          <w:iCs/>
+          <w:color w:val="B362FF"/>
+          <w:sz w:val="21"/>
+          <w:szCs w:val="21"/>
+        </w:rPr>
+        <w:t>// 5</w:t>
+      </w:r>
+    </w:p>
+    <w:p>
+      <w:pPr>
+        <w:shd w:val="clear" w:color="auto" w:fill="191830"/>
+        <w:spacing w:after="0" w:line="285" w:lineRule="atLeast"/>
+        <w:rPr>
+          <w:rFonts w:ascii="Consolas" w:eastAsia="Times New Roman" w:hAnsi="Consolas" w:cs="Times New Roman"/>
+          <w:color w:val="FFFFFF"/>
+          <w:sz w:val="21"/>
+          <w:szCs w:val="21"/>
+        </w:rPr>
+      </w:pPr>
+      <w:r>
+        <w:rPr>
+          <w:rFonts w:ascii="Consolas" w:eastAsia="Times New Roman" w:hAnsi="Consolas" w:cs="Times New Roman"/>
+          <w:i/>
+          <w:iCs/>
+          <w:color w:val="B362FF"/>
+          <w:sz w:val="21"/>
+          <w:szCs w:val="21"/>
+        </w:rPr>
+        <w:t>// 6</w:t>
+      </w:r>
+    </w:p>
+    <w:p>
+      <w:pPr>
+        <w:shd w:val="clear" w:color="auto" w:fill="191830"/>
+        <w:spacing w:after="0" w:line="285" w:lineRule="atLeast"/>
+        <w:rPr>
+          <w:rFonts w:ascii="Consolas" w:eastAsia="Times New Roman" w:hAnsi="Consolas" w:cs="Times New Roman"/>
+          <w:color w:val="FFFFFF"/>
+          <w:sz w:val="21"/>
+          <w:szCs w:val="21"/>
+        </w:rPr>
+      </w:pPr>
+      <w:r>
+        <w:rPr>
+          <w:rFonts w:ascii="Consolas" w:eastAsia="Times New Roman" w:hAnsi="Consolas" w:cs="Times New Roman"/>
+          <w:i/>
+          <w:iCs/>
+          <w:color w:val="B362FF"/>
+          <w:sz w:val="21"/>
+          <w:szCs w:val="21"/>
+        </w:rPr>
+        <w:t>// 7</w:t>
+      </w:r>
+    </w:p>
+    <w:p>
+      <w:pPr>
+        <w:shd w:val="clear" w:color="auto" w:fill="191830"/>
+        <w:spacing w:after="0" w:line="285" w:lineRule="atLeast"/>
+        <w:rPr>
+          <w:rFonts w:ascii="Consolas" w:eastAsia="Times New Roman" w:hAnsi="Consolas" w:cs="Times New Roman"/>
+          <w:color w:val="FFFFFF"/>
+          <w:sz w:val="21"/>
+          <w:szCs w:val="21"/>
+        </w:rPr>
+      </w:pPr>
+      <w:r>
+        <w:rPr>
+          <w:rFonts w:ascii="Consolas" w:eastAsia="Times New Roman" w:hAnsi="Consolas" w:cs="Times New Roman"/>
+          <w:i/>
+          <w:iCs/>
+          <w:color w:val="B362FF"/>
+          <w:sz w:val="21"/>
+          <w:szCs w:val="21"/>
+        </w:rPr>
+        <w:t>// 8</w:t>
+      </w:r>
+    </w:p>
+    <w:p>
+      <w:pPr>
+        <w:shd w:val="clear" w:color="auto" w:fill="191830"/>
+        <w:spacing w:after="0" w:line="285" w:lineRule="atLeast"/>
+        <w:rPr>
+          <w:rFonts w:ascii="Consolas" w:eastAsia="Times New Roman" w:hAnsi="Consolas" w:cs="Times New Roman"/>
+          <w:color w:val="FFFFFF"/>
+          <w:sz w:val="21"/>
+          <w:szCs w:val="21"/>
+        </w:rPr>
+      </w:pPr>
+      <w:r>
+        <w:rPr>
+          <w:rFonts w:ascii="Consolas" w:eastAsia="Times New Roman" w:hAnsi="Consolas" w:cs="Times New Roman"/>
+          <w:i/>
+          <w:iCs/>
+          <w:color w:val="B362FF"/>
+          <w:sz w:val="21"/>
+          <w:szCs w:val="21"/>
+        </w:rPr>
+        <w:t>// []</w:t>
+      </w:r>
+    </w:p>
+    <w:p>
+      <w:pPr>
+        <w:rPr>
+          <w:b/>
+          <w:bCs/>
+        </w:rPr>
+      </w:pPr>
+    </w:p>
+    <w:p>
+      <w:pPr>
+        <w:rPr>
+          <w:b/>
+          <w:bCs/>
+        </w:rPr>
+      </w:pPr>
+    </w:p>
+    <w:p>
+      <w:pPr>
+        <w:pStyle w:val="Heading1"/>
+      </w:pPr>
+      <w:r>
+        <w:tab/>
+      </w:r>
+      <w:r>
+        <w:tab/>
+      </w:r>
+      <w:r>
+        <w:tab/>
+      </w:r>
+      <w:r>
+        <w:tab/>
+      </w:r>
+      <w:r>
+        <w:tab/>
+        <w:t>Filter method</w:t>
+      </w:r>
+    </w:p>
+    <w:p/>
+    <w:p>
+      <w:r>
+        <w:t>---------</w:t>
       </w:r>
     </w:p>
     <w:p/>

</xml_diff>